<commit_message>
Ajout des maquettes au dossier
</commit_message>
<xml_diff>
--- a/CompteRenduIHMStJerome.docx
+++ b/CompteRenduIHMStJerome.docx
@@ -350,7 +350,7 @@
           <w:r>
             <w:fldChar w:fldCharType="separate"/>
           </w:r>
-          <w:hyperlink w:anchor="_Toc31786843" w:history="1">
+          <w:hyperlink w:anchor="_Toc31794736" w:history="1">
             <w:r>
               <w:rPr>
                 <w:rStyle w:val="Lienhypertexte"/>
@@ -377,7 +377,7 @@
                 <w:noProof/>
                 <w:webHidden/>
               </w:rPr>
-              <w:instrText xml:space="preserve"> PAGEREF _Toc31786843 \h </w:instrText>
+              <w:instrText xml:space="preserve"> PAGEREF _Toc31794736 \h </w:instrText>
             </w:r>
             <w:r>
               <w:rPr>
@@ -420,7 +420,7 @@
               <w:lang w:eastAsia="fr-FR"/>
             </w:rPr>
           </w:pPr>
-          <w:hyperlink w:anchor="_Toc31786844" w:history="1">
+          <w:hyperlink w:anchor="_Toc31794737" w:history="1">
             <w:r>
               <w:rPr>
                 <w:rStyle w:val="Lienhypertexte"/>
@@ -447,7 +447,7 @@
                 <w:noProof/>
                 <w:webHidden/>
               </w:rPr>
-              <w:instrText xml:space="preserve"> PAGEREF _Toc31786844 \h </w:instrText>
+              <w:instrText xml:space="preserve"> PAGEREF _Toc31794737 \h </w:instrText>
             </w:r>
             <w:r>
               <w:rPr>
@@ -490,7 +490,7 @@
               <w:lang w:eastAsia="fr-FR"/>
             </w:rPr>
           </w:pPr>
-          <w:hyperlink w:anchor="_Toc31786845" w:history="1">
+          <w:hyperlink w:anchor="_Toc31794738" w:history="1">
             <w:r>
               <w:rPr>
                 <w:rStyle w:val="Lienhypertexte"/>
@@ -517,7 +517,7 @@
                 <w:noProof/>
                 <w:webHidden/>
               </w:rPr>
-              <w:instrText xml:space="preserve"> PAGEREF _Toc31786845 \h </w:instrText>
+              <w:instrText xml:space="preserve"> PAGEREF _Toc31794738 \h </w:instrText>
             </w:r>
             <w:r>
               <w:rPr>
@@ -560,7 +560,7 @@
               <w:lang w:eastAsia="fr-FR"/>
             </w:rPr>
           </w:pPr>
-          <w:hyperlink w:anchor="_Toc31786846" w:history="1">
+          <w:hyperlink w:anchor="_Toc31794739" w:history="1">
             <w:r>
               <w:rPr>
                 <w:rStyle w:val="Lienhypertexte"/>
@@ -587,7 +587,7 @@
                 <w:noProof/>
                 <w:webHidden/>
               </w:rPr>
-              <w:instrText xml:space="preserve"> PAGEREF _Toc31786846 \h </w:instrText>
+              <w:instrText xml:space="preserve"> PAGEREF _Toc31794739 \h </w:instrText>
             </w:r>
             <w:r>
               <w:rPr>
@@ -630,7 +630,7 @@
               <w:lang w:eastAsia="fr-FR"/>
             </w:rPr>
           </w:pPr>
-          <w:hyperlink w:anchor="_Toc31786847" w:history="1">
+          <w:hyperlink w:anchor="_Toc31794740" w:history="1">
             <w:r>
               <w:rPr>
                 <w:rStyle w:val="Lienhypertexte"/>
@@ -657,7 +657,7 @@
                 <w:noProof/>
                 <w:webHidden/>
               </w:rPr>
-              <w:instrText xml:space="preserve"> PAGEREF _Toc31786847 \h </w:instrText>
+              <w:instrText xml:space="preserve"> PAGEREF _Toc31794740 \h </w:instrText>
             </w:r>
             <w:r>
               <w:rPr>
@@ -700,7 +700,7 @@
               <w:lang w:eastAsia="fr-FR"/>
             </w:rPr>
           </w:pPr>
-          <w:hyperlink w:anchor="_Toc31786848" w:history="1">
+          <w:hyperlink w:anchor="_Toc31794741" w:history="1">
             <w:r>
               <w:rPr>
                 <w:rStyle w:val="Lienhypertexte"/>
@@ -727,7 +727,7 @@
                 <w:noProof/>
                 <w:webHidden/>
               </w:rPr>
-              <w:instrText xml:space="preserve"> PAGEREF _Toc31786848 \h </w:instrText>
+              <w:instrText xml:space="preserve"> PAGEREF _Toc31794741 \h </w:instrText>
             </w:r>
             <w:r>
               <w:rPr>
@@ -770,7 +770,7 @@
               <w:lang w:eastAsia="fr-FR"/>
             </w:rPr>
           </w:pPr>
-          <w:hyperlink w:anchor="_Toc31786849" w:history="1">
+          <w:hyperlink w:anchor="_Toc31794742" w:history="1">
             <w:r>
               <w:rPr>
                 <w:rStyle w:val="Lienhypertexte"/>
@@ -797,7 +797,7 @@
                 <w:noProof/>
                 <w:webHidden/>
               </w:rPr>
-              <w:instrText xml:space="preserve"> PAGEREF _Toc31786849 \h </w:instrText>
+              <w:instrText xml:space="preserve"> PAGEREF _Toc31794742 \h </w:instrText>
             </w:r>
             <w:r>
               <w:rPr>
@@ -840,7 +840,7 @@
               <w:lang w:eastAsia="fr-FR"/>
             </w:rPr>
           </w:pPr>
-          <w:hyperlink w:anchor="_Toc31786850" w:history="1">
+          <w:hyperlink w:anchor="_Toc31794743" w:history="1">
             <w:r>
               <w:rPr>
                 <w:rStyle w:val="Lienhypertexte"/>
@@ -867,7 +867,7 @@
                 <w:noProof/>
                 <w:webHidden/>
               </w:rPr>
-              <w:instrText xml:space="preserve"> PAGEREF _Toc31786850 \h </w:instrText>
+              <w:instrText xml:space="preserve"> PAGEREF _Toc31794743 \h </w:instrText>
             </w:r>
             <w:r>
               <w:rPr>
@@ -910,7 +910,7 @@
               <w:lang w:eastAsia="fr-FR"/>
             </w:rPr>
           </w:pPr>
-          <w:hyperlink w:anchor="_Toc31786851" w:history="1">
+          <w:hyperlink w:anchor="_Toc31794744" w:history="1">
             <w:r>
               <w:rPr>
                 <w:rStyle w:val="Lienhypertexte"/>
@@ -937,7 +937,7 @@
                 <w:noProof/>
                 <w:webHidden/>
               </w:rPr>
-              <w:instrText xml:space="preserve"> PAGEREF _Toc31786851 \h </w:instrText>
+              <w:instrText xml:space="preserve"> PAGEREF _Toc31794744 \h </w:instrText>
             </w:r>
             <w:r>
               <w:rPr>
@@ -980,13 +980,13 @@
               <w:lang w:eastAsia="fr-FR"/>
             </w:rPr>
           </w:pPr>
-          <w:hyperlink w:anchor="_Toc31786852" w:history="1">
+          <w:hyperlink w:anchor="_Toc31794745" w:history="1">
             <w:r>
               <w:rPr>
                 <w:rStyle w:val="Lienhypertexte"/>
                 <w:noProof/>
               </w:rPr>
-              <w:t>Tests ergonomiques</w:t>
+              <w:t>Maquettes</w:t>
             </w:r>
             <w:r>
               <w:rPr>
@@ -1007,7 +1007,7 @@
                 <w:noProof/>
                 <w:webHidden/>
               </w:rPr>
-              <w:instrText xml:space="preserve"> PAGEREF _Toc31786852 \h </w:instrText>
+              <w:instrText xml:space="preserve"> PAGEREF _Toc31794745 \h </w:instrText>
             </w:r>
             <w:r>
               <w:rPr>
@@ -1028,6 +1028,412 @@
                 <w:webHidden/>
               </w:rPr>
               <w:t>8</w:t>
+            </w:r>
+            <w:r>
+              <w:rPr>
+                <w:noProof/>
+                <w:webHidden/>
+              </w:rPr>
+              <w:fldChar w:fldCharType="end"/>
+            </w:r>
+          </w:hyperlink>
+        </w:p>
+        <w:p>
+          <w:pPr>
+            <w:pStyle w:val="TM2"/>
+            <w:tabs>
+              <w:tab w:val="right" w:leader="dot" w:pos="9062"/>
+            </w:tabs>
+            <w:rPr>
+              <w:rFonts w:eastAsiaTheme="minorEastAsia"/>
+              <w:noProof/>
+              <w:lang w:eastAsia="fr-FR"/>
+            </w:rPr>
+          </w:pPr>
+          <w:hyperlink w:anchor="_Toc31794746" w:history="1">
+            <w:r>
+              <w:rPr>
+                <w:rStyle w:val="Lienhypertexte"/>
+                <w:noProof/>
+              </w:rPr>
+              <w:t>Calendrier</w:t>
+            </w:r>
+            <w:r>
+              <w:rPr>
+                <w:noProof/>
+                <w:webHidden/>
+              </w:rPr>
+              <w:tab/>
+            </w:r>
+            <w:r>
+              <w:rPr>
+                <w:noProof/>
+                <w:webHidden/>
+              </w:rPr>
+              <w:fldChar w:fldCharType="begin"/>
+            </w:r>
+            <w:r>
+              <w:rPr>
+                <w:noProof/>
+                <w:webHidden/>
+              </w:rPr>
+              <w:instrText xml:space="preserve"> PAGEREF _Toc31794746 \h </w:instrText>
+            </w:r>
+            <w:r>
+              <w:rPr>
+                <w:noProof/>
+                <w:webHidden/>
+              </w:rPr>
+            </w:r>
+            <w:r>
+              <w:rPr>
+                <w:noProof/>
+                <w:webHidden/>
+              </w:rPr>
+              <w:fldChar w:fldCharType="separate"/>
+            </w:r>
+            <w:r>
+              <w:rPr>
+                <w:noProof/>
+                <w:webHidden/>
+              </w:rPr>
+              <w:t>8</w:t>
+            </w:r>
+            <w:r>
+              <w:rPr>
+                <w:noProof/>
+                <w:webHidden/>
+              </w:rPr>
+              <w:fldChar w:fldCharType="end"/>
+            </w:r>
+          </w:hyperlink>
+        </w:p>
+        <w:p>
+          <w:pPr>
+            <w:pStyle w:val="TM2"/>
+            <w:tabs>
+              <w:tab w:val="right" w:leader="dot" w:pos="9062"/>
+            </w:tabs>
+            <w:rPr>
+              <w:rFonts w:eastAsiaTheme="minorEastAsia"/>
+              <w:noProof/>
+              <w:lang w:eastAsia="fr-FR"/>
+            </w:rPr>
+          </w:pPr>
+          <w:hyperlink w:anchor="_Toc31794747" w:history="1">
+            <w:r>
+              <w:rPr>
+                <w:noProof/>
+                <w:webHidden/>
+              </w:rPr>
+              <w:tab/>
+            </w:r>
+            <w:r>
+              <w:rPr>
+                <w:noProof/>
+                <w:webHidden/>
+              </w:rPr>
+              <w:fldChar w:fldCharType="begin"/>
+            </w:r>
+            <w:r>
+              <w:rPr>
+                <w:noProof/>
+                <w:webHidden/>
+              </w:rPr>
+              <w:instrText xml:space="preserve"> PAGEREF _Toc31794747 \h </w:instrText>
+            </w:r>
+            <w:r>
+              <w:rPr>
+                <w:noProof/>
+                <w:webHidden/>
+              </w:rPr>
+            </w:r>
+            <w:r>
+              <w:rPr>
+                <w:noProof/>
+                <w:webHidden/>
+              </w:rPr>
+              <w:fldChar w:fldCharType="separate"/>
+            </w:r>
+            <w:r>
+              <w:rPr>
+                <w:noProof/>
+                <w:webHidden/>
+              </w:rPr>
+              <w:t>8</w:t>
+            </w:r>
+            <w:r>
+              <w:rPr>
+                <w:noProof/>
+                <w:webHidden/>
+              </w:rPr>
+              <w:fldChar w:fldCharType="end"/>
+            </w:r>
+          </w:hyperlink>
+        </w:p>
+        <w:p>
+          <w:pPr>
+            <w:pStyle w:val="TM2"/>
+            <w:tabs>
+              <w:tab w:val="right" w:leader="dot" w:pos="9062"/>
+            </w:tabs>
+            <w:rPr>
+              <w:rFonts w:eastAsiaTheme="minorEastAsia"/>
+              <w:noProof/>
+              <w:lang w:eastAsia="fr-FR"/>
+            </w:rPr>
+          </w:pPr>
+          <w:hyperlink w:anchor="_Toc31794748" w:history="1">
+            <w:r>
+              <w:rPr>
+                <w:rStyle w:val="Lienhypertexte"/>
+                <w:noProof/>
+              </w:rPr>
+              <w:t>Liste des courses</w:t>
+            </w:r>
+            <w:r>
+              <w:rPr>
+                <w:noProof/>
+                <w:webHidden/>
+              </w:rPr>
+              <w:tab/>
+            </w:r>
+            <w:r>
+              <w:rPr>
+                <w:noProof/>
+                <w:webHidden/>
+              </w:rPr>
+              <w:fldChar w:fldCharType="begin"/>
+            </w:r>
+            <w:r>
+              <w:rPr>
+                <w:noProof/>
+                <w:webHidden/>
+              </w:rPr>
+              <w:instrText xml:space="preserve"> PAGEREF _Toc31794748 \h </w:instrText>
+            </w:r>
+            <w:r>
+              <w:rPr>
+                <w:noProof/>
+                <w:webHidden/>
+              </w:rPr>
+            </w:r>
+            <w:r>
+              <w:rPr>
+                <w:noProof/>
+                <w:webHidden/>
+              </w:rPr>
+              <w:fldChar w:fldCharType="separate"/>
+            </w:r>
+            <w:r>
+              <w:rPr>
+                <w:noProof/>
+                <w:webHidden/>
+              </w:rPr>
+              <w:t>9</w:t>
+            </w:r>
+            <w:r>
+              <w:rPr>
+                <w:noProof/>
+                <w:webHidden/>
+              </w:rPr>
+              <w:fldChar w:fldCharType="end"/>
+            </w:r>
+          </w:hyperlink>
+        </w:p>
+        <w:p>
+          <w:pPr>
+            <w:pStyle w:val="TM2"/>
+            <w:tabs>
+              <w:tab w:val="right" w:leader="dot" w:pos="9062"/>
+            </w:tabs>
+            <w:rPr>
+              <w:rFonts w:eastAsiaTheme="minorEastAsia"/>
+              <w:noProof/>
+              <w:lang w:eastAsia="fr-FR"/>
+            </w:rPr>
+          </w:pPr>
+          <w:hyperlink w:anchor="_Toc31794749" w:history="1">
+            <w:r>
+              <w:rPr>
+                <w:rStyle w:val="Lienhypertexte"/>
+                <w:noProof/>
+              </w:rPr>
+              <w:t>Prévision des repas</w:t>
+            </w:r>
+            <w:r>
+              <w:rPr>
+                <w:noProof/>
+                <w:webHidden/>
+              </w:rPr>
+              <w:tab/>
+            </w:r>
+            <w:r>
+              <w:rPr>
+                <w:noProof/>
+                <w:webHidden/>
+              </w:rPr>
+              <w:fldChar w:fldCharType="begin"/>
+            </w:r>
+            <w:r>
+              <w:rPr>
+                <w:noProof/>
+                <w:webHidden/>
+              </w:rPr>
+              <w:instrText xml:space="preserve"> PAGEREF _Toc31794749 \h </w:instrText>
+            </w:r>
+            <w:r>
+              <w:rPr>
+                <w:noProof/>
+                <w:webHidden/>
+              </w:rPr>
+            </w:r>
+            <w:r>
+              <w:rPr>
+                <w:noProof/>
+                <w:webHidden/>
+              </w:rPr>
+              <w:fldChar w:fldCharType="separate"/>
+            </w:r>
+            <w:r>
+              <w:rPr>
+                <w:noProof/>
+                <w:webHidden/>
+              </w:rPr>
+              <w:t>10</w:t>
+            </w:r>
+            <w:r>
+              <w:rPr>
+                <w:noProof/>
+                <w:webHidden/>
+              </w:rPr>
+              <w:fldChar w:fldCharType="end"/>
+            </w:r>
+          </w:hyperlink>
+        </w:p>
+        <w:p>
+          <w:pPr>
+            <w:pStyle w:val="TM2"/>
+            <w:tabs>
+              <w:tab w:val="right" w:leader="dot" w:pos="9062"/>
+            </w:tabs>
+            <w:rPr>
+              <w:rFonts w:eastAsiaTheme="minorEastAsia"/>
+              <w:noProof/>
+              <w:lang w:eastAsia="fr-FR"/>
+            </w:rPr>
+          </w:pPr>
+          <w:hyperlink w:anchor="_Toc31794750" w:history="1">
+            <w:r>
+              <w:rPr>
+                <w:rStyle w:val="Lienhypertexte"/>
+                <w:noProof/>
+              </w:rPr>
+              <w:t>Utilisateur</w:t>
+            </w:r>
+            <w:r>
+              <w:rPr>
+                <w:noProof/>
+                <w:webHidden/>
+              </w:rPr>
+              <w:tab/>
+            </w:r>
+            <w:r>
+              <w:rPr>
+                <w:noProof/>
+                <w:webHidden/>
+              </w:rPr>
+              <w:fldChar w:fldCharType="begin"/>
+            </w:r>
+            <w:r>
+              <w:rPr>
+                <w:noProof/>
+                <w:webHidden/>
+              </w:rPr>
+              <w:instrText xml:space="preserve"> PAGEREF _Toc31794750 \h </w:instrText>
+            </w:r>
+            <w:r>
+              <w:rPr>
+                <w:noProof/>
+                <w:webHidden/>
+              </w:rPr>
+            </w:r>
+            <w:r>
+              <w:rPr>
+                <w:noProof/>
+                <w:webHidden/>
+              </w:rPr>
+              <w:fldChar w:fldCharType="separate"/>
+            </w:r>
+            <w:r>
+              <w:rPr>
+                <w:noProof/>
+                <w:webHidden/>
+              </w:rPr>
+              <w:t>11</w:t>
+            </w:r>
+            <w:r>
+              <w:rPr>
+                <w:noProof/>
+                <w:webHidden/>
+              </w:rPr>
+              <w:fldChar w:fldCharType="end"/>
+            </w:r>
+          </w:hyperlink>
+        </w:p>
+        <w:p>
+          <w:pPr>
+            <w:pStyle w:val="TM2"/>
+            <w:tabs>
+              <w:tab w:val="right" w:leader="dot" w:pos="9062"/>
+            </w:tabs>
+            <w:rPr>
+              <w:rFonts w:eastAsiaTheme="minorEastAsia"/>
+              <w:noProof/>
+              <w:lang w:eastAsia="fr-FR"/>
+            </w:rPr>
+          </w:pPr>
+          <w:hyperlink w:anchor="_Toc31794751" w:history="1">
+            <w:r>
+              <w:rPr>
+                <w:noProof/>
+                <w:webHidden/>
+              </w:rPr>
+              <w:tab/>
+            </w:r>
+            <w:r>
+              <w:rPr>
+                <w:noProof/>
+                <w:webHidden/>
+              </w:rPr>
+              <w:fldChar w:fldCharType="begin"/>
+            </w:r>
+            <w:r>
+              <w:rPr>
+                <w:noProof/>
+                <w:webHidden/>
+              </w:rPr>
+              <w:instrText xml:space="preserve"> PAGEREF _Toc31794751 \h </w:instrText>
+            </w:r>
+            <w:r>
+              <w:rPr>
+                <w:noProof/>
+                <w:webHidden/>
+              </w:rPr>
+            </w:r>
+            <w:r>
+              <w:rPr>
+                <w:noProof/>
+                <w:webHidden/>
+              </w:rPr>
+              <w:fldChar w:fldCharType="separate"/>
+            </w:r>
+            <w:r>
+              <w:rPr>
+                <w:noProof/>
+                <w:webHidden/>
+              </w:rPr>
+              <w:t>11</w:t>
             </w:r>
             <w:r>
               <w:rPr>
@@ -1050,12 +1456,82 @@
               <w:lang w:eastAsia="fr-FR"/>
             </w:rPr>
           </w:pPr>
-          <w:hyperlink w:anchor="_Toc31786853" w:history="1">
+          <w:hyperlink w:anchor="_Toc31794752" w:history="1">
             <w:r>
               <w:rPr>
                 <w:rStyle w:val="Lienhypertexte"/>
                 <w:noProof/>
               </w:rPr>
+              <w:t>Tests ergonomiques</w:t>
+            </w:r>
+            <w:r>
+              <w:rPr>
+                <w:noProof/>
+                <w:webHidden/>
+              </w:rPr>
+              <w:tab/>
+            </w:r>
+            <w:r>
+              <w:rPr>
+                <w:noProof/>
+                <w:webHidden/>
+              </w:rPr>
+              <w:fldChar w:fldCharType="begin"/>
+            </w:r>
+            <w:r>
+              <w:rPr>
+                <w:noProof/>
+                <w:webHidden/>
+              </w:rPr>
+              <w:instrText xml:space="preserve"> PAGEREF _Toc31794752 \h </w:instrText>
+            </w:r>
+            <w:r>
+              <w:rPr>
+                <w:noProof/>
+                <w:webHidden/>
+              </w:rPr>
+            </w:r>
+            <w:r>
+              <w:rPr>
+                <w:noProof/>
+                <w:webHidden/>
+              </w:rPr>
+              <w:fldChar w:fldCharType="separate"/>
+            </w:r>
+            <w:r>
+              <w:rPr>
+                <w:noProof/>
+                <w:webHidden/>
+              </w:rPr>
+              <w:t>13</w:t>
+            </w:r>
+            <w:r>
+              <w:rPr>
+                <w:noProof/>
+                <w:webHidden/>
+              </w:rPr>
+              <w:fldChar w:fldCharType="end"/>
+            </w:r>
+          </w:hyperlink>
+        </w:p>
+        <w:p>
+          <w:pPr>
+            <w:pStyle w:val="TM1"/>
+            <w:tabs>
+              <w:tab w:val="right" w:leader="dot" w:pos="9062"/>
+            </w:tabs>
+            <w:rPr>
+              <w:rFonts w:eastAsiaTheme="minorEastAsia"/>
+              <w:noProof/>
+              <w:lang w:eastAsia="fr-FR"/>
+            </w:rPr>
+          </w:pPr>
+          <w:hyperlink w:anchor="_Toc31794753" w:history="1">
+            <w:r>
+              <w:rPr>
+                <w:rStyle w:val="Lienhypertexte"/>
+                <w:noProof/>
+              </w:rPr>
               <w:t>Réalisation</w:t>
             </w:r>
             <w:r>
@@ -1077,7 +1553,7 @@
                 <w:noProof/>
                 <w:webHidden/>
               </w:rPr>
-              <w:instrText xml:space="preserve"> PAGEREF _Toc31786853 \h </w:instrText>
+              <w:instrText xml:space="preserve"> PAGEREF _Toc31794753 \h </w:instrText>
             </w:r>
             <w:r>
               <w:rPr>
@@ -1097,7 +1573,7 @@
                 <w:noProof/>
                 <w:webHidden/>
               </w:rPr>
-              <w:t>9</w:t>
+              <w:t>14</w:t>
             </w:r>
             <w:r>
               <w:rPr>
@@ -1136,7 +1612,7 @@
       <w:r>
         <w:br w:type="page"/>
       </w:r>
-      <w:bookmarkStart w:id="0" w:name="_Toc31786843"/>
+      <w:bookmarkStart w:id="0" w:name="_Toc31794736"/>
       <w:r>
         <w:lastRenderedPageBreak/>
         <w:t>Conception</w:t>
@@ -1151,7 +1627,7 @@
       <w:pPr>
         <w:pStyle w:val="Titre2"/>
       </w:pPr>
-      <w:bookmarkStart w:id="1" w:name="_Toc31786844"/>
+      <w:bookmarkStart w:id="1" w:name="_Toc31794737"/>
       <w:r>
         <w:t>Persona</w:t>
       </w:r>
@@ -1165,7 +1641,7 @@
       <w:pPr>
         <w:pStyle w:val="Titre3"/>
       </w:pPr>
-      <w:bookmarkStart w:id="2" w:name="_Toc31786845"/>
+      <w:bookmarkStart w:id="2" w:name="_Toc31794738"/>
       <w:r>
         <w:rPr>
           <w:noProof/>
@@ -1327,7 +1803,7 @@
       <w:pPr>
         <w:pStyle w:val="Titre3"/>
       </w:pPr>
-      <w:bookmarkStart w:id="3" w:name="_Toc31786846"/>
+      <w:bookmarkStart w:id="3" w:name="_Toc31794739"/>
       <w:r>
         <w:lastRenderedPageBreak/>
         <w:t>Persona 2 : Nicolas MARTIN</w:t>
@@ -1460,7 +1936,7 @@
       <w:pPr>
         <w:pStyle w:val="Titre2"/>
       </w:pPr>
-      <w:bookmarkStart w:id="4" w:name="_Toc31786847"/>
+      <w:bookmarkStart w:id="4" w:name="_Toc31794740"/>
       <w:r>
         <w:lastRenderedPageBreak/>
         <w:t>Scénario</w:t>
@@ -1476,7 +1952,7 @@
       <w:pPr>
         <w:pStyle w:val="Titre3"/>
       </w:pPr>
-      <w:bookmarkStart w:id="5" w:name="_Toc31786848"/>
+      <w:bookmarkStart w:id="5" w:name="_Toc31794741"/>
       <w:r>
         <w:t>Persona 1</w:t>
       </w:r>
@@ -1615,7 +2091,7 @@
       <w:pPr>
         <w:pStyle w:val="Titre3"/>
       </w:pPr>
-      <w:bookmarkStart w:id="6" w:name="_Toc31786849"/>
+      <w:bookmarkStart w:id="6" w:name="_Toc31794742"/>
       <w:r>
         <w:t>Persona 2</w:t>
       </w:r>
@@ -1649,7 +2125,7 @@
       <w:pPr>
         <w:pStyle w:val="Titre2"/>
       </w:pPr>
-      <w:bookmarkStart w:id="7" w:name="_Toc31786850"/>
+      <w:bookmarkStart w:id="7" w:name="_Toc31794743"/>
       <w:r>
         <w:lastRenderedPageBreak/>
         <w:t>Diagramme use case</w:t>
@@ -1673,7 +2149,7 @@
       <w:pPr>
         <w:pStyle w:val="Titre2"/>
       </w:pPr>
-      <w:bookmarkStart w:id="8" w:name="_Toc31786851"/>
+      <w:bookmarkStart w:id="8" w:name="_Toc31794744"/>
       <w:r>
         <w:lastRenderedPageBreak/>
         <w:t>Diagramme état transition</w:t>
@@ -1700,13 +2176,884 @@
       <w:pPr>
         <w:pStyle w:val="Titre1"/>
       </w:pPr>
-      <w:bookmarkStart w:id="9" w:name="_Toc31786852"/>
+      <w:bookmarkStart w:id="9" w:name="_Toc31794745"/>
       <w:r>
         <w:lastRenderedPageBreak/>
-        <w:t>Tests ergonomiques</w:t>
+        <w:t>Maquettes</w:t>
       </w:r>
       <w:bookmarkEnd w:id="9"/>
     </w:p>
+    <w:p>
+      <w:pPr>
+        <w:pStyle w:val="Titre1"/>
+      </w:pPr>
+    </w:p>
+    <w:p>
+      <w:pPr>
+        <w:pStyle w:val="Titre2"/>
+      </w:pPr>
+      <w:bookmarkStart w:id="10" w:name="_Toc31794746"/>
+      <w:r>
+        <w:t>Calendrier</w:t>
+      </w:r>
+      <w:bookmarkEnd w:id="10"/>
+    </w:p>
+    <w:p>
+      <w:pPr>
+        <w:pStyle w:val="Titre2"/>
+      </w:pPr>
+      <w:bookmarkStart w:id="11" w:name="_Toc31794747"/>
+      <w:r>
+        <w:rPr>
+          <w:noProof/>
+        </w:rPr>
+        <mc:AlternateContent>
+          <mc:Choice Requires="wps">
+            <w:drawing>
+              <wp:anchor distT="0" distB="0" distL="114300" distR="114300" simplePos="0" relativeHeight="251666432" behindDoc="0" locked="0" layoutInCell="1" allowOverlap="1" wp14:anchorId="362CA671" wp14:editId="69F9FE16">
+                <wp:simplePos x="0" y="0"/>
+                <wp:positionH relativeFrom="column">
+                  <wp:posOffset>2901950</wp:posOffset>
+                </wp:positionH>
+                <wp:positionV relativeFrom="paragraph">
+                  <wp:posOffset>4745355</wp:posOffset>
+                </wp:positionV>
+                <wp:extent cx="2858770" cy="635"/>
+                <wp:effectExtent l="0" t="0" r="0" b="0"/>
+                <wp:wrapNone/>
+                <wp:docPr id="9" name="Zone de texte 9"/>
+                <wp:cNvGraphicFramePr/>
+                <a:graphic xmlns:a="http://schemas.openxmlformats.org/drawingml/2006/main">
+                  <a:graphicData uri="http://schemas.microsoft.com/office/word/2010/wordprocessingShape">
+                    <wps:wsp>
+                      <wps:cNvSpPr txBox="1"/>
+                      <wps:spPr>
+                        <a:xfrm>
+                          <a:off x="0" y="0"/>
+                          <a:ext cx="2858770" cy="635"/>
+                        </a:xfrm>
+                        <a:prstGeom prst="rect">
+                          <a:avLst/>
+                        </a:prstGeom>
+                        <a:solidFill>
+                          <a:prstClr val="white"/>
+                        </a:solidFill>
+                        <a:ln>
+                          <a:noFill/>
+                        </a:ln>
+                      </wps:spPr>
+                      <wps:txbx>
+                        <w:txbxContent>
+                          <w:p>
+                            <w:pPr>
+                              <w:pStyle w:val="Lgende"/>
+                              <w:rPr>
+                                <w:noProof/>
+                              </w:rPr>
+                            </w:pPr>
+                            <w:r>
+                              <w:t xml:space="preserve">Figure </w:t>
+                            </w:r>
+                            <w:r>
+                              <w:fldChar w:fldCharType="begin"/>
+                            </w:r>
+                            <w:r>
+                              <w:instrText xml:space="preserve"> SEQ Figure \* ARABIC </w:instrText>
+                            </w:r>
+                            <w:r>
+                              <w:fldChar w:fldCharType="separate"/>
+                            </w:r>
+                            <w:r>
+                              <w:rPr>
+                                <w:noProof/>
+                              </w:rPr>
+                              <w:t>1</w:t>
+                            </w:r>
+                            <w:r>
+                              <w:fldChar w:fldCharType="end"/>
+                            </w:r>
+                            <w:r>
+                              <w:t xml:space="preserve"> Calendrier : modifier l'heure</w:t>
+                            </w:r>
+                          </w:p>
+                        </w:txbxContent>
+                      </wps:txbx>
+                      <wps:bodyPr rot="0" spcFirstLastPara="0" vertOverflow="overflow" horzOverflow="overflow" vert="horz" wrap="square" lIns="0" tIns="0" rIns="0" bIns="0" numCol="1" spcCol="0" rtlCol="0" fromWordArt="0" anchor="t" anchorCtr="0" forceAA="0" compatLnSpc="1">
+                        <a:prstTxWarp prst="textNoShape">
+                          <a:avLst/>
+                        </a:prstTxWarp>
+                        <a:spAutoFit/>
+                      </wps:bodyPr>
+                    </wps:wsp>
+                  </a:graphicData>
+                </a:graphic>
+              </wp:anchor>
+            </w:drawing>
+          </mc:Choice>
+          <mc:Fallback>
+            <w:pict>
+              <v:shapetype w14:anchorId="362CA671" id="_x0000_t202" coordsize="21600,21600" o:spt="202" path="m,l,21600r21600,l21600,xe">
+                <v:stroke joinstyle="miter"/>
+                <v:path gradientshapeok="t" o:connecttype="rect"/>
+              </v:shapetype>
+              <v:shape id="Zone de texte 9" o:spid="_x0000_s1026" type="#_x0000_t202" style="position:absolute;margin-left:228.5pt;margin-top:373.65pt;width:225.1pt;height:.05pt;z-index:251666432;visibility:visible;mso-wrap-style:square;mso-wrap-distance-left:9pt;mso-wrap-distance-top:0;mso-wrap-distance-right:9pt;mso-wrap-distance-bottom:0;mso-position-horizontal:absolute;mso-position-horizontal-relative:text;mso-position-vertical:absolute;mso-position-vertical-relative:text;v-text-anchor:top" o:gfxdata="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" stroked="f">
+                <v:textbox style="mso-fit-shape-to-text:t" inset="0,0,0,0">
+                  <w:txbxContent>
+                    <w:p>
+                      <w:pPr>
+                        <w:pStyle w:val="Lgende"/>
+                        <w:rPr>
+                          <w:noProof/>
+                        </w:rPr>
+                      </w:pPr>
+                      <w:r>
+                        <w:t xml:space="preserve">Figure </w:t>
+                      </w:r>
+                      <w:r>
+                        <w:fldChar w:fldCharType="begin"/>
+                      </w:r>
+                      <w:r>
+                        <w:instrText xml:space="preserve"> SEQ Figure \* ARABIC </w:instrText>
+                      </w:r>
+                      <w:r>
+                        <w:fldChar w:fldCharType="separate"/>
+                      </w:r>
+                      <w:r>
+                        <w:rPr>
+                          <w:noProof/>
+                        </w:rPr>
+                        <w:t>1</w:t>
+                      </w:r>
+                      <w:r>
+                        <w:fldChar w:fldCharType="end"/>
+                      </w:r>
+                      <w:r>
+                        <w:t xml:space="preserve"> Calendrier : modifier l'heure</w:t>
+                      </w:r>
+                    </w:p>
+                  </w:txbxContent>
+                </v:textbox>
+              </v:shape>
+            </w:pict>
+          </mc:Fallback>
+        </mc:AlternateContent>
+      </w:r>
+      <w:r>
+        <w:rPr>
+          <w:noProof/>
+        </w:rPr>
+        <w:drawing>
+          <wp:anchor distT="0" distB="0" distL="114300" distR="114300" simplePos="0" relativeHeight="251662336" behindDoc="0" locked="0" layoutInCell="1" allowOverlap="1">
+            <wp:simplePos x="0" y="0"/>
+            <wp:positionH relativeFrom="margin">
+              <wp:align>right</wp:align>
+            </wp:positionH>
+            <wp:positionV relativeFrom="paragraph">
+              <wp:posOffset>307975</wp:posOffset>
+            </wp:positionV>
+            <wp:extent cx="2858770" cy="4380803"/>
+            <wp:effectExtent l="0" t="0" r="0" b="1270"/>
+            <wp:wrapNone/>
+            <wp:docPr id="7" name="Image 7"/>
+            <wp:cNvGraphicFramePr>
+              <a:graphicFrameLocks xmlns:a="http://schemas.openxmlformats.org/drawingml/2006/main" noChangeAspect="1"/>
+            </wp:cNvGraphicFramePr>
+            <a:graphic xmlns:a="http://schemas.openxmlformats.org/drawingml/2006/main">
+              <a:graphicData uri="http://schemas.openxmlformats.org/drawingml/2006/picture">
+                <pic:pic xmlns:pic="http://schemas.openxmlformats.org/drawingml/2006/picture">
+                  <pic:nvPicPr>
+                    <pic:cNvPr id="0" name="Picture 3"/>
+                    <pic:cNvPicPr>
+                      <a:picLocks noChangeAspect="1" noChangeArrowheads="1"/>
+                    </pic:cNvPicPr>
+                  </pic:nvPicPr>
+                  <pic:blipFill>
+                    <a:blip r:embed="rId9">
+                      <a:extLst>
+                        <a:ext uri="{28A0092B-C50C-407E-A947-70E740481C1C}">
+                          <a14:useLocalDpi xmlns:a14="http://schemas.microsoft.com/office/drawing/2010/main" val="0"/>
+                        </a:ext>
+                      </a:extLst>
+                    </a:blip>
+                    <a:srcRect/>
+                    <a:stretch>
+                      <a:fillRect/>
+                    </a:stretch>
+                  </pic:blipFill>
+                  <pic:spPr bwMode="auto">
+                    <a:xfrm>
+                      <a:off x="0" y="0"/>
+                      <a:ext cx="2859136" cy="4381364"/>
+                    </a:xfrm>
+                    <a:prstGeom prst="rect">
+                      <a:avLst/>
+                    </a:prstGeom>
+                    <a:noFill/>
+                    <a:ln>
+                      <a:noFill/>
+                    </a:ln>
+                  </pic:spPr>
+                </pic:pic>
+              </a:graphicData>
+            </a:graphic>
+            <wp14:sizeRelH relativeFrom="margin">
+              <wp14:pctWidth>0</wp14:pctWidth>
+            </wp14:sizeRelH>
+            <wp14:sizeRelV relativeFrom="margin">
+              <wp14:pctHeight>0</wp14:pctHeight>
+            </wp14:sizeRelV>
+          </wp:anchor>
+        </w:drawing>
+      </w:r>
+      <w:r>
+        <w:rPr>
+          <w:noProof/>
+        </w:rPr>
+        <mc:AlternateContent>
+          <mc:Choice Requires="wps">
+            <w:drawing>
+              <wp:anchor distT="0" distB="0" distL="114300" distR="114300" simplePos="0" relativeHeight="251664384" behindDoc="1" locked="0" layoutInCell="1" allowOverlap="1" wp14:anchorId="4D049F14" wp14:editId="4557931D">
+                <wp:simplePos x="0" y="0"/>
+                <wp:positionH relativeFrom="column">
+                  <wp:posOffset>0</wp:posOffset>
+                </wp:positionH>
+                <wp:positionV relativeFrom="paragraph">
+                  <wp:posOffset>4708525</wp:posOffset>
+                </wp:positionV>
+                <wp:extent cx="2842895" cy="635"/>
+                <wp:effectExtent l="0" t="0" r="0" b="0"/>
+                <wp:wrapNone/>
+                <wp:docPr id="8" name="Zone de texte 8"/>
+                <wp:cNvGraphicFramePr/>
+                <a:graphic xmlns:a="http://schemas.openxmlformats.org/drawingml/2006/main">
+                  <a:graphicData uri="http://schemas.microsoft.com/office/word/2010/wordprocessingShape">
+                    <wps:wsp>
+                      <wps:cNvSpPr txBox="1"/>
+                      <wps:spPr>
+                        <a:xfrm>
+                          <a:off x="0" y="0"/>
+                          <a:ext cx="2842895" cy="635"/>
+                        </a:xfrm>
+                        <a:prstGeom prst="rect">
+                          <a:avLst/>
+                        </a:prstGeom>
+                        <a:solidFill>
+                          <a:prstClr val="white"/>
+                        </a:solidFill>
+                        <a:ln>
+                          <a:noFill/>
+                        </a:ln>
+                      </wps:spPr>
+                      <wps:txbx>
+                        <w:txbxContent>
+                          <w:p>
+                            <w:pPr>
+                              <w:pStyle w:val="Lgende"/>
+                              <w:rPr>
+                                <w:noProof/>
+                              </w:rPr>
+                            </w:pPr>
+                            <w:r>
+                              <w:t xml:space="preserve">Figure </w:t>
+                            </w:r>
+                            <w:r>
+                              <w:fldChar w:fldCharType="begin"/>
+                            </w:r>
+                            <w:r>
+                              <w:instrText xml:space="preserve"> SEQ Figure \* ARABIC </w:instrText>
+                            </w:r>
+                            <w:r>
+                              <w:fldChar w:fldCharType="separate"/>
+                            </w:r>
+                            <w:r>
+                              <w:rPr>
+                                <w:noProof/>
+                              </w:rPr>
+                              <w:t>2</w:t>
+                            </w:r>
+                            <w:r>
+                              <w:fldChar w:fldCharType="end"/>
+                            </w:r>
+                            <w:r>
+                              <w:t xml:space="preserve"> Calendrier : ajouter rendez-vo</w:t>
+                            </w:r>
+                            <w:bookmarkStart w:id="12" w:name="_GoBack"/>
+                            <w:bookmarkEnd w:id="12"/>
+                            <w:r>
+                              <w:t>us</w:t>
+                            </w:r>
+                          </w:p>
+                        </w:txbxContent>
+                      </wps:txbx>
+                      <wps:bodyPr rot="0" spcFirstLastPara="0" vertOverflow="overflow" horzOverflow="overflow" vert="horz" wrap="square" lIns="0" tIns="0" rIns="0" bIns="0" numCol="1" spcCol="0" rtlCol="0" fromWordArt="0" anchor="t" anchorCtr="0" forceAA="0" compatLnSpc="1">
+                        <a:prstTxWarp prst="textNoShape">
+                          <a:avLst/>
+                        </a:prstTxWarp>
+                        <a:spAutoFit/>
+                      </wps:bodyPr>
+                    </wps:wsp>
+                  </a:graphicData>
+                </a:graphic>
+              </wp:anchor>
+            </w:drawing>
+          </mc:Choice>
+          <mc:Fallback>
+            <w:pict>
+              <v:shape w14:anchorId="4D049F14" id="Zone de texte 8" o:spid="_x0000_s1027" type="#_x0000_t202" style="position:absolute;margin-left:0;margin-top:370.75pt;width:223.85pt;height:.05pt;z-index:-251652096;visibility:visible;mso-wrap-style:square;mso-wrap-distance-left:9pt;mso-wrap-distance-top:0;mso-wrap-distance-right:9pt;mso-wrap-distance-bottom:0;mso-position-horizontal:absolute;mso-position-horizontal-relative:text;mso-position-vertical:absolute;mso-position-vertical-relative:text;v-text-anchor:top" o:gfxdata="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" stroked="f">
+                <v:textbox style="mso-fit-shape-to-text:t" inset="0,0,0,0">
+                  <w:txbxContent>
+                    <w:p>
+                      <w:pPr>
+                        <w:pStyle w:val="Lgende"/>
+                        <w:rPr>
+                          <w:noProof/>
+                        </w:rPr>
+                      </w:pPr>
+                      <w:r>
+                        <w:t xml:space="preserve">Figure </w:t>
+                      </w:r>
+                      <w:r>
+                        <w:fldChar w:fldCharType="begin"/>
+                      </w:r>
+                      <w:r>
+                        <w:instrText xml:space="preserve"> SEQ Figure \* ARABIC </w:instrText>
+                      </w:r>
+                      <w:r>
+                        <w:fldChar w:fldCharType="separate"/>
+                      </w:r>
+                      <w:r>
+                        <w:rPr>
+                          <w:noProof/>
+                        </w:rPr>
+                        <w:t>2</w:t>
+                      </w:r>
+                      <w:r>
+                        <w:fldChar w:fldCharType="end"/>
+                      </w:r>
+                      <w:r>
+                        <w:t xml:space="preserve"> Calendrier : ajouter rendez-vo</w:t>
+                      </w:r>
+                      <w:bookmarkStart w:id="13" w:name="_GoBack"/>
+                      <w:bookmarkEnd w:id="13"/>
+                      <w:r>
+                        <w:t>us</w:t>
+                      </w:r>
+                    </w:p>
+                  </w:txbxContent>
+                </v:textbox>
+              </v:shape>
+            </w:pict>
+          </mc:Fallback>
+        </mc:AlternateContent>
+      </w:r>
+      <w:r>
+        <w:rPr>
+          <w:noProof/>
+        </w:rPr>
+        <w:drawing>
+          <wp:anchor distT="0" distB="0" distL="114300" distR="114300" simplePos="0" relativeHeight="251661312" behindDoc="1" locked="0" layoutInCell="1" allowOverlap="1">
+            <wp:simplePos x="0" y="0"/>
+            <wp:positionH relativeFrom="margin">
+              <wp:align>left</wp:align>
+            </wp:positionH>
+            <wp:positionV relativeFrom="paragraph">
+              <wp:posOffset>307975</wp:posOffset>
+            </wp:positionV>
+            <wp:extent cx="2842953" cy="4343400"/>
+            <wp:effectExtent l="0" t="0" r="0" b="0"/>
+            <wp:wrapNone/>
+            <wp:docPr id="6" name="Image 6"/>
+            <wp:cNvGraphicFramePr>
+              <a:graphicFrameLocks xmlns:a="http://schemas.openxmlformats.org/drawingml/2006/main" noChangeAspect="1"/>
+            </wp:cNvGraphicFramePr>
+            <a:graphic xmlns:a="http://schemas.openxmlformats.org/drawingml/2006/main">
+              <a:graphicData uri="http://schemas.openxmlformats.org/drawingml/2006/picture">
+                <pic:pic xmlns:pic="http://schemas.openxmlformats.org/drawingml/2006/picture">
+                  <pic:nvPicPr>
+                    <pic:cNvPr id="0" name="Picture 1"/>
+                    <pic:cNvPicPr>
+                      <a:picLocks noChangeAspect="1" noChangeArrowheads="1"/>
+                    </pic:cNvPicPr>
+                  </pic:nvPicPr>
+                  <pic:blipFill>
+                    <a:blip r:embed="rId10">
+                      <a:extLst>
+                        <a:ext uri="{28A0092B-C50C-407E-A947-70E740481C1C}">
+                          <a14:useLocalDpi xmlns:a14="http://schemas.microsoft.com/office/drawing/2010/main" val="0"/>
+                        </a:ext>
+                      </a:extLst>
+                    </a:blip>
+                    <a:srcRect/>
+                    <a:stretch>
+                      <a:fillRect/>
+                    </a:stretch>
+                  </pic:blipFill>
+                  <pic:spPr bwMode="auto">
+                    <a:xfrm>
+                      <a:off x="0" y="0"/>
+                      <a:ext cx="2842953" cy="4343400"/>
+                    </a:xfrm>
+                    <a:prstGeom prst="rect">
+                      <a:avLst/>
+                    </a:prstGeom>
+                    <a:noFill/>
+                    <a:ln>
+                      <a:noFill/>
+                    </a:ln>
+                  </pic:spPr>
+                </pic:pic>
+              </a:graphicData>
+            </a:graphic>
+            <wp14:sizeRelH relativeFrom="page">
+              <wp14:pctWidth>0</wp14:pctWidth>
+            </wp14:sizeRelH>
+            <wp14:sizeRelV relativeFrom="page">
+              <wp14:pctHeight>0</wp14:pctHeight>
+            </wp14:sizeRelV>
+          </wp:anchor>
+        </w:drawing>
+      </w:r>
+      <w:bookmarkEnd w:id="11"/>
+      <w:r>
+        <w:br w:type="page"/>
+      </w:r>
+    </w:p>
+    <w:p>
+      <w:pPr>
+        <w:pStyle w:val="Titre2"/>
+      </w:pPr>
+      <w:bookmarkStart w:id="14" w:name="_Toc31794748"/>
+      <w:r>
+        <w:lastRenderedPageBreak/>
+        <w:t>Liste des courses</w:t>
+      </w:r>
+      <w:bookmarkEnd w:id="14"/>
+    </w:p>
+    <w:p/>
+    <w:p/>
+    <w:p>
+      <w:pPr>
+        <w:rPr>
+          <w:rFonts w:asciiTheme="majorHAnsi" w:eastAsiaTheme="majorEastAsia" w:hAnsiTheme="majorHAnsi" w:cstheme="majorBidi"/>
+          <w:color w:val="2F5496" w:themeColor="accent1" w:themeShade="BF"/>
+          <w:sz w:val="26"/>
+          <w:szCs w:val="26"/>
+        </w:rPr>
+      </w:pPr>
+      <w:r>
+        <w:rPr>
+          <w:noProof/>
+        </w:rPr>
+        <mc:AlternateContent>
+          <mc:Choice Requires="wps">
+            <w:drawing>
+              <wp:anchor distT="0" distB="0" distL="114300" distR="114300" simplePos="0" relativeHeight="251672576" behindDoc="1" locked="0" layoutInCell="1" allowOverlap="1" wp14:anchorId="1D0710A8" wp14:editId="3316BEBF">
+                <wp:simplePos x="0" y="0"/>
+                <wp:positionH relativeFrom="column">
+                  <wp:posOffset>3129280</wp:posOffset>
+                </wp:positionH>
+                <wp:positionV relativeFrom="paragraph">
+                  <wp:posOffset>4827905</wp:posOffset>
+                </wp:positionV>
+                <wp:extent cx="2840990" cy="635"/>
+                <wp:effectExtent l="0" t="0" r="0" b="0"/>
+                <wp:wrapNone/>
+                <wp:docPr id="13" name="Zone de texte 13"/>
+                <wp:cNvGraphicFramePr/>
+                <a:graphic xmlns:a="http://schemas.openxmlformats.org/drawingml/2006/main">
+                  <a:graphicData uri="http://schemas.microsoft.com/office/word/2010/wordprocessingShape">
+                    <wps:wsp>
+                      <wps:cNvSpPr txBox="1"/>
+                      <wps:spPr>
+                        <a:xfrm>
+                          <a:off x="0" y="0"/>
+                          <a:ext cx="2840990" cy="635"/>
+                        </a:xfrm>
+                        <a:prstGeom prst="rect">
+                          <a:avLst/>
+                        </a:prstGeom>
+                        <a:solidFill>
+                          <a:prstClr val="white"/>
+                        </a:solidFill>
+                        <a:ln>
+                          <a:noFill/>
+                        </a:ln>
+                      </wps:spPr>
+                      <wps:txbx>
+                        <w:txbxContent>
+                          <w:p>
+                            <w:pPr>
+                              <w:pStyle w:val="Lgende"/>
+                              <w:rPr>
+                                <w:noProof/>
+                              </w:rPr>
+                            </w:pPr>
+                            <w:r>
+                              <w:t xml:space="preserve">Figure </w:t>
+                            </w:r>
+                            <w:r>
+                              <w:fldChar w:fldCharType="begin"/>
+                            </w:r>
+                            <w:r>
+                              <w:instrText xml:space="preserve"> SEQ Figure \* ARABIC </w:instrText>
+                            </w:r>
+                            <w:r>
+                              <w:fldChar w:fldCharType="separate"/>
+                            </w:r>
+                            <w:r>
+                              <w:rPr>
+                                <w:noProof/>
+                              </w:rPr>
+                              <w:t>3</w:t>
+                            </w:r>
+                            <w:r>
+                              <w:fldChar w:fldCharType="end"/>
+                            </w:r>
+                            <w:r>
+                              <w:t xml:space="preserve"> Liste : contenu d'une liste</w:t>
+                            </w:r>
+                          </w:p>
+                        </w:txbxContent>
+                      </wps:txbx>
+                      <wps:bodyPr rot="0" spcFirstLastPara="0" vertOverflow="overflow" horzOverflow="overflow" vert="horz" wrap="square" lIns="0" tIns="0" rIns="0" bIns="0" numCol="1" spcCol="0" rtlCol="0" fromWordArt="0" anchor="t" anchorCtr="0" forceAA="0" compatLnSpc="1">
+                        <a:prstTxWarp prst="textNoShape">
+                          <a:avLst/>
+                        </a:prstTxWarp>
+                        <a:spAutoFit/>
+                      </wps:bodyPr>
+                    </wps:wsp>
+                  </a:graphicData>
+                </a:graphic>
+              </wp:anchor>
+            </w:drawing>
+          </mc:Choice>
+          <mc:Fallback>
+            <w:pict>
+              <v:shape w14:anchorId="1D0710A8" id="Zone de texte 13" o:spid="_x0000_s1028" type="#_x0000_t202" style="position:absolute;margin-left:246.4pt;margin-top:380.15pt;width:223.7pt;height:.05pt;z-index:-251643904;visibility:visible;mso-wrap-style:square;mso-wrap-distance-left:9pt;mso-wrap-distance-top:0;mso-wrap-distance-right:9pt;mso-wrap-distance-bottom:0;mso-position-horizontal:absolute;mso-position-horizontal-relative:text;mso-position-vertical:absolute;mso-position-vertical-relative:text;v-text-anchor:top" o:gfxdata="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" stroked="f">
+                <v:textbox style="mso-fit-shape-to-text:t" inset="0,0,0,0">
+                  <w:txbxContent>
+                    <w:p>
+                      <w:pPr>
+                        <w:pStyle w:val="Lgende"/>
+                        <w:rPr>
+                          <w:noProof/>
+                        </w:rPr>
+                      </w:pPr>
+                      <w:r>
+                        <w:t xml:space="preserve">Figure </w:t>
+                      </w:r>
+                      <w:r>
+                        <w:fldChar w:fldCharType="begin"/>
+                      </w:r>
+                      <w:r>
+                        <w:instrText xml:space="preserve"> SEQ Figure \* ARABIC </w:instrText>
+                      </w:r>
+                      <w:r>
+                        <w:fldChar w:fldCharType="separate"/>
+                      </w:r>
+                      <w:r>
+                        <w:rPr>
+                          <w:noProof/>
+                        </w:rPr>
+                        <w:t>3</w:t>
+                      </w:r>
+                      <w:r>
+                        <w:fldChar w:fldCharType="end"/>
+                      </w:r>
+                      <w:r>
+                        <w:t xml:space="preserve"> Liste : contenu d'une liste</w:t>
+                      </w:r>
+                    </w:p>
+                  </w:txbxContent>
+                </v:textbox>
+              </v:shape>
+            </w:pict>
+          </mc:Fallback>
+        </mc:AlternateContent>
+      </w:r>
+      <w:r>
+        <w:rPr>
+          <w:noProof/>
+        </w:rPr>
+        <mc:AlternateContent>
+          <mc:Choice Requires="wps">
+            <w:drawing>
+              <wp:anchor distT="0" distB="0" distL="114300" distR="114300" simplePos="0" relativeHeight="251670528" behindDoc="1" locked="0" layoutInCell="1" allowOverlap="1" wp14:anchorId="17E3C9B5" wp14:editId="18BDD17D">
+                <wp:simplePos x="0" y="0"/>
+                <wp:positionH relativeFrom="margin">
+                  <wp:align>left</wp:align>
+                </wp:positionH>
+                <wp:positionV relativeFrom="paragraph">
+                  <wp:posOffset>4845685</wp:posOffset>
+                </wp:positionV>
+                <wp:extent cx="2828290" cy="635"/>
+                <wp:effectExtent l="0" t="0" r="0" b="0"/>
+                <wp:wrapNone/>
+                <wp:docPr id="12" name="Zone de texte 12"/>
+                <wp:cNvGraphicFramePr/>
+                <a:graphic xmlns:a="http://schemas.openxmlformats.org/drawingml/2006/main">
+                  <a:graphicData uri="http://schemas.microsoft.com/office/word/2010/wordprocessingShape">
+                    <wps:wsp>
+                      <wps:cNvSpPr txBox="1"/>
+                      <wps:spPr>
+                        <a:xfrm>
+                          <a:off x="0" y="0"/>
+                          <a:ext cx="2828290" cy="635"/>
+                        </a:xfrm>
+                        <a:prstGeom prst="rect">
+                          <a:avLst/>
+                        </a:prstGeom>
+                        <a:solidFill>
+                          <a:prstClr val="white"/>
+                        </a:solidFill>
+                        <a:ln>
+                          <a:noFill/>
+                        </a:ln>
+                      </wps:spPr>
+                      <wps:txbx>
+                        <w:txbxContent>
+                          <w:p>
+                            <w:pPr>
+                              <w:pStyle w:val="Lgende"/>
+                              <w:rPr>
+                                <w:noProof/>
+                              </w:rPr>
+                            </w:pPr>
+                            <w:r>
+                              <w:t xml:space="preserve">Figure </w:t>
+                            </w:r>
+                            <w:r>
+                              <w:fldChar w:fldCharType="begin"/>
+                            </w:r>
+                            <w:r>
+                              <w:instrText xml:space="preserve"> SEQ Figure \* ARABIC </w:instrText>
+                            </w:r>
+                            <w:r>
+                              <w:fldChar w:fldCharType="separate"/>
+                            </w:r>
+                            <w:r>
+                              <w:rPr>
+                                <w:noProof/>
+                              </w:rPr>
+                              <w:t>4</w:t>
+                            </w:r>
+                            <w:r>
+                              <w:fldChar w:fldCharType="end"/>
+                            </w:r>
+                            <w:r>
+                              <w:t xml:space="preserve"> Liste : liste des listes de courses</w:t>
+                            </w:r>
+                          </w:p>
+                        </w:txbxContent>
+                      </wps:txbx>
+                      <wps:bodyPr rot="0" spcFirstLastPara="0" vertOverflow="overflow" horzOverflow="overflow" vert="horz" wrap="square" lIns="0" tIns="0" rIns="0" bIns="0" numCol="1" spcCol="0" rtlCol="0" fromWordArt="0" anchor="t" anchorCtr="0" forceAA="0" compatLnSpc="1">
+                        <a:prstTxWarp prst="textNoShape">
+                          <a:avLst/>
+                        </a:prstTxWarp>
+                        <a:spAutoFit/>
+                      </wps:bodyPr>
+                    </wps:wsp>
+                  </a:graphicData>
+                </a:graphic>
+              </wp:anchor>
+            </w:drawing>
+          </mc:Choice>
+          <mc:Fallback>
+            <w:pict>
+              <v:shape w14:anchorId="17E3C9B5" id="Zone de texte 12" o:spid="_x0000_s1029" type="#_x0000_t202" style="position:absolute;margin-left:0;margin-top:381.55pt;width:222.7pt;height:.05pt;z-index:-251645952;visibility:visible;mso-wrap-style:square;mso-wrap-distance-left:9pt;mso-wrap-distance-top:0;mso-wrap-distance-right:9pt;mso-wrap-distance-bottom:0;mso-position-horizontal:left;mso-position-horizontal-relative:margin;mso-position-vertical:absolute;mso-position-vertical-relative:text;v-text-anchor:top" o:gfxdata="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" stroked="f">
+                <v:textbox style="mso-fit-shape-to-text:t" inset="0,0,0,0">
+                  <w:txbxContent>
+                    <w:p>
+                      <w:pPr>
+                        <w:pStyle w:val="Lgende"/>
+                        <w:rPr>
+                          <w:noProof/>
+                        </w:rPr>
+                      </w:pPr>
+                      <w:r>
+                        <w:t xml:space="preserve">Figure </w:t>
+                      </w:r>
+                      <w:r>
+                        <w:fldChar w:fldCharType="begin"/>
+                      </w:r>
+                      <w:r>
+                        <w:instrText xml:space="preserve"> SEQ Figure \* ARABIC </w:instrText>
+                      </w:r>
+                      <w:r>
+                        <w:fldChar w:fldCharType="separate"/>
+                      </w:r>
+                      <w:r>
+                        <w:rPr>
+                          <w:noProof/>
+                        </w:rPr>
+                        <w:t>4</w:t>
+                      </w:r>
+                      <w:r>
+                        <w:fldChar w:fldCharType="end"/>
+                      </w:r>
+                      <w:r>
+                        <w:t xml:space="preserve"> Liste : liste des listes de courses</w:t>
+                      </w:r>
+                    </w:p>
+                  </w:txbxContent>
+                </v:textbox>
+                <w10:wrap anchorx="margin"/>
+              </v:shape>
+            </w:pict>
+          </mc:Fallback>
+        </mc:AlternateContent>
+      </w:r>
+      <w:r>
+        <w:rPr>
+          <w:noProof/>
+        </w:rPr>
+        <w:drawing>
+          <wp:anchor distT="0" distB="0" distL="114300" distR="114300" simplePos="0" relativeHeight="251668480" behindDoc="1" locked="0" layoutInCell="1" allowOverlap="1">
+            <wp:simplePos x="0" y="0"/>
+            <wp:positionH relativeFrom="margin">
+              <wp:posOffset>3100705</wp:posOffset>
+            </wp:positionH>
+            <wp:positionV relativeFrom="paragraph">
+              <wp:posOffset>387985</wp:posOffset>
+            </wp:positionV>
+            <wp:extent cx="2840990" cy="4382867"/>
+            <wp:effectExtent l="0" t="0" r="0" b="0"/>
+            <wp:wrapNone/>
+            <wp:docPr id="11" name="Image 11"/>
+            <wp:cNvGraphicFramePr>
+              <a:graphicFrameLocks xmlns:a="http://schemas.openxmlformats.org/drawingml/2006/main" noChangeAspect="1"/>
+            </wp:cNvGraphicFramePr>
+            <a:graphic xmlns:a="http://schemas.openxmlformats.org/drawingml/2006/main">
+              <a:graphicData uri="http://schemas.openxmlformats.org/drawingml/2006/picture">
+                <pic:pic xmlns:pic="http://schemas.openxmlformats.org/drawingml/2006/picture">
+                  <pic:nvPicPr>
+                    <pic:cNvPr id="0" name="Picture 7"/>
+                    <pic:cNvPicPr>
+                      <a:picLocks noChangeAspect="1" noChangeArrowheads="1"/>
+                    </pic:cNvPicPr>
+                  </pic:nvPicPr>
+                  <pic:blipFill>
+                    <a:blip r:embed="rId11">
+                      <a:extLst>
+                        <a:ext uri="{28A0092B-C50C-407E-A947-70E740481C1C}">
+                          <a14:useLocalDpi xmlns:a14="http://schemas.microsoft.com/office/drawing/2010/main" val="0"/>
+                        </a:ext>
+                      </a:extLst>
+                    </a:blip>
+                    <a:srcRect/>
+                    <a:stretch>
+                      <a:fillRect/>
+                    </a:stretch>
+                  </pic:blipFill>
+                  <pic:spPr bwMode="auto">
+                    <a:xfrm>
+                      <a:off x="0" y="0"/>
+                      <a:ext cx="2840990" cy="4382867"/>
+                    </a:xfrm>
+                    <a:prstGeom prst="rect">
+                      <a:avLst/>
+                    </a:prstGeom>
+                    <a:noFill/>
+                    <a:ln>
+                      <a:noFill/>
+                    </a:ln>
+                  </pic:spPr>
+                </pic:pic>
+              </a:graphicData>
+            </a:graphic>
+            <wp14:sizeRelH relativeFrom="page">
+              <wp14:pctWidth>0</wp14:pctWidth>
+            </wp14:sizeRelH>
+            <wp14:sizeRelV relativeFrom="page">
+              <wp14:pctHeight>0</wp14:pctHeight>
+            </wp14:sizeRelV>
+          </wp:anchor>
+        </w:drawing>
+      </w:r>
+      <w:r>
+        <w:rPr>
+          <w:noProof/>
+        </w:rPr>
+        <w:drawing>
+          <wp:anchor distT="0" distB="0" distL="114300" distR="114300" simplePos="0" relativeHeight="251667456" behindDoc="1" locked="0" layoutInCell="1" allowOverlap="1">
+            <wp:simplePos x="0" y="0"/>
+            <wp:positionH relativeFrom="margin">
+              <wp:align>left</wp:align>
+            </wp:positionH>
+            <wp:positionV relativeFrom="paragraph">
+              <wp:posOffset>387985</wp:posOffset>
+            </wp:positionV>
+            <wp:extent cx="2828536" cy="4371975"/>
+            <wp:effectExtent l="0" t="0" r="0" b="0"/>
+            <wp:wrapNone/>
+            <wp:docPr id="10" name="Image 10"/>
+            <wp:cNvGraphicFramePr>
+              <a:graphicFrameLocks xmlns:a="http://schemas.openxmlformats.org/drawingml/2006/main" noChangeAspect="1"/>
+            </wp:cNvGraphicFramePr>
+            <a:graphic xmlns:a="http://schemas.openxmlformats.org/drawingml/2006/main">
+              <a:graphicData uri="http://schemas.openxmlformats.org/drawingml/2006/picture">
+                <pic:pic xmlns:pic="http://schemas.openxmlformats.org/drawingml/2006/picture">
+                  <pic:nvPicPr>
+                    <pic:cNvPr id="0" name="Picture 5"/>
+                    <pic:cNvPicPr>
+                      <a:picLocks noChangeAspect="1" noChangeArrowheads="1"/>
+                    </pic:cNvPicPr>
+                  </pic:nvPicPr>
+                  <pic:blipFill>
+                    <a:blip r:embed="rId12">
+                      <a:extLst>
+                        <a:ext uri="{28A0092B-C50C-407E-A947-70E740481C1C}">
+                          <a14:useLocalDpi xmlns:a14="http://schemas.microsoft.com/office/drawing/2010/main" val="0"/>
+                        </a:ext>
+                      </a:extLst>
+                    </a:blip>
+                    <a:srcRect/>
+                    <a:stretch>
+                      <a:fillRect/>
+                    </a:stretch>
+                  </pic:blipFill>
+                  <pic:spPr bwMode="auto">
+                    <a:xfrm>
+                      <a:off x="0" y="0"/>
+                      <a:ext cx="2828536" cy="4371975"/>
+                    </a:xfrm>
+                    <a:prstGeom prst="rect">
+                      <a:avLst/>
+                    </a:prstGeom>
+                    <a:noFill/>
+                    <a:ln>
+                      <a:noFill/>
+                    </a:ln>
+                  </pic:spPr>
+                </pic:pic>
+              </a:graphicData>
+            </a:graphic>
+            <wp14:sizeRelH relativeFrom="page">
+              <wp14:pctWidth>0</wp14:pctWidth>
+            </wp14:sizeRelH>
+            <wp14:sizeRelV relativeFrom="page">
+              <wp14:pctHeight>0</wp14:pctHeight>
+            </wp14:sizeRelV>
+          </wp:anchor>
+        </w:drawing>
+      </w:r>
+      <w:r>
+        <w:br w:type="page"/>
+      </w:r>
+    </w:p>
+    <w:p>
+      <w:pPr>
+        <w:pStyle w:val="Titre2"/>
+      </w:pPr>
+      <w:bookmarkStart w:id="15" w:name="_Toc31794749"/>
+      <w:r>
+        <w:lastRenderedPageBreak/>
+        <w:t>Prévision des repas</w:t>
+      </w:r>
+      <w:bookmarkEnd w:id="15"/>
+    </w:p>
+    <w:p/>
+    <w:p/>
     <w:p>
       <w:pPr>
         <w:rPr>
@@ -1717,21 +3064,831 @@
         </w:rPr>
       </w:pPr>
       <w:r>
+        <w:rPr>
+          <w:noProof/>
+        </w:rPr>
+        <mc:AlternateContent>
+          <mc:Choice Requires="wps">
+            <w:drawing>
+              <wp:anchor distT="0" distB="0" distL="114300" distR="114300" simplePos="0" relativeHeight="251678720" behindDoc="1" locked="0" layoutInCell="1" allowOverlap="1" wp14:anchorId="0E1B9F09" wp14:editId="54B0C64E">
+                <wp:simplePos x="0" y="0"/>
+                <wp:positionH relativeFrom="column">
+                  <wp:posOffset>3095625</wp:posOffset>
+                </wp:positionH>
+                <wp:positionV relativeFrom="paragraph">
+                  <wp:posOffset>5179060</wp:posOffset>
+                </wp:positionV>
+                <wp:extent cx="2868295" cy="635"/>
+                <wp:effectExtent l="0" t="0" r="0" b="0"/>
+                <wp:wrapNone/>
+                <wp:docPr id="17" name="Zone de texte 17"/>
+                <wp:cNvGraphicFramePr/>
+                <a:graphic xmlns:a="http://schemas.openxmlformats.org/drawingml/2006/main">
+                  <a:graphicData uri="http://schemas.microsoft.com/office/word/2010/wordprocessingShape">
+                    <wps:wsp>
+                      <wps:cNvSpPr txBox="1"/>
+                      <wps:spPr>
+                        <a:xfrm>
+                          <a:off x="0" y="0"/>
+                          <a:ext cx="2868295" cy="635"/>
+                        </a:xfrm>
+                        <a:prstGeom prst="rect">
+                          <a:avLst/>
+                        </a:prstGeom>
+                        <a:solidFill>
+                          <a:prstClr val="white"/>
+                        </a:solidFill>
+                        <a:ln>
+                          <a:noFill/>
+                        </a:ln>
+                      </wps:spPr>
+                      <wps:txbx>
+                        <w:txbxContent>
+                          <w:p>
+                            <w:pPr>
+                              <w:pStyle w:val="Lgende"/>
+                              <w:rPr>
+                                <w:noProof/>
+                              </w:rPr>
+                            </w:pPr>
+                            <w:r>
+                              <w:t xml:space="preserve">Figure </w:t>
+                            </w:r>
+                            <w:r>
+                              <w:fldChar w:fldCharType="begin"/>
+                            </w:r>
+                            <w:r>
+                              <w:instrText xml:space="preserve"> SEQ Figure \* ARABIC </w:instrText>
+                            </w:r>
+                            <w:r>
+                              <w:fldChar w:fldCharType="separate"/>
+                            </w:r>
+                            <w:r>
+                              <w:rPr>
+                                <w:noProof/>
+                              </w:rPr>
+                              <w:t>5</w:t>
+                            </w:r>
+                            <w:r>
+                              <w:fldChar w:fldCharType="end"/>
+                            </w:r>
+                            <w:r>
+                              <w:t xml:space="preserve"> Repas : ajouter un repas</w:t>
+                            </w:r>
+                          </w:p>
+                        </w:txbxContent>
+                      </wps:txbx>
+                      <wps:bodyPr rot="0" spcFirstLastPara="0" vertOverflow="overflow" horzOverflow="overflow" vert="horz" wrap="square" lIns="0" tIns="0" rIns="0" bIns="0" numCol="1" spcCol="0" rtlCol="0" fromWordArt="0" anchor="t" anchorCtr="0" forceAA="0" compatLnSpc="1">
+                        <a:prstTxWarp prst="textNoShape">
+                          <a:avLst/>
+                        </a:prstTxWarp>
+                        <a:spAutoFit/>
+                      </wps:bodyPr>
+                    </wps:wsp>
+                  </a:graphicData>
+                </a:graphic>
+              </wp:anchor>
+            </w:drawing>
+          </mc:Choice>
+          <mc:Fallback>
+            <w:pict>
+              <v:shape w14:anchorId="0E1B9F09" id="Zone de texte 17" o:spid="_x0000_s1030" type="#_x0000_t202" style="position:absolute;margin-left:243.75pt;margin-top:407.8pt;width:225.85pt;height:.05pt;z-index:-251637760;visibility:visible;mso-wrap-style:square;mso-wrap-distance-left:9pt;mso-wrap-distance-top:0;mso-wrap-distance-right:9pt;mso-wrap-distance-bottom:0;mso-position-horizontal:absolute;mso-position-horizontal-relative:text;mso-position-vertical:absolute;mso-position-vertical-relative:text;v-text-anchor:top" o:gfxdata="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" stroked="f">
+                <v:textbox style="mso-fit-shape-to-text:t" inset="0,0,0,0">
+                  <w:txbxContent>
+                    <w:p>
+                      <w:pPr>
+                        <w:pStyle w:val="Lgende"/>
+                        <w:rPr>
+                          <w:noProof/>
+                        </w:rPr>
+                      </w:pPr>
+                      <w:r>
+                        <w:t xml:space="preserve">Figure </w:t>
+                      </w:r>
+                      <w:r>
+                        <w:fldChar w:fldCharType="begin"/>
+                      </w:r>
+                      <w:r>
+                        <w:instrText xml:space="preserve"> SEQ Figure \* ARABIC </w:instrText>
+                      </w:r>
+                      <w:r>
+                        <w:fldChar w:fldCharType="separate"/>
+                      </w:r>
+                      <w:r>
+                        <w:rPr>
+                          <w:noProof/>
+                        </w:rPr>
+                        <w:t>5</w:t>
+                      </w:r>
+                      <w:r>
+                        <w:fldChar w:fldCharType="end"/>
+                      </w:r>
+                      <w:r>
+                        <w:t xml:space="preserve"> Repas : ajouter un repas</w:t>
+                      </w:r>
+                    </w:p>
+                  </w:txbxContent>
+                </v:textbox>
+              </v:shape>
+            </w:pict>
+          </mc:Fallback>
+        </mc:AlternateContent>
+      </w:r>
+      <w:r>
+        <w:rPr>
+          <w:noProof/>
+        </w:rPr>
+        <mc:AlternateContent>
+          <mc:Choice Requires="wps">
+            <w:drawing>
+              <wp:anchor distT="0" distB="0" distL="114300" distR="114300" simplePos="0" relativeHeight="251676672" behindDoc="1" locked="0" layoutInCell="1" allowOverlap="1" wp14:anchorId="3496FDCA" wp14:editId="1F92F724">
+                <wp:simplePos x="0" y="0"/>
+                <wp:positionH relativeFrom="margin">
+                  <wp:align>left</wp:align>
+                </wp:positionH>
+                <wp:positionV relativeFrom="paragraph">
+                  <wp:posOffset>5140960</wp:posOffset>
+                </wp:positionV>
+                <wp:extent cx="2867025" cy="635"/>
+                <wp:effectExtent l="0" t="0" r="9525" b="0"/>
+                <wp:wrapNone/>
+                <wp:docPr id="16" name="Zone de texte 16"/>
+                <wp:cNvGraphicFramePr/>
+                <a:graphic xmlns:a="http://schemas.openxmlformats.org/drawingml/2006/main">
+                  <a:graphicData uri="http://schemas.microsoft.com/office/word/2010/wordprocessingShape">
+                    <wps:wsp>
+                      <wps:cNvSpPr txBox="1"/>
+                      <wps:spPr>
+                        <a:xfrm>
+                          <a:off x="0" y="0"/>
+                          <a:ext cx="2867025" cy="635"/>
+                        </a:xfrm>
+                        <a:prstGeom prst="rect">
+                          <a:avLst/>
+                        </a:prstGeom>
+                        <a:solidFill>
+                          <a:prstClr val="white"/>
+                        </a:solidFill>
+                        <a:ln>
+                          <a:noFill/>
+                        </a:ln>
+                      </wps:spPr>
+                      <wps:txbx>
+                        <w:txbxContent>
+                          <w:p>
+                            <w:pPr>
+                              <w:pStyle w:val="Lgende"/>
+                              <w:rPr>
+                                <w:noProof/>
+                              </w:rPr>
+                            </w:pPr>
+                            <w:r>
+                              <w:t xml:space="preserve">Figure </w:t>
+                            </w:r>
+                            <w:r>
+                              <w:fldChar w:fldCharType="begin"/>
+                            </w:r>
+                            <w:r>
+                              <w:instrText xml:space="preserve"> SEQ Figure \* ARABIC </w:instrText>
+                            </w:r>
+                            <w:r>
+                              <w:fldChar w:fldCharType="separate"/>
+                            </w:r>
+                            <w:r>
+                              <w:rPr>
+                                <w:noProof/>
+                              </w:rPr>
+                              <w:t>6</w:t>
+                            </w:r>
+                            <w:r>
+                              <w:fldChar w:fldCharType="end"/>
+                            </w:r>
+                            <w:r>
+                              <w:t xml:space="preserve"> Repas : planning</w:t>
+                            </w:r>
+                          </w:p>
+                        </w:txbxContent>
+                      </wps:txbx>
+                      <wps:bodyPr rot="0" spcFirstLastPara="0" vertOverflow="overflow" horzOverflow="overflow" vert="horz" wrap="square" lIns="0" tIns="0" rIns="0" bIns="0" numCol="1" spcCol="0" rtlCol="0" fromWordArt="0" anchor="t" anchorCtr="0" forceAA="0" compatLnSpc="1">
+                        <a:prstTxWarp prst="textNoShape">
+                          <a:avLst/>
+                        </a:prstTxWarp>
+                        <a:spAutoFit/>
+                      </wps:bodyPr>
+                    </wps:wsp>
+                  </a:graphicData>
+                </a:graphic>
+              </wp:anchor>
+            </w:drawing>
+          </mc:Choice>
+          <mc:Fallback>
+            <w:pict>
+              <v:shape w14:anchorId="3496FDCA" id="Zone de texte 16" o:spid="_x0000_s1031" type="#_x0000_t202" style="position:absolute;margin-left:0;margin-top:404.8pt;width:225.75pt;height:.05pt;z-index:-251639808;visibility:visible;mso-wrap-style:square;mso-wrap-distance-left:9pt;mso-wrap-distance-top:0;mso-wrap-distance-right:9pt;mso-wrap-distance-bottom:0;mso-position-horizontal:left;mso-position-horizontal-relative:margin;mso-position-vertical:absolute;mso-position-vertical-relative:text;v-text-anchor:top" o:gfxdata="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" stroked="f">
+                <v:textbox style="mso-fit-shape-to-text:t" inset="0,0,0,0">
+                  <w:txbxContent>
+                    <w:p>
+                      <w:pPr>
+                        <w:pStyle w:val="Lgende"/>
+                        <w:rPr>
+                          <w:noProof/>
+                        </w:rPr>
+                      </w:pPr>
+                      <w:r>
+                        <w:t xml:space="preserve">Figure </w:t>
+                      </w:r>
+                      <w:r>
+                        <w:fldChar w:fldCharType="begin"/>
+                      </w:r>
+                      <w:r>
+                        <w:instrText xml:space="preserve"> SEQ Figure \* ARABIC </w:instrText>
+                      </w:r>
+                      <w:r>
+                        <w:fldChar w:fldCharType="separate"/>
+                      </w:r>
+                      <w:r>
+                        <w:rPr>
+                          <w:noProof/>
+                        </w:rPr>
+                        <w:t>6</w:t>
+                      </w:r>
+                      <w:r>
+                        <w:fldChar w:fldCharType="end"/>
+                      </w:r>
+                      <w:r>
+                        <w:t xml:space="preserve"> Repas : planning</w:t>
+                      </w:r>
+                    </w:p>
+                  </w:txbxContent>
+                </v:textbox>
+                <w10:wrap anchorx="margin"/>
+              </v:shape>
+            </w:pict>
+          </mc:Fallback>
+        </mc:AlternateContent>
+      </w:r>
+      <w:r>
+        <w:rPr>
+          <w:noProof/>
+        </w:rPr>
+        <w:drawing>
+          <wp:anchor distT="0" distB="0" distL="114300" distR="114300" simplePos="0" relativeHeight="251674624" behindDoc="1" locked="0" layoutInCell="1" allowOverlap="1">
+            <wp:simplePos x="0" y="0"/>
+            <wp:positionH relativeFrom="margin">
+              <wp:posOffset>3038475</wp:posOffset>
+            </wp:positionH>
+            <wp:positionV relativeFrom="paragraph">
+              <wp:posOffset>521488</wp:posOffset>
+            </wp:positionV>
+            <wp:extent cx="2868394" cy="4419600"/>
+            <wp:effectExtent l="0" t="0" r="8255" b="0"/>
+            <wp:wrapNone/>
+            <wp:docPr id="15" name="Image 15"/>
+            <wp:cNvGraphicFramePr>
+              <a:graphicFrameLocks xmlns:a="http://schemas.openxmlformats.org/drawingml/2006/main" noChangeAspect="1"/>
+            </wp:cNvGraphicFramePr>
+            <a:graphic xmlns:a="http://schemas.openxmlformats.org/drawingml/2006/main">
+              <a:graphicData uri="http://schemas.openxmlformats.org/drawingml/2006/picture">
+                <pic:pic xmlns:pic="http://schemas.openxmlformats.org/drawingml/2006/picture">
+                  <pic:nvPicPr>
+                    <pic:cNvPr id="0" name="Picture 11"/>
+                    <pic:cNvPicPr>
+                      <a:picLocks noChangeAspect="1" noChangeArrowheads="1"/>
+                    </pic:cNvPicPr>
+                  </pic:nvPicPr>
+                  <pic:blipFill>
+                    <a:blip r:embed="rId13">
+                      <a:extLst>
+                        <a:ext uri="{28A0092B-C50C-407E-A947-70E740481C1C}">
+                          <a14:useLocalDpi xmlns:a14="http://schemas.microsoft.com/office/drawing/2010/main" val="0"/>
+                        </a:ext>
+                      </a:extLst>
+                    </a:blip>
+                    <a:srcRect/>
+                    <a:stretch>
+                      <a:fillRect/>
+                    </a:stretch>
+                  </pic:blipFill>
+                  <pic:spPr bwMode="auto">
+                    <a:xfrm>
+                      <a:off x="0" y="0"/>
+                      <a:ext cx="2868394" cy="4419600"/>
+                    </a:xfrm>
+                    <a:prstGeom prst="rect">
+                      <a:avLst/>
+                    </a:prstGeom>
+                    <a:noFill/>
+                    <a:ln>
+                      <a:noFill/>
+                    </a:ln>
+                  </pic:spPr>
+                </pic:pic>
+              </a:graphicData>
+            </a:graphic>
+            <wp14:sizeRelH relativeFrom="page">
+              <wp14:pctWidth>0</wp14:pctWidth>
+            </wp14:sizeRelH>
+            <wp14:sizeRelV relativeFrom="page">
+              <wp14:pctHeight>0</wp14:pctHeight>
+            </wp14:sizeRelV>
+          </wp:anchor>
+        </w:drawing>
+      </w:r>
+      <w:r>
+        <w:rPr>
+          <w:noProof/>
+        </w:rPr>
+        <w:drawing>
+          <wp:anchor distT="0" distB="0" distL="114300" distR="114300" simplePos="0" relativeHeight="251673600" behindDoc="1" locked="0" layoutInCell="1" allowOverlap="1">
+            <wp:simplePos x="0" y="0"/>
+            <wp:positionH relativeFrom="margin">
+              <wp:align>left</wp:align>
+            </wp:positionH>
+            <wp:positionV relativeFrom="paragraph">
+              <wp:posOffset>540385</wp:posOffset>
+            </wp:positionV>
+            <wp:extent cx="2867025" cy="4400550"/>
+            <wp:effectExtent l="0" t="0" r="9525" b="0"/>
+            <wp:wrapNone/>
+            <wp:docPr id="14" name="Image 14"/>
+            <wp:cNvGraphicFramePr>
+              <a:graphicFrameLocks xmlns:a="http://schemas.openxmlformats.org/drawingml/2006/main" noChangeAspect="1"/>
+            </wp:cNvGraphicFramePr>
+            <a:graphic xmlns:a="http://schemas.openxmlformats.org/drawingml/2006/main">
+              <a:graphicData uri="http://schemas.openxmlformats.org/drawingml/2006/picture">
+                <pic:pic xmlns:pic="http://schemas.openxmlformats.org/drawingml/2006/picture">
+                  <pic:nvPicPr>
+                    <pic:cNvPr id="0" name="Picture 9"/>
+                    <pic:cNvPicPr>
+                      <a:picLocks noChangeAspect="1" noChangeArrowheads="1"/>
+                    </pic:cNvPicPr>
+                  </pic:nvPicPr>
+                  <pic:blipFill>
+                    <a:blip r:embed="rId14">
+                      <a:extLst>
+                        <a:ext uri="{28A0092B-C50C-407E-A947-70E740481C1C}">
+                          <a14:useLocalDpi xmlns:a14="http://schemas.microsoft.com/office/drawing/2010/main" val="0"/>
+                        </a:ext>
+                      </a:extLst>
+                    </a:blip>
+                    <a:srcRect/>
+                    <a:stretch>
+                      <a:fillRect/>
+                    </a:stretch>
+                  </pic:blipFill>
+                  <pic:spPr bwMode="auto">
+                    <a:xfrm>
+                      <a:off x="0" y="0"/>
+                      <a:ext cx="2867025" cy="4400550"/>
+                    </a:xfrm>
+                    <a:prstGeom prst="rect">
+                      <a:avLst/>
+                    </a:prstGeom>
+                    <a:noFill/>
+                    <a:ln>
+                      <a:noFill/>
+                    </a:ln>
+                  </pic:spPr>
+                </pic:pic>
+              </a:graphicData>
+            </a:graphic>
+            <wp14:sizeRelH relativeFrom="page">
+              <wp14:pctWidth>0</wp14:pctWidth>
+            </wp14:sizeRelH>
+            <wp14:sizeRelV relativeFrom="page">
+              <wp14:pctHeight>0</wp14:pctHeight>
+            </wp14:sizeRelV>
+          </wp:anchor>
+        </w:drawing>
+      </w:r>
+      <w:r>
         <w:br w:type="page"/>
       </w:r>
     </w:p>
     <w:p>
       <w:pPr>
-        <w:pStyle w:val="Titre1"/>
-      </w:pPr>
-      <w:bookmarkStart w:id="10" w:name="_Toc31786853"/>
+        <w:pStyle w:val="Titre2"/>
+      </w:pPr>
+      <w:bookmarkStart w:id="16" w:name="_Toc31794750"/>
       <w:r>
         <w:lastRenderedPageBreak/>
-        <w:t>Réalisation</w:t>
-      </w:r>
-      <w:bookmarkStart w:id="11" w:name="_GoBack"/>
-      <w:bookmarkEnd w:id="10"/>
-      <w:bookmarkEnd w:id="11"/>
+        <w:t>Utilisateur</w:t>
+      </w:r>
+      <w:bookmarkEnd w:id="16"/>
+    </w:p>
+    <w:p>
+      <w:pPr>
+        <w:pStyle w:val="Titre2"/>
+      </w:pPr>
+    </w:p>
+    <w:p>
+      <w:pPr>
+        <w:pStyle w:val="Titre2"/>
+        <w:rPr>
+          <w:sz w:val="32"/>
+          <w:szCs w:val="32"/>
+        </w:rPr>
+      </w:pPr>
+      <w:bookmarkStart w:id="17" w:name="_Toc31794751"/>
+      <w:r>
+        <w:rPr>
+          <w:noProof/>
+        </w:rPr>
+        <mc:AlternateContent>
+          <mc:Choice Requires="wps">
+            <w:drawing>
+              <wp:anchor distT="0" distB="0" distL="114300" distR="114300" simplePos="0" relativeHeight="251685888" behindDoc="1" locked="0" layoutInCell="1" allowOverlap="1" wp14:anchorId="7D1EEB55" wp14:editId="26372586">
+                <wp:simplePos x="0" y="0"/>
+                <wp:positionH relativeFrom="column">
+                  <wp:posOffset>2971800</wp:posOffset>
+                </wp:positionH>
+                <wp:positionV relativeFrom="paragraph">
+                  <wp:posOffset>4507230</wp:posOffset>
+                </wp:positionV>
+                <wp:extent cx="2860040" cy="635"/>
+                <wp:effectExtent l="0" t="0" r="0" b="0"/>
+                <wp:wrapNone/>
+                <wp:docPr id="23" name="Zone de texte 23"/>
+                <wp:cNvGraphicFramePr/>
+                <a:graphic xmlns:a="http://schemas.openxmlformats.org/drawingml/2006/main">
+                  <a:graphicData uri="http://schemas.microsoft.com/office/word/2010/wordprocessingShape">
+                    <wps:wsp>
+                      <wps:cNvSpPr txBox="1"/>
+                      <wps:spPr>
+                        <a:xfrm>
+                          <a:off x="0" y="0"/>
+                          <a:ext cx="2860040" cy="635"/>
+                        </a:xfrm>
+                        <a:prstGeom prst="rect">
+                          <a:avLst/>
+                        </a:prstGeom>
+                        <a:solidFill>
+                          <a:prstClr val="white"/>
+                        </a:solidFill>
+                        <a:ln>
+                          <a:noFill/>
+                        </a:ln>
+                      </wps:spPr>
+                      <wps:txbx>
+                        <w:txbxContent>
+                          <w:p>
+                            <w:pPr>
+                              <w:pStyle w:val="Lgende"/>
+                              <w:rPr>
+                                <w:noProof/>
+                              </w:rPr>
+                            </w:pPr>
+                            <w:r>
+                              <w:t xml:space="preserve">Figure </w:t>
+                            </w:r>
+                            <w:r>
+                              <w:fldChar w:fldCharType="begin"/>
+                            </w:r>
+                            <w:r>
+                              <w:instrText xml:space="preserve"> SEQ Figure \* ARABIC </w:instrText>
+                            </w:r>
+                            <w:r>
+                              <w:fldChar w:fldCharType="separate"/>
+                            </w:r>
+                            <w:r>
+                              <w:rPr>
+                                <w:noProof/>
+                              </w:rPr>
+                              <w:t>7</w:t>
+                            </w:r>
+                            <w:r>
+                              <w:fldChar w:fldCharType="end"/>
+                            </w:r>
+                            <w:r>
+                              <w:t xml:space="preserve"> Utilisateur : détails utilisateur</w:t>
+                            </w:r>
+                          </w:p>
+                        </w:txbxContent>
+                      </wps:txbx>
+                      <wps:bodyPr rot="0" spcFirstLastPara="0" vertOverflow="overflow" horzOverflow="overflow" vert="horz" wrap="square" lIns="0" tIns="0" rIns="0" bIns="0" numCol="1" spcCol="0" rtlCol="0" fromWordArt="0" anchor="t" anchorCtr="0" forceAA="0" compatLnSpc="1">
+                        <a:prstTxWarp prst="textNoShape">
+                          <a:avLst/>
+                        </a:prstTxWarp>
+                        <a:spAutoFit/>
+                      </wps:bodyPr>
+                    </wps:wsp>
+                  </a:graphicData>
+                </a:graphic>
+              </wp:anchor>
+            </w:drawing>
+          </mc:Choice>
+          <mc:Fallback>
+            <w:pict>
+              <v:shape w14:anchorId="7D1EEB55" id="Zone de texte 23" o:spid="_x0000_s1032" type="#_x0000_t202" style="position:absolute;margin-left:234pt;margin-top:354.9pt;width:225.2pt;height:.05pt;z-index:-251630592;visibility:visible;mso-wrap-style:square;mso-wrap-distance-left:9pt;mso-wrap-distance-top:0;mso-wrap-distance-right:9pt;mso-wrap-distance-bottom:0;mso-position-horizontal:absolute;mso-position-horizontal-relative:text;mso-position-vertical:absolute;mso-position-vertical-relative:text;v-text-anchor:top" o:gfxdata="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" stroked="f">
+                <v:textbox style="mso-fit-shape-to-text:t" inset="0,0,0,0">
+                  <w:txbxContent>
+                    <w:p>
+                      <w:pPr>
+                        <w:pStyle w:val="Lgende"/>
+                        <w:rPr>
+                          <w:noProof/>
+                        </w:rPr>
+                      </w:pPr>
+                      <w:r>
+                        <w:t xml:space="preserve">Figure </w:t>
+                      </w:r>
+                      <w:r>
+                        <w:fldChar w:fldCharType="begin"/>
+                      </w:r>
+                      <w:r>
+                        <w:instrText xml:space="preserve"> SEQ Figure \* ARABIC </w:instrText>
+                      </w:r>
+                      <w:r>
+                        <w:fldChar w:fldCharType="separate"/>
+                      </w:r>
+                      <w:r>
+                        <w:rPr>
+                          <w:noProof/>
+                        </w:rPr>
+                        <w:t>7</w:t>
+                      </w:r>
+                      <w:r>
+                        <w:fldChar w:fldCharType="end"/>
+                      </w:r>
+                      <w:r>
+                        <w:t xml:space="preserve"> Utilisateur : détails utilisateur</w:t>
+                      </w:r>
+                    </w:p>
+                  </w:txbxContent>
+                </v:textbox>
+              </v:shape>
+            </w:pict>
+          </mc:Fallback>
+        </mc:AlternateContent>
+      </w:r>
+      <w:r>
+        <w:rPr>
+          <w:noProof/>
+        </w:rPr>
+        <w:drawing>
+          <wp:anchor distT="0" distB="0" distL="114300" distR="114300" simplePos="0" relativeHeight="251680768" behindDoc="1" locked="0" layoutInCell="1" allowOverlap="1">
+            <wp:simplePos x="0" y="0"/>
+            <wp:positionH relativeFrom="margin">
+              <wp:posOffset>2971800</wp:posOffset>
+            </wp:positionH>
+            <wp:positionV relativeFrom="paragraph">
+              <wp:posOffset>40005</wp:posOffset>
+            </wp:positionV>
+            <wp:extent cx="2860230" cy="4410075"/>
+            <wp:effectExtent l="0" t="0" r="0" b="0"/>
+            <wp:wrapNone/>
+            <wp:docPr id="20" name="Image 20"/>
+            <wp:cNvGraphicFramePr>
+              <a:graphicFrameLocks xmlns:a="http://schemas.openxmlformats.org/drawingml/2006/main" noChangeAspect="1"/>
+            </wp:cNvGraphicFramePr>
+            <a:graphic xmlns:a="http://schemas.openxmlformats.org/drawingml/2006/main">
+              <a:graphicData uri="http://schemas.openxmlformats.org/drawingml/2006/picture">
+                <pic:pic xmlns:pic="http://schemas.openxmlformats.org/drawingml/2006/picture">
+                  <pic:nvPicPr>
+                    <pic:cNvPr id="0" name="Picture 20"/>
+                    <pic:cNvPicPr>
+                      <a:picLocks noChangeAspect="1" noChangeArrowheads="1"/>
+                    </pic:cNvPicPr>
+                  </pic:nvPicPr>
+                  <pic:blipFill>
+                    <a:blip r:embed="rId15">
+                      <a:extLst>
+                        <a:ext uri="{28A0092B-C50C-407E-A947-70E740481C1C}">
+                          <a14:useLocalDpi xmlns:a14="http://schemas.microsoft.com/office/drawing/2010/main" val="0"/>
+                        </a:ext>
+                      </a:extLst>
+                    </a:blip>
+                    <a:srcRect/>
+                    <a:stretch>
+                      <a:fillRect/>
+                    </a:stretch>
+                  </pic:blipFill>
+                  <pic:spPr bwMode="auto">
+                    <a:xfrm>
+                      <a:off x="0" y="0"/>
+                      <a:ext cx="2860230" cy="4410075"/>
+                    </a:xfrm>
+                    <a:prstGeom prst="rect">
+                      <a:avLst/>
+                    </a:prstGeom>
+                    <a:noFill/>
+                    <a:ln>
+                      <a:noFill/>
+                    </a:ln>
+                  </pic:spPr>
+                </pic:pic>
+              </a:graphicData>
+            </a:graphic>
+            <wp14:sizeRelH relativeFrom="page">
+              <wp14:pctWidth>0</wp14:pctWidth>
+            </wp14:sizeRelH>
+            <wp14:sizeRelV relativeFrom="page">
+              <wp14:pctHeight>0</wp14:pctHeight>
+            </wp14:sizeRelV>
+          </wp:anchor>
+        </w:drawing>
+      </w:r>
+      <w:r>
+        <w:rPr>
+          <w:noProof/>
+        </w:rPr>
+        <mc:AlternateContent>
+          <mc:Choice Requires="wps">
+            <w:drawing>
+              <wp:anchor distT="0" distB="0" distL="114300" distR="114300" simplePos="0" relativeHeight="251683840" behindDoc="1" locked="0" layoutInCell="1" allowOverlap="1" wp14:anchorId="6FF35446" wp14:editId="64F4E562">
+                <wp:simplePos x="0" y="0"/>
+                <wp:positionH relativeFrom="column">
+                  <wp:posOffset>0</wp:posOffset>
+                </wp:positionH>
+                <wp:positionV relativeFrom="paragraph">
+                  <wp:posOffset>4545330</wp:posOffset>
+                </wp:positionV>
+                <wp:extent cx="2895600" cy="635"/>
+                <wp:effectExtent l="0" t="0" r="0" b="0"/>
+                <wp:wrapNone/>
+                <wp:docPr id="22" name="Zone de texte 22"/>
+                <wp:cNvGraphicFramePr/>
+                <a:graphic xmlns:a="http://schemas.openxmlformats.org/drawingml/2006/main">
+                  <a:graphicData uri="http://schemas.microsoft.com/office/word/2010/wordprocessingShape">
+                    <wps:wsp>
+                      <wps:cNvSpPr txBox="1"/>
+                      <wps:spPr>
+                        <a:xfrm>
+                          <a:off x="0" y="0"/>
+                          <a:ext cx="2895600" cy="635"/>
+                        </a:xfrm>
+                        <a:prstGeom prst="rect">
+                          <a:avLst/>
+                        </a:prstGeom>
+                        <a:solidFill>
+                          <a:prstClr val="white"/>
+                        </a:solidFill>
+                        <a:ln>
+                          <a:noFill/>
+                        </a:ln>
+                      </wps:spPr>
+                      <wps:txbx>
+                        <w:txbxContent>
+                          <w:p>
+                            <w:pPr>
+                              <w:pStyle w:val="Lgende"/>
+                              <w:rPr>
+                                <w:noProof/>
+                              </w:rPr>
+                            </w:pPr>
+                            <w:r>
+                              <w:t xml:space="preserve">Figure </w:t>
+                            </w:r>
+                            <w:r>
+                              <w:fldChar w:fldCharType="begin"/>
+                            </w:r>
+                            <w:r>
+                              <w:instrText xml:space="preserve"> SEQ Figure \* ARABIC </w:instrText>
+                            </w:r>
+                            <w:r>
+                              <w:fldChar w:fldCharType="separate"/>
+                            </w:r>
+                            <w:r>
+                              <w:rPr>
+                                <w:noProof/>
+                              </w:rPr>
+                              <w:t>8</w:t>
+                            </w:r>
+                            <w:r>
+                              <w:fldChar w:fldCharType="end"/>
+                            </w:r>
+                            <w:r>
+                              <w:t xml:space="preserve"> Utilisateur : liste des utilisateurs</w:t>
+                            </w:r>
+                          </w:p>
+                        </w:txbxContent>
+                      </wps:txbx>
+                      <wps:bodyPr rot="0" spcFirstLastPara="0" vertOverflow="overflow" horzOverflow="overflow" vert="horz" wrap="square" lIns="0" tIns="0" rIns="0" bIns="0" numCol="1" spcCol="0" rtlCol="0" fromWordArt="0" anchor="t" anchorCtr="0" forceAA="0" compatLnSpc="1">
+                        <a:prstTxWarp prst="textNoShape">
+                          <a:avLst/>
+                        </a:prstTxWarp>
+                        <a:spAutoFit/>
+                      </wps:bodyPr>
+                    </wps:wsp>
+                  </a:graphicData>
+                </a:graphic>
+              </wp:anchor>
+            </w:drawing>
+          </mc:Choice>
+          <mc:Fallback>
+            <w:pict>
+              <v:shape w14:anchorId="6FF35446" id="Zone de texte 22" o:spid="_x0000_s1033" type="#_x0000_t202" style="position:absolute;margin-left:0;margin-top:357.9pt;width:228pt;height:.05pt;z-index:-251632640;visibility:visible;mso-wrap-style:square;mso-wrap-distance-left:9pt;mso-wrap-distance-top:0;mso-wrap-distance-right:9pt;mso-wrap-distance-bottom:0;mso-position-horizontal:absolute;mso-position-horizontal-relative:text;mso-position-vertical:absolute;mso-position-vertical-relative:text;v-text-anchor:top" o:gfxdata="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" stroked="f">
+                <v:textbox style="mso-fit-shape-to-text:t" inset="0,0,0,0">
+                  <w:txbxContent>
+                    <w:p>
+                      <w:pPr>
+                        <w:pStyle w:val="Lgende"/>
+                        <w:rPr>
+                          <w:noProof/>
+                        </w:rPr>
+                      </w:pPr>
+                      <w:r>
+                        <w:t xml:space="preserve">Figure </w:t>
+                      </w:r>
+                      <w:r>
+                        <w:fldChar w:fldCharType="begin"/>
+                      </w:r>
+                      <w:r>
+                        <w:instrText xml:space="preserve"> SEQ Figure \* ARABIC </w:instrText>
+                      </w:r>
+                      <w:r>
+                        <w:fldChar w:fldCharType="separate"/>
+                      </w:r>
+                      <w:r>
+                        <w:rPr>
+                          <w:noProof/>
+                        </w:rPr>
+                        <w:t>8</w:t>
+                      </w:r>
+                      <w:r>
+                        <w:fldChar w:fldCharType="end"/>
+                      </w:r>
+                      <w:r>
+                        <w:t xml:space="preserve"> Utilisateur : liste des utilisateurs</w:t>
+                      </w:r>
+                    </w:p>
+                  </w:txbxContent>
+                </v:textbox>
+              </v:shape>
+            </w:pict>
+          </mc:Fallback>
+        </mc:AlternateContent>
+      </w:r>
+      <w:r>
+        <w:rPr>
+          <w:noProof/>
+        </w:rPr>
+        <w:drawing>
+          <wp:anchor distT="0" distB="0" distL="114300" distR="114300" simplePos="0" relativeHeight="251679744" behindDoc="1" locked="0" layoutInCell="1" allowOverlap="1">
+            <wp:simplePos x="0" y="0"/>
+            <wp:positionH relativeFrom="margin">
+              <wp:align>left</wp:align>
+            </wp:positionH>
+            <wp:positionV relativeFrom="paragraph">
+              <wp:posOffset>40005</wp:posOffset>
+            </wp:positionV>
+            <wp:extent cx="2896017" cy="4448175"/>
+            <wp:effectExtent l="0" t="0" r="0" b="0"/>
+            <wp:wrapNone/>
+            <wp:docPr id="19" name="Image 19"/>
+            <wp:cNvGraphicFramePr>
+              <a:graphicFrameLocks xmlns:a="http://schemas.openxmlformats.org/drawingml/2006/main" noChangeAspect="1"/>
+            </wp:cNvGraphicFramePr>
+            <a:graphic xmlns:a="http://schemas.openxmlformats.org/drawingml/2006/main">
+              <a:graphicData uri="http://schemas.openxmlformats.org/drawingml/2006/picture">
+                <pic:pic xmlns:pic="http://schemas.openxmlformats.org/drawingml/2006/picture">
+                  <pic:nvPicPr>
+                    <pic:cNvPr id="0" name="Picture 18"/>
+                    <pic:cNvPicPr>
+                      <a:picLocks noChangeAspect="1" noChangeArrowheads="1"/>
+                    </pic:cNvPicPr>
+                  </pic:nvPicPr>
+                  <pic:blipFill>
+                    <a:blip r:embed="rId16">
+                      <a:extLst>
+                        <a:ext uri="{28A0092B-C50C-407E-A947-70E740481C1C}">
+                          <a14:useLocalDpi xmlns:a14="http://schemas.microsoft.com/office/drawing/2010/main" val="0"/>
+                        </a:ext>
+                      </a:extLst>
+                    </a:blip>
+                    <a:srcRect/>
+                    <a:stretch>
+                      <a:fillRect/>
+                    </a:stretch>
+                  </pic:blipFill>
+                  <pic:spPr bwMode="auto">
+                    <a:xfrm>
+                      <a:off x="0" y="0"/>
+                      <a:ext cx="2896017" cy="4448175"/>
+                    </a:xfrm>
+                    <a:prstGeom prst="rect">
+                      <a:avLst/>
+                    </a:prstGeom>
+                    <a:noFill/>
+                    <a:ln>
+                      <a:noFill/>
+                    </a:ln>
+                  </pic:spPr>
+                </pic:pic>
+              </a:graphicData>
+            </a:graphic>
+            <wp14:sizeRelH relativeFrom="page">
+              <wp14:pctWidth>0</wp14:pctWidth>
+            </wp14:sizeRelH>
+            <wp14:sizeRelV relativeFrom="page">
+              <wp14:pctHeight>0</wp14:pctHeight>
+            </wp14:sizeRelV>
+          </wp:anchor>
+        </w:drawing>
+      </w:r>
+      <w:bookmarkEnd w:id="17"/>
+      <w:r>
+        <w:br w:type="page"/>
+      </w:r>
     </w:p>
     <w:p>
       <w:pPr>
@@ -1743,12 +3900,259 @@
         </w:rPr>
       </w:pPr>
       <w:r>
+        <w:rPr>
+          <w:noProof/>
+        </w:rPr>
+        <w:lastRenderedPageBreak/>
+        <mc:AlternateContent>
+          <mc:Choice Requires="wps">
+            <w:drawing>
+              <wp:anchor distT="0" distB="0" distL="114300" distR="114300" simplePos="0" relativeHeight="251687936" behindDoc="1" locked="0" layoutInCell="1" allowOverlap="1" wp14:anchorId="31DDD919" wp14:editId="26DE62AF">
+                <wp:simplePos x="0" y="0"/>
+                <wp:positionH relativeFrom="column">
+                  <wp:posOffset>0</wp:posOffset>
+                </wp:positionH>
+                <wp:positionV relativeFrom="paragraph">
+                  <wp:posOffset>5472430</wp:posOffset>
+                </wp:positionV>
+                <wp:extent cx="2905125" cy="635"/>
+                <wp:effectExtent l="0" t="0" r="0" b="0"/>
+                <wp:wrapNone/>
+                <wp:docPr id="24" name="Zone de texte 24"/>
+                <wp:cNvGraphicFramePr/>
+                <a:graphic xmlns:a="http://schemas.openxmlformats.org/drawingml/2006/main">
+                  <a:graphicData uri="http://schemas.microsoft.com/office/word/2010/wordprocessingShape">
+                    <wps:wsp>
+                      <wps:cNvSpPr txBox="1"/>
+                      <wps:spPr>
+                        <a:xfrm>
+                          <a:off x="0" y="0"/>
+                          <a:ext cx="2905125" cy="635"/>
+                        </a:xfrm>
+                        <a:prstGeom prst="rect">
+                          <a:avLst/>
+                        </a:prstGeom>
+                        <a:solidFill>
+                          <a:prstClr val="white"/>
+                        </a:solidFill>
+                        <a:ln>
+                          <a:noFill/>
+                        </a:ln>
+                      </wps:spPr>
+                      <wps:txbx>
+                        <w:txbxContent>
+                          <w:p>
+                            <w:pPr>
+                              <w:pStyle w:val="Lgende"/>
+                              <w:rPr>
+                                <w:noProof/>
+                              </w:rPr>
+                            </w:pPr>
+                            <w:r>
+                              <w:t xml:space="preserve">Figure </w:t>
+                            </w:r>
+                            <w:r>
+                              <w:fldChar w:fldCharType="begin"/>
+                            </w:r>
+                            <w:r>
+                              <w:instrText xml:space="preserve"> SEQ Figure \* ARABIC </w:instrText>
+                            </w:r>
+                            <w:r>
+                              <w:fldChar w:fldCharType="separate"/>
+                            </w:r>
+                            <w:r>
+                              <w:rPr>
+                                <w:noProof/>
+                              </w:rPr>
+                              <w:t>9</w:t>
+                            </w:r>
+                            <w:r>
+                              <w:fldChar w:fldCharType="end"/>
+                            </w:r>
+                            <w:r>
+                              <w:t xml:space="preserve"> Utilisateur : modifier la couleur</w:t>
+                            </w:r>
+                          </w:p>
+                        </w:txbxContent>
+                      </wps:txbx>
+                      <wps:bodyPr rot="0" spcFirstLastPara="0" vertOverflow="overflow" horzOverflow="overflow" vert="horz" wrap="square" lIns="0" tIns="0" rIns="0" bIns="0" numCol="1" spcCol="0" rtlCol="0" fromWordArt="0" anchor="t" anchorCtr="0" forceAA="0" compatLnSpc="1">
+                        <a:prstTxWarp prst="textNoShape">
+                          <a:avLst/>
+                        </a:prstTxWarp>
+                        <a:spAutoFit/>
+                      </wps:bodyPr>
+                    </wps:wsp>
+                  </a:graphicData>
+                </a:graphic>
+              </wp:anchor>
+            </w:drawing>
+          </mc:Choice>
+          <mc:Fallback>
+            <w:pict>
+              <v:shape w14:anchorId="31DDD919" id="Zone de texte 24" o:spid="_x0000_s1034" type="#_x0000_t202" style="position:absolute;margin-left:0;margin-top:430.9pt;width:228.75pt;height:.05pt;z-index:-251628544;visibility:visible;mso-wrap-style:square;mso-wrap-distance-left:9pt;mso-wrap-distance-top:0;mso-wrap-distance-right:9pt;mso-wrap-distance-bottom:0;mso-position-horizontal:absolute;mso-position-horizontal-relative:text;mso-position-vertical:absolute;mso-position-vertical-relative:text;v-text-anchor:top" o:gfxdata="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" stroked="f">
+                <v:textbox style="mso-fit-shape-to-text:t" inset="0,0,0,0">
+                  <w:txbxContent>
+                    <w:p>
+                      <w:pPr>
+                        <w:pStyle w:val="Lgende"/>
+                        <w:rPr>
+                          <w:noProof/>
+                        </w:rPr>
+                      </w:pPr>
+                      <w:r>
+                        <w:t xml:space="preserve">Figure </w:t>
+                      </w:r>
+                      <w:r>
+                        <w:fldChar w:fldCharType="begin"/>
+                      </w:r>
+                      <w:r>
+                        <w:instrText xml:space="preserve"> SEQ Figure \* ARABIC </w:instrText>
+                      </w:r>
+                      <w:r>
+                        <w:fldChar w:fldCharType="separate"/>
+                      </w:r>
+                      <w:r>
+                        <w:rPr>
+                          <w:noProof/>
+                        </w:rPr>
+                        <w:t>9</w:t>
+                      </w:r>
+                      <w:r>
+                        <w:fldChar w:fldCharType="end"/>
+                      </w:r>
+                      <w:r>
+                        <w:t xml:space="preserve"> Utilisateur : modifier la couleur</w:t>
+                      </w:r>
+                    </w:p>
+                  </w:txbxContent>
+                </v:textbox>
+              </v:shape>
+            </w:pict>
+          </mc:Fallback>
+        </mc:AlternateContent>
+      </w:r>
+      <w:r>
+        <w:rPr>
+          <w:noProof/>
+        </w:rPr>
+        <w:drawing>
+          <wp:anchor distT="0" distB="0" distL="114300" distR="114300" simplePos="0" relativeHeight="251681792" behindDoc="1" locked="0" layoutInCell="1" allowOverlap="1">
+            <wp:simplePos x="0" y="0"/>
+            <wp:positionH relativeFrom="margin">
+              <wp:align>left</wp:align>
+            </wp:positionH>
+            <wp:positionV relativeFrom="paragraph">
+              <wp:posOffset>970280</wp:posOffset>
+            </wp:positionV>
+            <wp:extent cx="2905125" cy="4445110"/>
+            <wp:effectExtent l="0" t="0" r="0" b="0"/>
+            <wp:wrapNone/>
+            <wp:docPr id="21" name="Image 21"/>
+            <wp:cNvGraphicFramePr>
+              <a:graphicFrameLocks xmlns:a="http://schemas.openxmlformats.org/drawingml/2006/main" noChangeAspect="1"/>
+            </wp:cNvGraphicFramePr>
+            <a:graphic xmlns:a="http://schemas.openxmlformats.org/drawingml/2006/main">
+              <a:graphicData uri="http://schemas.openxmlformats.org/drawingml/2006/picture">
+                <pic:pic xmlns:pic="http://schemas.openxmlformats.org/drawingml/2006/picture">
+                  <pic:nvPicPr>
+                    <pic:cNvPr id="0" name="Picture 22"/>
+                    <pic:cNvPicPr>
+                      <a:picLocks noChangeAspect="1" noChangeArrowheads="1"/>
+                    </pic:cNvPicPr>
+                  </pic:nvPicPr>
+                  <pic:blipFill>
+                    <a:blip r:embed="rId17">
+                      <a:extLst>
+                        <a:ext uri="{28A0092B-C50C-407E-A947-70E740481C1C}">
+                          <a14:useLocalDpi xmlns:a14="http://schemas.microsoft.com/office/drawing/2010/main" val="0"/>
+                        </a:ext>
+                      </a:extLst>
+                    </a:blip>
+                    <a:srcRect/>
+                    <a:stretch>
+                      <a:fillRect/>
+                    </a:stretch>
+                  </pic:blipFill>
+                  <pic:spPr bwMode="auto">
+                    <a:xfrm>
+                      <a:off x="0" y="0"/>
+                      <a:ext cx="2905125" cy="4445110"/>
+                    </a:xfrm>
+                    <a:prstGeom prst="rect">
+                      <a:avLst/>
+                    </a:prstGeom>
+                    <a:noFill/>
+                    <a:ln>
+                      <a:noFill/>
+                    </a:ln>
+                  </pic:spPr>
+                </pic:pic>
+              </a:graphicData>
+            </a:graphic>
+            <wp14:sizeRelH relativeFrom="page">
+              <wp14:pctWidth>0</wp14:pctWidth>
+            </wp14:sizeRelH>
+            <wp14:sizeRelV relativeFrom="page">
+              <wp14:pctHeight>0</wp14:pctHeight>
+            </wp14:sizeRelV>
+          </wp:anchor>
+        </w:drawing>
+      </w:r>
+      <w:r>
         <w:br w:type="page"/>
       </w:r>
     </w:p>
+    <w:p>
+      <w:pPr>
+        <w:pStyle w:val="Titre1"/>
+      </w:pPr>
+      <w:bookmarkStart w:id="18" w:name="_Toc31794752"/>
+      <w:r>
+        <w:lastRenderedPageBreak/>
+        <w:t>Tests ergonomiques</w:t>
+      </w:r>
+      <w:bookmarkEnd w:id="18"/>
+    </w:p>
+    <w:p>
+      <w:pPr>
+        <w:rPr>
+          <w:rFonts w:asciiTheme="majorHAnsi" w:eastAsiaTheme="majorEastAsia" w:hAnsiTheme="majorHAnsi" w:cstheme="majorBidi"/>
+          <w:color w:val="2F5496" w:themeColor="accent1" w:themeShade="BF"/>
+          <w:sz w:val="32"/>
+          <w:szCs w:val="32"/>
+        </w:rPr>
+      </w:pPr>
+      <w:r>
+        <w:br w:type="page"/>
+      </w:r>
+    </w:p>
+    <w:p>
+      <w:pPr>
+        <w:pStyle w:val="Titre1"/>
+      </w:pPr>
+      <w:bookmarkStart w:id="19" w:name="_Toc31794753"/>
+      <w:r>
+        <w:lastRenderedPageBreak/>
+        <w:t>Réalisation</w:t>
+      </w:r>
+      <w:bookmarkEnd w:id="19"/>
+    </w:p>
+    <w:p>
+      <w:pPr>
+        <w:rPr>
+          <w:rFonts w:asciiTheme="majorHAnsi" w:eastAsiaTheme="majorEastAsia" w:hAnsiTheme="majorHAnsi" w:cstheme="majorBidi"/>
+          <w:color w:val="2F5496" w:themeColor="accent1" w:themeShade="BF"/>
+          <w:sz w:val="32"/>
+          <w:szCs w:val="32"/>
+        </w:rPr>
+      </w:pPr>
+      <w:r>
+        <w:br w:type="page"/>
+      </w:r>
+    </w:p>
     <w:sectPr>
-      <w:headerReference w:type="default" r:id="rId9"/>
-      <w:footerReference w:type="default" r:id="rId10"/>
+      <w:headerReference w:type="default" r:id="rId18"/>
+      <w:footerReference w:type="default" r:id="rId19"/>
       <w:pgSz w:w="11906" w:h="16838"/>
       <w:pgMar w:top="1417" w:right="1417" w:bottom="1417" w:left="1417" w:header="708" w:footer="708" w:gutter="0"/>
       <w:cols w:space="708"/>
@@ -2729,6 +5133,25 @@
       <w:ind w:left="440"/>
     </w:pPr>
   </w:style>
+  <w:style w:type="paragraph" w:styleId="Lgende">
+    <w:name w:val="caption"/>
+    <w:basedOn w:val="Normal"/>
+    <w:next w:val="Normal"/>
+    <w:uiPriority w:val="35"/>
+    <w:unhideWhenUsed/>
+    <w:qFormat/>
+    <w:rsid w:val="00064F71"/>
+    <w:pPr>
+      <w:spacing w:after="200" w:line="240" w:lineRule="auto"/>
+    </w:pPr>
+    <w:rPr>
+      <w:i/>
+      <w:iCs/>
+      <w:color w:val="44546A" w:themeColor="text2"/>
+      <w:sz w:val="18"/>
+      <w:szCs w:val="18"/>
+    </w:rPr>
+  </w:style>
 </w:styles>
 </file>
 

</xml_diff>

<commit_message>
j'ai ajouter les nouveaux maquettes
</commit_message>
<xml_diff>
--- a/CompteRenduIHMStJerome.docx
+++ b/CompteRenduIHMStJerome.docx
@@ -1,6 +1,6 @@
 
 <file path=word/document.xml><?xml version="1.0" encoding="utf-8"?>
-<w:document xmlns:wpc="http://schemas.microsoft.com/office/word/2010/wordprocessingCanvas" xmlns:cx="http://schemas.microsoft.com/office/drawing/2014/chartex" xmlns:cx1="http://schemas.microsoft.com/office/drawing/2015/9/8/chartex" xmlns:cx2="http://schemas.microsoft.com/office/drawing/2015/10/21/chartex" xmlns:cx3="http://schemas.microsoft.com/office/drawing/2016/5/9/chartex" xmlns:cx4="http://schemas.microsoft.com/office/drawing/2016/5/10/chartex" xmlns:cx5="http://schemas.microsoft.com/office/drawing/2016/5/11/chartex" xmlns:cx6="http://schemas.microsoft.com/office/drawing/2016/5/12/chartex" xmlns:cx7="http://schemas.microsoft.com/office/drawing/2016/5/13/chartex" xmlns:cx8="http://schemas.microsoft.com/office/drawing/2016/5/14/chartex" xmlns:mc="http://schemas.openxmlformats.org/markup-compatibility/2006" xmlns:aink="http://schemas.microsoft.com/office/drawing/2016/ink" xmlns:am3d="http://schemas.microsoft.com/office/drawing/2017/model3d" xmlns:o="urn:schemas-microsoft-com:office:office" xmlns:r="http://schemas.openxmlformats.org/officeDocument/2006/relationships" xmlns:m="http://schemas.openxmlformats.org/officeDocument/2006/math" xmlns:v="urn:schemas-microsoft-com:vml" xmlns:wp14="http://schemas.microsoft.com/office/word/2010/wordprocessingDrawing" xmlns:wp="http://schemas.openxmlformats.org/drawingml/2006/wordprocessingDrawing" xmlns:w10="urn:schemas-microsoft-com:office:word" xmlns:w="http://schemas.openxmlformats.org/wordprocessingml/2006/main" xmlns:w14="http://schemas.microsoft.com/office/word/2010/wordml" xmlns:w15="http://schemas.microsoft.com/office/word/2012/wordml" xmlns:w16cid="http://schemas.microsoft.com/office/word/2016/wordml/cid" xmlns:w16se="http://schemas.microsoft.com/office/word/2015/wordml/symex" xmlns:wpg="http://schemas.microsoft.com/office/word/2010/wordprocessingGroup" xmlns:wpi="http://schemas.microsoft.com/office/word/2010/wordprocessingInk" xmlns:wne="http://schemas.microsoft.com/office/word/2006/wordml" xmlns:wps="http://schemas.microsoft.com/office/word/2010/wordprocessingShape" mc:Ignorable="w14 w15 w16se w16cid wp14">
+<w:document xmlns:wpc="http://schemas.microsoft.com/office/word/2010/wordprocessingCanvas" xmlns:mc="http://schemas.openxmlformats.org/markup-compatibility/2006" xmlns:o="urn:schemas-microsoft-com:office:office" xmlns:r="http://schemas.openxmlformats.org/officeDocument/2006/relationships" xmlns:m="http://schemas.openxmlformats.org/officeDocument/2006/math" xmlns:v="urn:schemas-microsoft-com:vml" xmlns:wp14="http://schemas.microsoft.com/office/word/2010/wordprocessingDrawing" xmlns:wp="http://schemas.openxmlformats.org/drawingml/2006/wordprocessingDrawing" xmlns:w10="urn:schemas-microsoft-com:office:word" xmlns:w="http://schemas.openxmlformats.org/wordprocessingml/2006/main" xmlns:w14="http://schemas.microsoft.com/office/word/2010/wordml" xmlns:w15="http://schemas.microsoft.com/office/word/2012/wordml" xmlns:wpg="http://schemas.microsoft.com/office/word/2010/wordprocessingGroup" xmlns:wpi="http://schemas.microsoft.com/office/word/2010/wordprocessingInk" xmlns:wne="http://schemas.microsoft.com/office/word/2006/wordml" xmlns:wps="http://schemas.microsoft.com/office/word/2010/wordprocessingShape" mc:Ignorable="w14 w15 wp14">
   <w:body>
     <w:p>
       <w:pPr>
@@ -9,6 +9,7 @@
       <w:r>
         <w:rPr>
           <w:noProof/>
+          <w:lang w:eastAsia="fr-FR"/>
         </w:rPr>
         <w:drawing>
           <wp:anchor distT="0" distB="0" distL="114300" distR="114300" simplePos="0" relativeHeight="251658240" behindDoc="1" locked="0" layoutInCell="1" allowOverlap="1" wp14:anchorId="3A71829B">
@@ -75,13 +76,8 @@
       <w:pPr>
         <w:pStyle w:val="Sansinterligne"/>
       </w:pPr>
-      <w:proofErr w:type="spellStart"/>
-      <w:r>
-        <w:t>Hafsa</w:t>
-      </w:r>
-      <w:proofErr w:type="spellEnd"/>
-      <w:r>
-        <w:t xml:space="preserve"> </w:t>
+      <w:r>
+        <w:t xml:space="preserve">Hafsa </w:t>
       </w:r>
       <w:r>
         <w:t xml:space="preserve">LAACHIRI </w:t>
@@ -1651,6 +1647,7 @@
       <w:r>
         <w:rPr>
           <w:noProof/>
+          <w:lang w:eastAsia="fr-FR"/>
         </w:rPr>
         <w:drawing>
           <wp:anchor distT="0" distB="0" distL="114300" distR="114300" simplePos="0" relativeHeight="251660288" behindDoc="1" locked="0" layoutInCell="1" allowOverlap="1">
@@ -1821,6 +1818,7 @@
       <w:r>
         <w:rPr>
           <w:noProof/>
+          <w:lang w:eastAsia="fr-FR"/>
         </w:rPr>
         <w:drawing>
           <wp:anchor distT="0" distB="0" distL="114300" distR="114300" simplePos="0" relativeHeight="251659264" behindDoc="1" locked="0" layoutInCell="1" allowOverlap="1">
@@ -1930,12 +1928,7 @@
     </w:p>
     <w:p>
       <w:r>
-        <w:t xml:space="preserve">But clé : Il aimerait ouvrir de nombreuses boulangeries et </w:t>
-      </w:r>
-      <w:bookmarkStart w:id="4" w:name="_GoBack"/>
-      <w:bookmarkEnd w:id="4"/>
-      <w:r>
-        <w:t xml:space="preserve">avoir une plus grande réputation de boulanger. Ceci implique une grande organisation… </w:t>
+        <w:t xml:space="preserve">But clé : Il aimerait ouvrir de nombreuses boulangeries et avoir une plus grande réputation de boulanger. Ceci implique une grande organisation… </w:t>
       </w:r>
     </w:p>
     <w:p>
@@ -1947,12 +1940,151 @@
       <w:pPr>
         <w:pStyle w:val="Titre2"/>
       </w:pPr>
-      <w:bookmarkStart w:id="5" w:name="_Toc31794740"/>
+      <w:bookmarkStart w:id="4" w:name="_Toc31794740"/>
       <w:r>
         <w:lastRenderedPageBreak/>
         <w:t>Scénario</w:t>
       </w:r>
+      <w:bookmarkEnd w:id="4"/>
+    </w:p>
+    <w:p>
+      <w:pPr>
+        <w:pStyle w:val="Titre3"/>
+      </w:pPr>
+    </w:p>
+    <w:p>
+      <w:pPr>
+        <w:pStyle w:val="Titre3"/>
+      </w:pPr>
+      <w:bookmarkStart w:id="5" w:name="_Toc31794741"/>
+      <w:r>
+        <w:t>Persona 1</w:t>
+      </w:r>
       <w:bookmarkEnd w:id="5"/>
+      <w:r>
+        <w:t xml:space="preserve"> </w:t>
+      </w:r>
+    </w:p>
+    <w:p/>
+    <w:p>
+      <w:r>
+        <w:t xml:space="preserve">Natalie a une journée pleine de rendez-vous, et n’a pas son agenda sur elle. Elle aimerait pouvoir </w:t>
+      </w:r>
+      <w:r>
+        <w:rPr>
+          <w:b/>
+        </w:rPr>
+        <w:t>avoir accès à ses rendez-vous rapidement et facilement</w:t>
+      </w:r>
+      <w:r>
+        <w:t>.</w:t>
+      </w:r>
+    </w:p>
+    <w:p>
+      <w:r>
+        <w:t>Elle est chez le dentiste, et aimerait</w:t>
+      </w:r>
+      <w:r>
+        <w:rPr>
+          <w:b/>
+        </w:rPr>
+        <w:t xml:space="preserve"> noter</w:t>
+      </w:r>
+      <w:r>
+        <w:rPr>
+          <w:b/>
+        </w:rPr>
+        <w:t xml:space="preserve"> son prochain rendez-vous</w:t>
+      </w:r>
+      <w:r>
+        <w:t xml:space="preserve">. </w:t>
+      </w:r>
+    </w:p>
+    <w:p>
+      <w:r>
+        <w:t>Le médecin de Natalie la contacte afin de lui annoncer que son rendez-vous ne pourra pas avoir lieu à l’heure prévue. Elle va donc le replanifier, ou alors complètement l’annuler</w:t>
+      </w:r>
+      <w:r>
+        <w:t xml:space="preserve">, et devra reporter ces </w:t>
+      </w:r>
+      <w:r>
+        <w:rPr>
+          <w:b/>
+        </w:rPr>
+        <w:t>modifications</w:t>
+      </w:r>
+      <w:r>
+        <w:t xml:space="preserve"> sur son agenda.</w:t>
+      </w:r>
+    </w:p>
+    <w:p>
+      <w:r>
+        <w:t xml:space="preserve">Natalie a pour habitude de faire ses courses </w:t>
+      </w:r>
+      <w:r>
+        <w:rPr>
+          <w:b/>
+        </w:rPr>
+        <w:t>pour la semaine</w:t>
+      </w:r>
+      <w:r>
+        <w:t xml:space="preserve">, elle </w:t>
+      </w:r>
+      <w:r>
+        <w:rPr>
+          <w:b/>
+        </w:rPr>
+        <w:t>prévoit donc ses repas</w:t>
+      </w:r>
+      <w:r>
+        <w:t xml:space="preserve"> et les aliments dont elle a besoin en conséquence.</w:t>
+      </w:r>
+    </w:p>
+    <w:p>
+      <w:r>
+        <w:t xml:space="preserve">Elle possède une très longue liste de courses, elle aimerait pouvoir la consulter </w:t>
+      </w:r>
+      <w:r>
+        <w:rPr>
+          <w:b/>
+        </w:rPr>
+        <w:t>facilement</w:t>
+      </w:r>
+      <w:r>
+        <w:t xml:space="preserve">, et pouvoir la </w:t>
+      </w:r>
+      <w:r>
+        <w:rPr>
+          <w:b/>
+        </w:rPr>
+        <w:t>modifier</w:t>
+      </w:r>
+      <w:r>
+        <w:t xml:space="preserve"> sans avoir à sortir son stylo. </w:t>
+      </w:r>
+    </w:p>
+    <w:p>
+      <w:r>
+        <w:t xml:space="preserve">Chez Natalie, le calendrier est utilisé par </w:t>
+      </w:r>
+      <w:r>
+        <w:rPr>
+          <w:b/>
+        </w:rPr>
+        <w:t>tous les membres</w:t>
+      </w:r>
+      <w:r>
+        <w:t xml:space="preserve"> de sa famille et il est difficile de </w:t>
+      </w:r>
+      <w:r>
+        <w:rPr>
+          <w:b/>
+        </w:rPr>
+        <w:t>discerner à qui les tâches</w:t>
+      </w:r>
+      <w:r>
+        <w:t xml:space="preserve"> sont attribuées. </w:t>
+      </w:r>
     </w:p>
     <w:p>
       <w:pPr>
@@ -1963,164 +2095,25 @@
       <w:pPr>
         <w:pStyle w:val="Titre3"/>
       </w:pPr>
-      <w:bookmarkStart w:id="6" w:name="_Toc31794741"/>
-      <w:r>
-        <w:t>Persona 1</w:t>
+      <w:bookmarkStart w:id="6" w:name="_Toc31794742"/>
+      <w:r>
+        <w:t>Persona 2</w:t>
       </w:r>
       <w:bookmarkEnd w:id="6"/>
-      <w:r>
-        <w:t xml:space="preserve"> </w:t>
-      </w:r>
-    </w:p>
-    <w:p/>
-    <w:p>
-      <w:r>
-        <w:t xml:space="preserve">Natalie a une journée pleine de rendez-vous, et n’a pas son agenda sur elle. Elle aimerait pouvoir </w:t>
+    </w:p>
+    <w:p>
+      <w:pPr>
+        <w:pStyle w:val="Titre3"/>
+      </w:pPr>
+    </w:p>
+    <w:p>
+      <w:r>
+        <w:t xml:space="preserve">Nicolas n’est pas très débrouillard, il aimerait bien </w:t>
       </w:r>
       <w:r>
         <w:rPr>
           <w:b/>
         </w:rPr>
-        <w:t>avoir accès à ses rendez-vous rapidement et facilement</w:t>
-      </w:r>
-      <w:r>
-        <w:t>.</w:t>
-      </w:r>
-    </w:p>
-    <w:p>
-      <w:r>
-        <w:t>Elle est chez le dentiste, et aimerait</w:t>
-      </w:r>
-      <w:r>
-        <w:rPr>
-          <w:b/>
-        </w:rPr>
-        <w:t xml:space="preserve"> noter</w:t>
-      </w:r>
-      <w:r>
-        <w:rPr>
-          <w:b/>
-        </w:rPr>
-        <w:t xml:space="preserve"> son prochain rendez-vous</w:t>
-      </w:r>
-      <w:r>
-        <w:t xml:space="preserve">. </w:t>
-      </w:r>
-    </w:p>
-    <w:p>
-      <w:r>
-        <w:t>Le médecin de Natalie la contacte afin de lui annoncer que son rendez-vous ne pourra pas avoir lieu à l’heure prévue. Elle va donc le replanifier, ou alors complètement l’annuler</w:t>
-      </w:r>
-      <w:r>
-        <w:t xml:space="preserve">, et devra reporter ces </w:t>
-      </w:r>
-      <w:r>
-        <w:rPr>
-          <w:b/>
-        </w:rPr>
-        <w:t>modifications</w:t>
-      </w:r>
-      <w:r>
-        <w:t xml:space="preserve"> sur son agenda.</w:t>
-      </w:r>
-    </w:p>
-    <w:p>
-      <w:r>
-        <w:t xml:space="preserve">Natalie a pour habitude de faire ses courses </w:t>
-      </w:r>
-      <w:r>
-        <w:rPr>
-          <w:b/>
-        </w:rPr>
-        <w:t>pour la semaine</w:t>
-      </w:r>
-      <w:r>
-        <w:t xml:space="preserve">, elle </w:t>
-      </w:r>
-      <w:r>
-        <w:rPr>
-          <w:b/>
-        </w:rPr>
-        <w:t>prévoit donc ses repas</w:t>
-      </w:r>
-      <w:r>
-        <w:t xml:space="preserve"> et les aliments dont elle a besoin en conséquence.</w:t>
-      </w:r>
-    </w:p>
-    <w:p>
-      <w:r>
-        <w:t xml:space="preserve">Elle possède une très longue liste de courses, elle aimerait pouvoir la consulter </w:t>
-      </w:r>
-      <w:r>
-        <w:rPr>
-          <w:b/>
-        </w:rPr>
-        <w:t>facilement</w:t>
-      </w:r>
-      <w:r>
-        <w:t xml:space="preserve">, et pouvoir la </w:t>
-      </w:r>
-      <w:r>
-        <w:rPr>
-          <w:b/>
-        </w:rPr>
-        <w:t>modifier</w:t>
-      </w:r>
-      <w:r>
-        <w:t xml:space="preserve"> sans avoir à sortir son stylo. </w:t>
-      </w:r>
-    </w:p>
-    <w:p>
-      <w:r>
-        <w:t xml:space="preserve">Chez Natalie, le calendrier est utilisé par </w:t>
-      </w:r>
-      <w:r>
-        <w:rPr>
-          <w:b/>
-        </w:rPr>
-        <w:t>tous les membres</w:t>
-      </w:r>
-      <w:r>
-        <w:t xml:space="preserve"> de sa famille et il est difficile de </w:t>
-      </w:r>
-      <w:r>
-        <w:rPr>
-          <w:b/>
-        </w:rPr>
-        <w:t>discerner à qui les tâches</w:t>
-      </w:r>
-      <w:r>
-        <w:t xml:space="preserve"> sont attribuées. </w:t>
-      </w:r>
-    </w:p>
-    <w:p>
-      <w:pPr>
-        <w:pStyle w:val="Titre3"/>
-      </w:pPr>
-    </w:p>
-    <w:p>
-      <w:pPr>
-        <w:pStyle w:val="Titre3"/>
-      </w:pPr>
-      <w:bookmarkStart w:id="7" w:name="_Toc31794742"/>
-      <w:r>
-        <w:t>Persona 2</w:t>
-      </w:r>
-      <w:bookmarkEnd w:id="7"/>
-    </w:p>
-    <w:p>
-      <w:pPr>
-        <w:pStyle w:val="Titre3"/>
-      </w:pPr>
-    </w:p>
-    <w:p>
-      <w:r>
-        <w:t xml:space="preserve">Nicolas n’est pas très débrouillard, il aimerait bien </w:t>
-      </w:r>
-      <w:r>
-        <w:rPr>
-          <w:b/>
-        </w:rPr>
         <w:t>être assisté</w:t>
       </w:r>
       <w:r>
@@ -2136,12 +2129,12 @@
       <w:pPr>
         <w:pStyle w:val="Titre2"/>
       </w:pPr>
-      <w:bookmarkStart w:id="8" w:name="_Toc31794743"/>
+      <w:bookmarkStart w:id="7" w:name="_Toc31794743"/>
       <w:r>
         <w:lastRenderedPageBreak/>
         <w:t>Diagramme use case</w:t>
       </w:r>
-      <w:bookmarkEnd w:id="8"/>
+      <w:bookmarkEnd w:id="7"/>
     </w:p>
     <w:p>
       <w:pPr>
@@ -2160,12 +2153,12 @@
       <w:pPr>
         <w:pStyle w:val="Titre2"/>
       </w:pPr>
-      <w:bookmarkStart w:id="9" w:name="_Toc31794744"/>
+      <w:bookmarkStart w:id="8" w:name="_Toc31794744"/>
       <w:r>
         <w:lastRenderedPageBreak/>
         <w:t>Diagramme état transition</w:t>
       </w:r>
-      <w:bookmarkEnd w:id="9"/>
+      <w:bookmarkEnd w:id="8"/>
       <w:r>
         <w:t xml:space="preserve"> </w:t>
       </w:r>
@@ -2187,41 +2180,119 @@
       <w:pPr>
         <w:pStyle w:val="Titre1"/>
       </w:pPr>
-      <w:bookmarkStart w:id="10" w:name="_Toc31794745"/>
+      <w:bookmarkStart w:id="9" w:name="_Toc31794745"/>
       <w:r>
         <w:lastRenderedPageBreak/>
         <w:t>Maquettes</w:t>
       </w:r>
+      <w:bookmarkEnd w:id="9"/>
+    </w:p>
+    <w:p/>
+    <w:p>
+      <w:pPr>
+        <w:pStyle w:val="Titre1"/>
+      </w:pPr>
+    </w:p>
+    <w:p>
+      <w:pPr>
+        <w:rPr>
+          <w:rFonts w:asciiTheme="majorHAnsi" w:eastAsiaTheme="majorEastAsia" w:hAnsiTheme="majorHAnsi" w:cstheme="majorBidi"/>
+          <w:color w:val="2F5496" w:themeColor="accent1" w:themeShade="BF"/>
+          <w:sz w:val="32"/>
+          <w:szCs w:val="32"/>
+        </w:rPr>
+      </w:pPr>
+      <w:r>
+        <w:br w:type="page"/>
+      </w:r>
+    </w:p>
+    <w:p>
+      <w:pPr>
+        <w:pStyle w:val="Titre1"/>
+      </w:pPr>
+      <w:r>
+        <w:lastRenderedPageBreak/>
+        <w:t xml:space="preserve">Calendrier </w:t>
+      </w:r>
+    </w:p>
+    <w:p/>
+    <w:p>
+      <w:r>
+        <w:rPr>
+          <w:noProof/>
+          <w:lang w:eastAsia="fr-FR"/>
+        </w:rPr>
+        <w:drawing>
+          <wp:inline distT="0" distB="0" distL="0" distR="0">
+            <wp:extent cx="3077004" cy="4458322"/>
+            <wp:effectExtent l="0" t="0" r="9525" b="0"/>
+            <wp:docPr id="25" name="Image 25"/>
+            <wp:cNvGraphicFramePr>
+              <a:graphicFrameLocks xmlns:a="http://schemas.openxmlformats.org/drawingml/2006/main" noChangeAspect="1"/>
+            </wp:cNvGraphicFramePr>
+            <a:graphic xmlns:a="http://schemas.openxmlformats.org/drawingml/2006/main">
+              <a:graphicData uri="http://schemas.openxmlformats.org/drawingml/2006/picture">
+                <pic:pic xmlns:pic="http://schemas.openxmlformats.org/drawingml/2006/picture">
+                  <pic:nvPicPr>
+                    <pic:cNvPr id="25" name="calendar-home.PNG"/>
+                    <pic:cNvPicPr/>
+                  </pic:nvPicPr>
+                  <pic:blipFill>
+                    <a:blip r:embed="rId9">
+                      <a:extLst>
+                        <a:ext uri="{28A0092B-C50C-407E-A947-70E740481C1C}">
+                          <a14:useLocalDpi xmlns:a14="http://schemas.microsoft.com/office/drawing/2010/main" val="0"/>
+                        </a:ext>
+                      </a:extLst>
+                    </a:blip>
+                    <a:stretch>
+                      <a:fillRect/>
+                    </a:stretch>
+                  </pic:blipFill>
+                  <pic:spPr>
+                    <a:xfrm>
+                      <a:off x="0" y="0"/>
+                      <a:ext cx="3077004" cy="4458322"/>
+                    </a:xfrm>
+                    <a:prstGeom prst="rect">
+                      <a:avLst/>
+                    </a:prstGeom>
+                  </pic:spPr>
+                </pic:pic>
+              </a:graphicData>
+            </a:graphic>
+          </wp:inline>
+        </w:drawing>
+      </w:r>
+      <w:r>
+        <w:br w:type="page"/>
+      </w:r>
+    </w:p>
+    <w:p>
+      <w:pPr>
+        <w:pStyle w:val="Titre2"/>
+      </w:pPr>
+      <w:bookmarkStart w:id="10" w:name="_Toc31794746"/>
+      <w:r>
+        <w:lastRenderedPageBreak/>
+        <w:t>Calendrier</w:t>
+      </w:r>
       <w:bookmarkEnd w:id="10"/>
     </w:p>
-    <w:p>
-      <w:pPr>
-        <w:pStyle w:val="Titre1"/>
-      </w:pPr>
-    </w:p>
+    <w:bookmarkStart w:id="11" w:name="_Toc31794747"/>
     <w:p>
       <w:pPr>
         <w:pStyle w:val="Titre2"/>
       </w:pPr>
-      <w:bookmarkStart w:id="11" w:name="_Toc31794746"/>
-      <w:r>
-        <w:t>Calendrier</w:t>
-      </w:r>
-      <w:bookmarkEnd w:id="11"/>
-    </w:p>
-    <w:p>
-      <w:pPr>
-        <w:pStyle w:val="Titre2"/>
-      </w:pPr>
-      <w:bookmarkStart w:id="12" w:name="_Toc31794747"/>
       <w:r>
         <w:rPr>
           <w:noProof/>
+          <w:lang w:eastAsia="fr-FR"/>
         </w:rPr>
         <mc:AlternateContent>
           <mc:Choice Requires="wps">
             <w:drawing>
-              <wp:anchor distT="0" distB="0" distL="114300" distR="114300" simplePos="0" relativeHeight="251666432" behindDoc="0" locked="0" layoutInCell="1" allowOverlap="1" wp14:anchorId="362CA671" wp14:editId="69F9FE16">
+              <wp:anchor distT="0" distB="0" distL="114300" distR="114300" simplePos="0" relativeHeight="251666432" behindDoc="0" locked="0" layoutInCell="1" allowOverlap="1" wp14:anchorId="3A39920B" wp14:editId="4DA49094">
                 <wp:simplePos x="0" y="0"/>
                 <wp:positionH relativeFrom="column">
                   <wp:posOffset>2901950</wp:posOffset>
@@ -2265,14 +2336,27 @@
                             <w:r>
                               <w:t xml:space="preserve">Figure </w:t>
                             </w:r>
-                            <w:fldSimple w:instr=" SEQ Figure \* ARABIC ">
-                              <w:r>
-                                <w:rPr>
-                                  <w:noProof/>
-                                </w:rPr>
-                                <w:t>1</w:t>
-                              </w:r>
-                            </w:fldSimple>
+                            <w:r>
+                              <w:fldChar w:fldCharType="begin"/>
+                            </w:r>
+                            <w:r>
+                              <w:instrText xml:space="preserve"> SEQ Figure \* ARABIC </w:instrText>
+                            </w:r>
+                            <w:r>
+                              <w:fldChar w:fldCharType="separate"/>
+                            </w:r>
+                            <w:r>
+                              <w:rPr>
+                                <w:noProof/>
+                              </w:rPr>
+                              <w:t>1</w:t>
+                            </w:r>
+                            <w:r>
+                              <w:rPr>
+                                <w:noProof/>
+                              </w:rPr>
+                              <w:fldChar w:fldCharType="end"/>
+                            </w:r>
                             <w:r>
                               <w:t xml:space="preserve"> Calendrier : modifier l'heure</w:t>
                             </w:r>
@@ -2291,7 +2375,7 @@
               </wp:anchor>
             </w:drawing>
           </mc:Choice>
-          <mc:Fallback>
+          <mc:Fallback xmlns:w16se="http://schemas.microsoft.com/office/word/2015/wordml/symex" xmlns:w16cid="http://schemas.microsoft.com/office/word/2016/wordml/cid" xmlns:am3d="http://schemas.microsoft.com/office/drawing/2017/model3d" xmlns:aink="http://schemas.microsoft.com/office/drawing/2016/ink" xmlns:cx8="http://schemas.microsoft.com/office/drawing/2016/5/14/chartex" xmlns:cx7="http://schemas.microsoft.com/office/drawing/2016/5/13/chartex" xmlns:cx6="http://schemas.microsoft.com/office/drawing/2016/5/12/chartex" xmlns:cx5="http://schemas.microsoft.com/office/drawing/2016/5/11/chartex" xmlns:cx4="http://schemas.microsoft.com/office/drawing/2016/5/10/chartex" xmlns:cx3="http://schemas.microsoft.com/office/drawing/2016/5/9/chartex" xmlns:cx2="http://schemas.microsoft.com/office/drawing/2015/10/21/chartex" xmlns:cx1="http://schemas.microsoft.com/office/drawing/2015/9/8/chartex" xmlns:cx="http://schemas.microsoft.com/office/drawing/2014/chartex">
             <w:pict>
               <v:shapetype w14:anchorId="362CA671" id="_x0000_t202" coordsize="21600,21600" o:spt="202" path="m,l,21600r21600,l21600,xe">
                 <v:stroke joinstyle="miter"/>
@@ -2332,9 +2416,10 @@
       <w:r>
         <w:rPr>
           <w:noProof/>
+          <w:lang w:eastAsia="fr-FR"/>
         </w:rPr>
         <w:drawing>
-          <wp:anchor distT="0" distB="0" distL="114300" distR="114300" simplePos="0" relativeHeight="251662336" behindDoc="0" locked="0" layoutInCell="1" allowOverlap="1">
+          <wp:anchor distT="0" distB="0" distL="114300" distR="114300" simplePos="0" relativeHeight="251662336" behindDoc="0" locked="0" layoutInCell="1" allowOverlap="1" wp14:anchorId="2F4403F4" wp14:editId="5F587258">
             <wp:simplePos x="0" y="0"/>
             <wp:positionH relativeFrom="margin">
               <wp:align>right</wp:align>
@@ -2359,7 +2444,7 @@
                     </pic:cNvPicPr>
                   </pic:nvPicPr>
                   <pic:blipFill>
-                    <a:blip r:embed="rId9">
+                    <a:blip r:embed="rId10">
                       <a:extLst>
                         <a:ext uri="{28A0092B-C50C-407E-A947-70E740481C1C}">
                           <a14:useLocalDpi xmlns:a14="http://schemas.microsoft.com/office/drawing/2010/main" val="0"/>
@@ -2374,7 +2459,7 @@
                   <pic:spPr bwMode="auto">
                     <a:xfrm>
                       <a:off x="0" y="0"/>
-                      <a:ext cx="2859136" cy="4381364"/>
+                      <a:ext cx="2858770" cy="4380803"/>
                     </a:xfrm>
                     <a:prstGeom prst="rect">
                       <a:avLst/>
@@ -2399,11 +2484,12 @@
       <w:r>
         <w:rPr>
           <w:noProof/>
+          <w:lang w:eastAsia="fr-FR"/>
         </w:rPr>
         <mc:AlternateContent>
           <mc:Choice Requires="wps">
             <w:drawing>
-              <wp:anchor distT="0" distB="0" distL="114300" distR="114300" simplePos="0" relativeHeight="251664384" behindDoc="1" locked="0" layoutInCell="1" allowOverlap="1" wp14:anchorId="4D049F14" wp14:editId="4557931D">
+              <wp:anchor distT="0" distB="0" distL="114300" distR="114300" simplePos="0" relativeHeight="251664384" behindDoc="1" locked="0" layoutInCell="1" allowOverlap="1" wp14:anchorId="3D4B5CC6" wp14:editId="0F32FE0F">
                 <wp:simplePos x="0" y="0"/>
                 <wp:positionH relativeFrom="column">
                   <wp:posOffset>0</wp:posOffset>
@@ -2447,14 +2533,27 @@
                             <w:r>
                               <w:t xml:space="preserve">Figure </w:t>
                             </w:r>
-                            <w:fldSimple w:instr=" SEQ Figure \* ARABIC ">
-                              <w:r>
-                                <w:rPr>
-                                  <w:noProof/>
-                                </w:rPr>
-                                <w:t>2</w:t>
-                              </w:r>
-                            </w:fldSimple>
+                            <w:r>
+                              <w:fldChar w:fldCharType="begin"/>
+                            </w:r>
+                            <w:r>
+                              <w:instrText xml:space="preserve"> SEQ Figure \* ARABIC </w:instrText>
+                            </w:r>
+                            <w:r>
+                              <w:fldChar w:fldCharType="separate"/>
+                            </w:r>
+                            <w:r>
+                              <w:rPr>
+                                <w:noProof/>
+                              </w:rPr>
+                              <w:t>2</w:t>
+                            </w:r>
+                            <w:r>
+                              <w:rPr>
+                                <w:noProof/>
+                              </w:rPr>
+                              <w:fldChar w:fldCharType="end"/>
+                            </w:r>
                             <w:r>
                               <w:t xml:space="preserve"> Calendrier : ajouter rendez-vous</w:t>
                             </w:r>
@@ -2473,7 +2572,7 @@
               </wp:anchor>
             </w:drawing>
           </mc:Choice>
-          <mc:Fallback>
+          <mc:Fallback xmlns:w16se="http://schemas.microsoft.com/office/word/2015/wordml/symex" xmlns:w16cid="http://schemas.microsoft.com/office/word/2016/wordml/cid" xmlns:am3d="http://schemas.microsoft.com/office/drawing/2017/model3d" xmlns:aink="http://schemas.microsoft.com/office/drawing/2016/ink" xmlns:cx8="http://schemas.microsoft.com/office/drawing/2016/5/14/chartex" xmlns:cx7="http://schemas.microsoft.com/office/drawing/2016/5/13/chartex" xmlns:cx6="http://schemas.microsoft.com/office/drawing/2016/5/12/chartex" xmlns:cx5="http://schemas.microsoft.com/office/drawing/2016/5/11/chartex" xmlns:cx4="http://schemas.microsoft.com/office/drawing/2016/5/10/chartex" xmlns:cx3="http://schemas.microsoft.com/office/drawing/2016/5/9/chartex" xmlns:cx2="http://schemas.microsoft.com/office/drawing/2015/10/21/chartex" xmlns:cx1="http://schemas.microsoft.com/office/drawing/2015/9/8/chartex" xmlns:cx="http://schemas.microsoft.com/office/drawing/2014/chartex">
             <w:pict>
               <v:shape w14:anchorId="4D049F14" id="Zone de texte 8" o:spid="_x0000_s1027" type="#_x0000_t202" style="position:absolute;margin-left:0;margin-top:370.75pt;width:223.85pt;height:.05pt;z-index:-251652096;visibility:visible;mso-wrap-style:square;mso-wrap-distance-left:9pt;mso-wrap-distance-top:0;mso-wrap-distance-right:9pt;mso-wrap-distance-bottom:0;mso-position-horizontal:absolute;mso-position-horizontal-relative:text;mso-position-vertical:absolute;mso-position-vertical-relative:text;v-text-anchor:top" o:gfxdata="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" stroked="f">
                 <v:textbox style="mso-fit-shape-to-text:t" inset="0,0,0,0">
@@ -2510,9 +2609,10 @@
       <w:r>
         <w:rPr>
           <w:noProof/>
+          <w:lang w:eastAsia="fr-FR"/>
         </w:rPr>
         <w:drawing>
-          <wp:anchor distT="0" distB="0" distL="114300" distR="114300" simplePos="0" relativeHeight="251661312" behindDoc="1" locked="0" layoutInCell="1" allowOverlap="1">
+          <wp:anchor distT="0" distB="0" distL="114300" distR="114300" simplePos="0" relativeHeight="251661312" behindDoc="1" locked="0" layoutInCell="1" allowOverlap="1" wp14:anchorId="5F27777A" wp14:editId="081F778A">
             <wp:simplePos x="0" y="0"/>
             <wp:positionH relativeFrom="margin">
               <wp:align>left</wp:align>
@@ -2537,7 +2637,7 @@
                     </pic:cNvPicPr>
                   </pic:nvPicPr>
                   <pic:blipFill>
-                    <a:blip r:embed="rId10">
+                    <a:blip r:embed="rId11">
                       <a:extLst>
                         <a:ext uri="{28A0092B-C50C-407E-A947-70E740481C1C}">
                           <a14:useLocalDpi xmlns:a14="http://schemas.microsoft.com/office/drawing/2010/main" val="0"/>
@@ -2574,7 +2674,7 @@
           </wp:anchor>
         </w:drawing>
       </w:r>
-      <w:bookmarkEnd w:id="12"/>
+      <w:bookmarkEnd w:id="11"/>
       <w:r>
         <w:br w:type="page"/>
       </w:r>
@@ -2583,12 +2683,12 @@
       <w:pPr>
         <w:pStyle w:val="Titre2"/>
       </w:pPr>
-      <w:bookmarkStart w:id="13" w:name="_Toc31794748"/>
+      <w:bookmarkStart w:id="12" w:name="_Toc31794748"/>
       <w:r>
         <w:lastRenderedPageBreak/>
         <w:t>Liste des courses</w:t>
       </w:r>
-      <w:bookmarkEnd w:id="13"/>
+      <w:bookmarkEnd w:id="12"/>
     </w:p>
     <w:p/>
     <w:p/>
@@ -2604,6 +2704,7 @@
       <w:r>
         <w:rPr>
           <w:noProof/>
+          <w:lang w:eastAsia="fr-FR"/>
         </w:rPr>
         <mc:AlternateContent>
           <mc:Choice Requires="wps">
@@ -2652,14 +2753,27 @@
                             <w:r>
                               <w:t xml:space="preserve">Figure </w:t>
                             </w:r>
-                            <w:fldSimple w:instr=" SEQ Figure \* ARABIC ">
-                              <w:r>
-                                <w:rPr>
-                                  <w:noProof/>
-                                </w:rPr>
-                                <w:t>3</w:t>
-                              </w:r>
-                            </w:fldSimple>
+                            <w:r>
+                              <w:fldChar w:fldCharType="begin"/>
+                            </w:r>
+                            <w:r>
+                              <w:instrText xml:space="preserve"> SEQ Figure \* ARABIC </w:instrText>
+                            </w:r>
+                            <w:r>
+                              <w:fldChar w:fldCharType="separate"/>
+                            </w:r>
+                            <w:r>
+                              <w:rPr>
+                                <w:noProof/>
+                              </w:rPr>
+                              <w:t>3</w:t>
+                            </w:r>
+                            <w:r>
+                              <w:rPr>
+                                <w:noProof/>
+                              </w:rPr>
+                              <w:fldChar w:fldCharType="end"/>
+                            </w:r>
                             <w:r>
                               <w:t xml:space="preserve"> Liste : contenu d'une liste</w:t>
                             </w:r>
@@ -2678,7 +2792,7 @@
               </wp:anchor>
             </w:drawing>
           </mc:Choice>
-          <mc:Fallback>
+          <mc:Fallback xmlns:w16se="http://schemas.microsoft.com/office/word/2015/wordml/symex" xmlns:w16cid="http://schemas.microsoft.com/office/word/2016/wordml/cid" xmlns:am3d="http://schemas.microsoft.com/office/drawing/2017/model3d" xmlns:aink="http://schemas.microsoft.com/office/drawing/2016/ink" xmlns:cx8="http://schemas.microsoft.com/office/drawing/2016/5/14/chartex" xmlns:cx7="http://schemas.microsoft.com/office/drawing/2016/5/13/chartex" xmlns:cx6="http://schemas.microsoft.com/office/drawing/2016/5/12/chartex" xmlns:cx5="http://schemas.microsoft.com/office/drawing/2016/5/11/chartex" xmlns:cx4="http://schemas.microsoft.com/office/drawing/2016/5/10/chartex" xmlns:cx3="http://schemas.microsoft.com/office/drawing/2016/5/9/chartex" xmlns:cx2="http://schemas.microsoft.com/office/drawing/2015/10/21/chartex" xmlns:cx1="http://schemas.microsoft.com/office/drawing/2015/9/8/chartex" xmlns:cx="http://schemas.microsoft.com/office/drawing/2014/chartex">
             <w:pict>
               <v:shape w14:anchorId="1D0710A8" id="Zone de texte 13" o:spid="_x0000_s1028" type="#_x0000_t202" style="position:absolute;margin-left:246.4pt;margin-top:380.15pt;width:223.7pt;height:.05pt;z-index:-251643904;visibility:visible;mso-wrap-style:square;mso-wrap-distance-left:9pt;mso-wrap-distance-top:0;mso-wrap-distance-right:9pt;mso-wrap-distance-bottom:0;mso-position-horizontal:absolute;mso-position-horizontal-relative:text;mso-position-vertical:absolute;mso-position-vertical-relative:text;v-text-anchor:top" o:gfxdata="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" stroked="f">
                 <v:textbox style="mso-fit-shape-to-text:t" inset="0,0,0,0">
@@ -2715,6 +2829,7 @@
       <w:r>
         <w:rPr>
           <w:noProof/>
+          <w:lang w:eastAsia="fr-FR"/>
         </w:rPr>
         <mc:AlternateContent>
           <mc:Choice Requires="wps">
@@ -2763,14 +2878,27 @@
                             <w:r>
                               <w:t xml:space="preserve">Figure </w:t>
                             </w:r>
-                            <w:fldSimple w:instr=" SEQ Figure \* ARABIC ">
-                              <w:r>
-                                <w:rPr>
-                                  <w:noProof/>
-                                </w:rPr>
-                                <w:t>4</w:t>
-                              </w:r>
-                            </w:fldSimple>
+                            <w:r>
+                              <w:fldChar w:fldCharType="begin"/>
+                            </w:r>
+                            <w:r>
+                              <w:instrText xml:space="preserve"> SEQ Figure \* ARABIC </w:instrText>
+                            </w:r>
+                            <w:r>
+                              <w:fldChar w:fldCharType="separate"/>
+                            </w:r>
+                            <w:r>
+                              <w:rPr>
+                                <w:noProof/>
+                              </w:rPr>
+                              <w:t>4</w:t>
+                            </w:r>
+                            <w:r>
+                              <w:rPr>
+                                <w:noProof/>
+                              </w:rPr>
+                              <w:fldChar w:fldCharType="end"/>
+                            </w:r>
                             <w:r>
                               <w:t xml:space="preserve"> Liste : liste des listes de courses</w:t>
                             </w:r>
@@ -2789,7 +2917,7 @@
               </wp:anchor>
             </w:drawing>
           </mc:Choice>
-          <mc:Fallback>
+          <mc:Fallback xmlns:w16se="http://schemas.microsoft.com/office/word/2015/wordml/symex" xmlns:w16cid="http://schemas.microsoft.com/office/word/2016/wordml/cid" xmlns:am3d="http://schemas.microsoft.com/office/drawing/2017/model3d" xmlns:aink="http://schemas.microsoft.com/office/drawing/2016/ink" xmlns:cx8="http://schemas.microsoft.com/office/drawing/2016/5/14/chartex" xmlns:cx7="http://schemas.microsoft.com/office/drawing/2016/5/13/chartex" xmlns:cx6="http://schemas.microsoft.com/office/drawing/2016/5/12/chartex" xmlns:cx5="http://schemas.microsoft.com/office/drawing/2016/5/11/chartex" xmlns:cx4="http://schemas.microsoft.com/office/drawing/2016/5/10/chartex" xmlns:cx3="http://schemas.microsoft.com/office/drawing/2016/5/9/chartex" xmlns:cx2="http://schemas.microsoft.com/office/drawing/2015/10/21/chartex" xmlns:cx1="http://schemas.microsoft.com/office/drawing/2015/9/8/chartex" xmlns:cx="http://schemas.microsoft.com/office/drawing/2014/chartex">
             <w:pict>
               <v:shape w14:anchorId="17E3C9B5" id="Zone de texte 12" o:spid="_x0000_s1029" type="#_x0000_t202" style="position:absolute;margin-left:0;margin-top:381.55pt;width:222.7pt;height:.05pt;z-index:-251645952;visibility:visible;mso-wrap-style:square;mso-wrap-distance-left:9pt;mso-wrap-distance-top:0;mso-wrap-distance-right:9pt;mso-wrap-distance-bottom:0;mso-position-horizontal:left;mso-position-horizontal-relative:margin;mso-position-vertical:absolute;mso-position-vertical-relative:text;v-text-anchor:top" o:gfxdata="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" stroked="f">
                 <v:textbox style="mso-fit-shape-to-text:t" inset="0,0,0,0">
@@ -2827,6 +2955,7 @@
       <w:r>
         <w:rPr>
           <w:noProof/>
+          <w:lang w:eastAsia="fr-FR"/>
         </w:rPr>
         <w:drawing>
           <wp:anchor distT="0" distB="0" distL="114300" distR="114300" simplePos="0" relativeHeight="251668480" behindDoc="1" locked="0" layoutInCell="1" allowOverlap="1">
@@ -2854,7 +2983,7 @@
                     </pic:cNvPicPr>
                   </pic:nvPicPr>
                   <pic:blipFill>
-                    <a:blip r:embed="rId11">
+                    <a:blip r:embed="rId12">
                       <a:extLst>
                         <a:ext uri="{28A0092B-C50C-407E-A947-70E740481C1C}">
                           <a14:useLocalDpi xmlns:a14="http://schemas.microsoft.com/office/drawing/2010/main" val="0"/>
@@ -2894,6 +3023,7 @@
       <w:r>
         <w:rPr>
           <w:noProof/>
+          <w:lang w:eastAsia="fr-FR"/>
         </w:rPr>
         <w:drawing>
           <wp:anchor distT="0" distB="0" distL="114300" distR="114300" simplePos="0" relativeHeight="251667456" behindDoc="1" locked="0" layoutInCell="1" allowOverlap="1">
@@ -2921,7 +3051,7 @@
                     </pic:cNvPicPr>
                   </pic:nvPicPr>
                   <pic:blipFill>
-                    <a:blip r:embed="rId12">
+                    <a:blip r:embed="rId13">
                       <a:extLst>
                         <a:ext uri="{28A0092B-C50C-407E-A947-70E740481C1C}">
                           <a14:useLocalDpi xmlns:a14="http://schemas.microsoft.com/office/drawing/2010/main" val="0"/>
@@ -2966,27 +3096,20 @@
       <w:pPr>
         <w:pStyle w:val="Titre2"/>
       </w:pPr>
-      <w:bookmarkStart w:id="14" w:name="_Toc31794749"/>
+      <w:bookmarkStart w:id="13" w:name="_Toc31794749"/>
       <w:r>
         <w:lastRenderedPageBreak/>
         <w:t>Prévision des repas</w:t>
       </w:r>
-      <w:bookmarkEnd w:id="14"/>
+      <w:bookmarkEnd w:id="13"/>
     </w:p>
     <w:p/>
     <w:p/>
     <w:p>
-      <w:pPr>
-        <w:rPr>
-          <w:rFonts w:asciiTheme="majorHAnsi" w:eastAsiaTheme="majorEastAsia" w:hAnsiTheme="majorHAnsi" w:cstheme="majorBidi"/>
-          <w:color w:val="2F5496" w:themeColor="accent1" w:themeShade="BF"/>
-          <w:sz w:val="32"/>
-          <w:szCs w:val="32"/>
-        </w:rPr>
-      </w:pPr>
       <w:r>
         <w:rPr>
           <w:noProof/>
+          <w:lang w:eastAsia="fr-FR"/>
         </w:rPr>
         <mc:AlternateContent>
           <mc:Choice Requires="wps">
@@ -3035,14 +3158,27 @@
                             <w:r>
                               <w:t xml:space="preserve">Figure </w:t>
                             </w:r>
-                            <w:fldSimple w:instr=" SEQ Figure \* ARABIC ">
-                              <w:r>
-                                <w:rPr>
-                                  <w:noProof/>
-                                </w:rPr>
-                                <w:t>5</w:t>
-                              </w:r>
-                            </w:fldSimple>
+                            <w:r>
+                              <w:fldChar w:fldCharType="begin"/>
+                            </w:r>
+                            <w:r>
+                              <w:instrText xml:space="preserve"> SEQ Figure \* ARABIC </w:instrText>
+                            </w:r>
+                            <w:r>
+                              <w:fldChar w:fldCharType="separate"/>
+                            </w:r>
+                            <w:r>
+                              <w:rPr>
+                                <w:noProof/>
+                              </w:rPr>
+                              <w:t>5</w:t>
+                            </w:r>
+                            <w:r>
+                              <w:rPr>
+                                <w:noProof/>
+                              </w:rPr>
+                              <w:fldChar w:fldCharType="end"/>
+                            </w:r>
                             <w:r>
                               <w:t xml:space="preserve"> Repas : ajouter un repas</w:t>
                             </w:r>
@@ -3061,7 +3197,7 @@
               </wp:anchor>
             </w:drawing>
           </mc:Choice>
-          <mc:Fallback>
+          <mc:Fallback xmlns:w16se="http://schemas.microsoft.com/office/word/2015/wordml/symex" xmlns:w16cid="http://schemas.microsoft.com/office/word/2016/wordml/cid" xmlns:am3d="http://schemas.microsoft.com/office/drawing/2017/model3d" xmlns:aink="http://schemas.microsoft.com/office/drawing/2016/ink" xmlns:cx8="http://schemas.microsoft.com/office/drawing/2016/5/14/chartex" xmlns:cx7="http://schemas.microsoft.com/office/drawing/2016/5/13/chartex" xmlns:cx6="http://schemas.microsoft.com/office/drawing/2016/5/12/chartex" xmlns:cx5="http://schemas.microsoft.com/office/drawing/2016/5/11/chartex" xmlns:cx4="http://schemas.microsoft.com/office/drawing/2016/5/10/chartex" xmlns:cx3="http://schemas.microsoft.com/office/drawing/2016/5/9/chartex" xmlns:cx2="http://schemas.microsoft.com/office/drawing/2015/10/21/chartex" xmlns:cx1="http://schemas.microsoft.com/office/drawing/2015/9/8/chartex" xmlns:cx="http://schemas.microsoft.com/office/drawing/2014/chartex">
             <w:pict>
               <v:shape w14:anchorId="0E1B9F09" id="Zone de texte 17" o:spid="_x0000_s1030" type="#_x0000_t202" style="position:absolute;margin-left:243.75pt;margin-top:407.8pt;width:225.85pt;height:.05pt;z-index:-251637760;visibility:visible;mso-wrap-style:square;mso-wrap-distance-left:9pt;mso-wrap-distance-top:0;mso-wrap-distance-right:9pt;mso-wrap-distance-bottom:0;mso-position-horizontal:absolute;mso-position-horizontal-relative:text;mso-position-vertical:absolute;mso-position-vertical-relative:text;v-text-anchor:top" o:gfxdata="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" stroked="f">
                 <v:textbox style="mso-fit-shape-to-text:t" inset="0,0,0,0">
@@ -3098,6 +3234,7 @@
       <w:r>
         <w:rPr>
           <w:noProof/>
+          <w:lang w:eastAsia="fr-FR"/>
         </w:rPr>
         <mc:AlternateContent>
           <mc:Choice Requires="wps">
@@ -3146,14 +3283,27 @@
                             <w:r>
                               <w:t xml:space="preserve">Figure </w:t>
                             </w:r>
-                            <w:fldSimple w:instr=" SEQ Figure \* ARABIC ">
-                              <w:r>
-                                <w:rPr>
-                                  <w:noProof/>
-                                </w:rPr>
-                                <w:t>6</w:t>
-                              </w:r>
-                            </w:fldSimple>
+                            <w:r>
+                              <w:fldChar w:fldCharType="begin"/>
+                            </w:r>
+                            <w:r>
+                              <w:instrText xml:space="preserve"> SEQ Figure \* ARABIC </w:instrText>
+                            </w:r>
+                            <w:r>
+                              <w:fldChar w:fldCharType="separate"/>
+                            </w:r>
+                            <w:r>
+                              <w:rPr>
+                                <w:noProof/>
+                              </w:rPr>
+                              <w:t>6</w:t>
+                            </w:r>
+                            <w:r>
+                              <w:rPr>
+                                <w:noProof/>
+                              </w:rPr>
+                              <w:fldChar w:fldCharType="end"/>
+                            </w:r>
                             <w:r>
                               <w:t xml:space="preserve"> Repas : planning</w:t>
                             </w:r>
@@ -3172,7 +3322,7 @@
               </wp:anchor>
             </w:drawing>
           </mc:Choice>
-          <mc:Fallback>
+          <mc:Fallback xmlns:w16se="http://schemas.microsoft.com/office/word/2015/wordml/symex" xmlns:w16cid="http://schemas.microsoft.com/office/word/2016/wordml/cid" xmlns:am3d="http://schemas.microsoft.com/office/drawing/2017/model3d" xmlns:aink="http://schemas.microsoft.com/office/drawing/2016/ink" xmlns:cx8="http://schemas.microsoft.com/office/drawing/2016/5/14/chartex" xmlns:cx7="http://schemas.microsoft.com/office/drawing/2016/5/13/chartex" xmlns:cx6="http://schemas.microsoft.com/office/drawing/2016/5/12/chartex" xmlns:cx5="http://schemas.microsoft.com/office/drawing/2016/5/11/chartex" xmlns:cx4="http://schemas.microsoft.com/office/drawing/2016/5/10/chartex" xmlns:cx3="http://schemas.microsoft.com/office/drawing/2016/5/9/chartex" xmlns:cx2="http://schemas.microsoft.com/office/drawing/2015/10/21/chartex" xmlns:cx1="http://schemas.microsoft.com/office/drawing/2015/9/8/chartex" xmlns:cx="http://schemas.microsoft.com/office/drawing/2014/chartex">
             <w:pict>
               <v:shape w14:anchorId="3496FDCA" id="Zone de texte 16" o:spid="_x0000_s1031" type="#_x0000_t202" style="position:absolute;margin-left:0;margin-top:404.8pt;width:225.75pt;height:.05pt;z-index:-251639808;visibility:visible;mso-wrap-style:square;mso-wrap-distance-left:9pt;mso-wrap-distance-top:0;mso-wrap-distance-right:9pt;mso-wrap-distance-bottom:0;mso-position-horizontal:left;mso-position-horizontal-relative:margin;mso-position-vertical:absolute;mso-position-vertical-relative:text;v-text-anchor:top" o:gfxdata="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" stroked="f">
                 <v:textbox style="mso-fit-shape-to-text:t" inset="0,0,0,0">
@@ -3210,6 +3360,7 @@
       <w:r>
         <w:rPr>
           <w:noProof/>
+          <w:lang w:eastAsia="fr-FR"/>
         </w:rPr>
         <w:drawing>
           <wp:anchor distT="0" distB="0" distL="114300" distR="114300" simplePos="0" relativeHeight="251674624" behindDoc="1" locked="0" layoutInCell="1" allowOverlap="1">
@@ -3237,7 +3388,7 @@
                     </pic:cNvPicPr>
                   </pic:nvPicPr>
                   <pic:blipFill>
-                    <a:blip r:embed="rId13">
+                    <a:blip r:embed="rId14">
                       <a:extLst>
                         <a:ext uri="{28A0092B-C50C-407E-A947-70E740481C1C}">
                           <a14:useLocalDpi xmlns:a14="http://schemas.microsoft.com/office/drawing/2010/main" val="0"/>
@@ -3277,6 +3428,7 @@
       <w:r>
         <w:rPr>
           <w:noProof/>
+          <w:lang w:eastAsia="fr-FR"/>
         </w:rPr>
         <w:drawing>
           <wp:anchor distT="0" distB="0" distL="114300" distR="114300" simplePos="0" relativeHeight="251673600" behindDoc="1" locked="0" layoutInCell="1" allowOverlap="1">
@@ -3304,7 +3456,7 @@
                     </pic:cNvPicPr>
                   </pic:nvPicPr>
                   <pic:blipFill>
-                    <a:blip r:embed="rId14">
+                    <a:blip r:embed="rId15">
                       <a:extLst>
                         <a:ext uri="{28A0092B-C50C-407E-A947-70E740481C1C}">
                           <a14:useLocalDpi xmlns:a14="http://schemas.microsoft.com/office/drawing/2010/main" val="0"/>
@@ -3347,32 +3499,180 @@
     </w:p>
     <w:p>
       <w:pPr>
-        <w:pStyle w:val="Titre2"/>
-      </w:pPr>
-      <w:bookmarkStart w:id="15" w:name="_Toc31794750"/>
-      <w:r>
+        <w:rPr>
+          <w:rFonts w:asciiTheme="majorHAnsi" w:hAnsiTheme="majorHAnsi" w:cstheme="majorHAnsi"/>
+          <w:sz w:val="26"/>
+          <w:szCs w:val="26"/>
+        </w:rPr>
+      </w:pPr>
+      <w:r>
+        <w:rPr>
+          <w:rFonts w:asciiTheme="majorHAnsi" w:hAnsiTheme="majorHAnsi" w:cstheme="majorHAnsi"/>
+          <w:color w:val="4472C4" w:themeColor="accent1"/>
+          <w:sz w:val="26"/>
+          <w:szCs w:val="26"/>
+        </w:rPr>
         <w:lastRenderedPageBreak/>
-        <w:t>Utilisateur</w:t>
-      </w:r>
-      <w:bookmarkEnd w:id="15"/>
-    </w:p>
-    <w:p>
-      <w:pPr>
-        <w:pStyle w:val="Titre2"/>
-      </w:pPr>
-    </w:p>
-    <w:p>
-      <w:pPr>
-        <w:pStyle w:val="Titre2"/>
-        <w:rPr>
+        <w:t>Liste des repas préfères</w:t>
+      </w:r>
+      <w:bookmarkStart w:id="14" w:name="_GoBack"/>
+      <w:bookmarkEnd w:id="14"/>
+    </w:p>
+    <w:p>
+      <w:pPr>
+        <w:rPr>
+          <w:rFonts w:asciiTheme="majorHAnsi" w:hAnsiTheme="majorHAnsi" w:cstheme="majorHAnsi"/>
+          <w:sz w:val="26"/>
+          <w:szCs w:val="26"/>
+        </w:rPr>
+      </w:pPr>
+      <w:r>
+        <w:rPr>
+          <w:rFonts w:asciiTheme="majorHAnsi" w:hAnsiTheme="majorHAnsi" w:cstheme="majorHAnsi"/>
+          <w:noProof/>
+          <w:sz w:val="26"/>
+          <w:szCs w:val="26"/>
+          <w:lang w:eastAsia="fr-FR"/>
+        </w:rPr>
+        <w:drawing>
+          <wp:inline distT="0" distB="0" distL="0" distR="0">
+            <wp:extent cx="2821305" cy="4009919"/>
+            <wp:effectExtent l="0" t="0" r="0" b="0"/>
+            <wp:docPr id="26" name="Image 26"/>
+            <wp:cNvGraphicFramePr>
+              <a:graphicFrameLocks xmlns:a="http://schemas.openxmlformats.org/drawingml/2006/main" noChangeAspect="1"/>
+            </wp:cNvGraphicFramePr>
+            <a:graphic xmlns:a="http://schemas.openxmlformats.org/drawingml/2006/main">
+              <a:graphicData uri="http://schemas.openxmlformats.org/drawingml/2006/picture">
+                <pic:pic xmlns:pic="http://schemas.openxmlformats.org/drawingml/2006/picture">
+                  <pic:nvPicPr>
+                    <pic:cNvPr id="26" name="calendar-add-plat.PNG"/>
+                    <pic:cNvPicPr/>
+                  </pic:nvPicPr>
+                  <pic:blipFill>
+                    <a:blip r:embed="rId16">
+                      <a:extLst>
+                        <a:ext uri="{28A0092B-C50C-407E-A947-70E740481C1C}">
+                          <a14:useLocalDpi xmlns:a14="http://schemas.microsoft.com/office/drawing/2010/main" val="0"/>
+                        </a:ext>
+                      </a:extLst>
+                    </a:blip>
+                    <a:stretch>
+                      <a:fillRect/>
+                    </a:stretch>
+                  </pic:blipFill>
+                  <pic:spPr>
+                    <a:xfrm>
+                      <a:off x="0" y="0"/>
+                      <a:ext cx="2834666" cy="4028909"/>
+                    </a:xfrm>
+                    <a:prstGeom prst="rect">
+                      <a:avLst/>
+                    </a:prstGeom>
+                  </pic:spPr>
+                </pic:pic>
+              </a:graphicData>
+            </a:graphic>
+          </wp:inline>
+        </w:drawing>
+      </w:r>
+      <w:r>
+        <w:rPr>
+          <w:rFonts w:asciiTheme="majorHAnsi" w:hAnsiTheme="majorHAnsi" w:cstheme="majorHAnsi"/>
+          <w:noProof/>
+          <w:sz w:val="26"/>
+          <w:szCs w:val="26"/>
+          <w:lang w:eastAsia="fr-FR"/>
+        </w:rPr>
+        <w:drawing>
+          <wp:inline distT="0" distB="0" distL="0" distR="0">
+            <wp:extent cx="2781277" cy="3999230"/>
+            <wp:effectExtent l="0" t="0" r="635" b="1270"/>
+            <wp:docPr id="27" name="Image 27"/>
+            <wp:cNvGraphicFramePr>
+              <a:graphicFrameLocks xmlns:a="http://schemas.openxmlformats.org/drawingml/2006/main" noChangeAspect="1"/>
+            </wp:cNvGraphicFramePr>
+            <a:graphic xmlns:a="http://schemas.openxmlformats.org/drawingml/2006/main">
+              <a:graphicData uri="http://schemas.openxmlformats.org/drawingml/2006/picture">
+                <pic:pic xmlns:pic="http://schemas.openxmlformats.org/drawingml/2006/picture">
+                  <pic:nvPicPr>
+                    <pic:cNvPr id="27" name="calendar-add-ingredients.PNG"/>
+                    <pic:cNvPicPr/>
+                  </pic:nvPicPr>
+                  <pic:blipFill>
+                    <a:blip r:embed="rId17">
+                      <a:extLst>
+                        <a:ext uri="{28A0092B-C50C-407E-A947-70E740481C1C}">
+                          <a14:useLocalDpi xmlns:a14="http://schemas.microsoft.com/office/drawing/2010/main" val="0"/>
+                        </a:ext>
+                      </a:extLst>
+                    </a:blip>
+                    <a:stretch>
+                      <a:fillRect/>
+                    </a:stretch>
+                  </pic:blipFill>
+                  <pic:spPr>
+                    <a:xfrm>
+                      <a:off x="0" y="0"/>
+                      <a:ext cx="2835132" cy="4076669"/>
+                    </a:xfrm>
+                    <a:prstGeom prst="rect">
+                      <a:avLst/>
+                    </a:prstGeom>
+                  </pic:spPr>
+                </pic:pic>
+              </a:graphicData>
+            </a:graphic>
+          </wp:inline>
+        </w:drawing>
+      </w:r>
+      <w:r>
+        <w:rPr>
+          <w:rFonts w:asciiTheme="majorHAnsi" w:hAnsiTheme="majorHAnsi" w:cstheme="majorHAnsi"/>
+          <w:sz w:val="26"/>
+          <w:szCs w:val="26"/>
+        </w:rPr>
+        <w:br w:type="page"/>
+      </w:r>
+    </w:p>
+    <w:p>
+      <w:pPr>
+        <w:rPr>
+          <w:rFonts w:asciiTheme="majorHAnsi" w:eastAsiaTheme="majorEastAsia" w:hAnsiTheme="majorHAnsi" w:cstheme="majorBidi"/>
+          <w:color w:val="2F5496" w:themeColor="accent1" w:themeShade="BF"/>
           <w:sz w:val="32"/>
           <w:szCs w:val="32"/>
         </w:rPr>
       </w:pPr>
-      <w:bookmarkStart w:id="16" w:name="_Toc31794751"/>
+    </w:p>
+    <w:p>
+      <w:pPr>
+        <w:pStyle w:val="Titre2"/>
+      </w:pPr>
+      <w:bookmarkStart w:id="15" w:name="_Toc31794750"/>
+      <w:r>
+        <w:t>Utilisateur</w:t>
+      </w:r>
+      <w:bookmarkEnd w:id="15"/>
+    </w:p>
+    <w:p>
+      <w:pPr>
+        <w:pStyle w:val="Titre2"/>
+      </w:pPr>
+    </w:p>
+    <w:bookmarkStart w:id="16" w:name="_Toc31794751"/>
+    <w:p>
+      <w:pPr>
+        <w:pStyle w:val="Titre2"/>
+        <w:rPr>
+          <w:sz w:val="32"/>
+          <w:szCs w:val="32"/>
+        </w:rPr>
+      </w:pPr>
       <w:r>
         <w:rPr>
           <w:noProof/>
+          <w:lang w:eastAsia="fr-FR"/>
         </w:rPr>
         <mc:AlternateContent>
           <mc:Choice Requires="wps">
@@ -3421,14 +3721,27 @@
                             <w:r>
                               <w:t xml:space="preserve">Figure </w:t>
                             </w:r>
-                            <w:fldSimple w:instr=" SEQ Figure \* ARABIC ">
-                              <w:r>
-                                <w:rPr>
-                                  <w:noProof/>
-                                </w:rPr>
-                                <w:t>7</w:t>
-                              </w:r>
-                            </w:fldSimple>
+                            <w:r>
+                              <w:fldChar w:fldCharType="begin"/>
+                            </w:r>
+                            <w:r>
+                              <w:instrText xml:space="preserve"> SEQ Figure \* ARABIC </w:instrText>
+                            </w:r>
+                            <w:r>
+                              <w:fldChar w:fldCharType="separate"/>
+                            </w:r>
+                            <w:r>
+                              <w:rPr>
+                                <w:noProof/>
+                              </w:rPr>
+                              <w:t>7</w:t>
+                            </w:r>
+                            <w:r>
+                              <w:rPr>
+                                <w:noProof/>
+                              </w:rPr>
+                              <w:fldChar w:fldCharType="end"/>
+                            </w:r>
                             <w:r>
                               <w:t xml:space="preserve"> Utilisateur : détails utilisateur</w:t>
                             </w:r>
@@ -3447,7 +3760,7 @@
               </wp:anchor>
             </w:drawing>
           </mc:Choice>
-          <mc:Fallback>
+          <mc:Fallback xmlns:w16se="http://schemas.microsoft.com/office/word/2015/wordml/symex" xmlns:w16cid="http://schemas.microsoft.com/office/word/2016/wordml/cid" xmlns:am3d="http://schemas.microsoft.com/office/drawing/2017/model3d" xmlns:aink="http://schemas.microsoft.com/office/drawing/2016/ink" xmlns:cx8="http://schemas.microsoft.com/office/drawing/2016/5/14/chartex" xmlns:cx7="http://schemas.microsoft.com/office/drawing/2016/5/13/chartex" xmlns:cx6="http://schemas.microsoft.com/office/drawing/2016/5/12/chartex" xmlns:cx5="http://schemas.microsoft.com/office/drawing/2016/5/11/chartex" xmlns:cx4="http://schemas.microsoft.com/office/drawing/2016/5/10/chartex" xmlns:cx3="http://schemas.microsoft.com/office/drawing/2016/5/9/chartex" xmlns:cx2="http://schemas.microsoft.com/office/drawing/2015/10/21/chartex" xmlns:cx1="http://schemas.microsoft.com/office/drawing/2015/9/8/chartex" xmlns:cx="http://schemas.microsoft.com/office/drawing/2014/chartex">
             <w:pict>
               <v:shape w14:anchorId="7D1EEB55" id="Zone de texte 23" o:spid="_x0000_s1032" type="#_x0000_t202" style="position:absolute;margin-left:234pt;margin-top:354.9pt;width:225.2pt;height:.05pt;z-index:-251630592;visibility:visible;mso-wrap-style:square;mso-wrap-distance-left:9pt;mso-wrap-distance-top:0;mso-wrap-distance-right:9pt;mso-wrap-distance-bottom:0;mso-position-horizontal:absolute;mso-position-horizontal-relative:text;mso-position-vertical:absolute;mso-position-vertical-relative:text;v-text-anchor:top" o:gfxdata="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" stroked="f">
                 <v:textbox style="mso-fit-shape-to-text:t" inset="0,0,0,0">
@@ -3484,6 +3797,7 @@
       <w:r>
         <w:rPr>
           <w:noProof/>
+          <w:lang w:eastAsia="fr-FR"/>
         </w:rPr>
         <w:drawing>
           <wp:anchor distT="0" distB="0" distL="114300" distR="114300" simplePos="0" relativeHeight="251680768" behindDoc="1" locked="0" layoutInCell="1" allowOverlap="1">
@@ -3511,7 +3825,7 @@
                     </pic:cNvPicPr>
                   </pic:nvPicPr>
                   <pic:blipFill>
-                    <a:blip r:embed="rId15">
+                    <a:blip r:embed="rId18">
                       <a:extLst>
                         <a:ext uri="{28A0092B-C50C-407E-A947-70E740481C1C}">
                           <a14:useLocalDpi xmlns:a14="http://schemas.microsoft.com/office/drawing/2010/main" val="0"/>
@@ -3551,6 +3865,7 @@
       <w:r>
         <w:rPr>
           <w:noProof/>
+          <w:lang w:eastAsia="fr-FR"/>
         </w:rPr>
         <mc:AlternateContent>
           <mc:Choice Requires="wps">
@@ -3599,14 +3914,27 @@
                             <w:r>
                               <w:t xml:space="preserve">Figure </w:t>
                             </w:r>
-                            <w:fldSimple w:instr=" SEQ Figure \* ARABIC ">
-                              <w:r>
-                                <w:rPr>
-                                  <w:noProof/>
-                                </w:rPr>
-                                <w:t>8</w:t>
-                              </w:r>
-                            </w:fldSimple>
+                            <w:r>
+                              <w:fldChar w:fldCharType="begin"/>
+                            </w:r>
+                            <w:r>
+                              <w:instrText xml:space="preserve"> SEQ Figure \* ARABIC </w:instrText>
+                            </w:r>
+                            <w:r>
+                              <w:fldChar w:fldCharType="separate"/>
+                            </w:r>
+                            <w:r>
+                              <w:rPr>
+                                <w:noProof/>
+                              </w:rPr>
+                              <w:t>8</w:t>
+                            </w:r>
+                            <w:r>
+                              <w:rPr>
+                                <w:noProof/>
+                              </w:rPr>
+                              <w:fldChar w:fldCharType="end"/>
+                            </w:r>
                             <w:r>
                               <w:t xml:space="preserve"> Utilisateur : liste des utilisateurs</w:t>
                             </w:r>
@@ -3625,7 +3953,7 @@
               </wp:anchor>
             </w:drawing>
           </mc:Choice>
-          <mc:Fallback>
+          <mc:Fallback xmlns:w16se="http://schemas.microsoft.com/office/word/2015/wordml/symex" xmlns:w16cid="http://schemas.microsoft.com/office/word/2016/wordml/cid" xmlns:am3d="http://schemas.microsoft.com/office/drawing/2017/model3d" xmlns:aink="http://schemas.microsoft.com/office/drawing/2016/ink" xmlns:cx8="http://schemas.microsoft.com/office/drawing/2016/5/14/chartex" xmlns:cx7="http://schemas.microsoft.com/office/drawing/2016/5/13/chartex" xmlns:cx6="http://schemas.microsoft.com/office/drawing/2016/5/12/chartex" xmlns:cx5="http://schemas.microsoft.com/office/drawing/2016/5/11/chartex" xmlns:cx4="http://schemas.microsoft.com/office/drawing/2016/5/10/chartex" xmlns:cx3="http://schemas.microsoft.com/office/drawing/2016/5/9/chartex" xmlns:cx2="http://schemas.microsoft.com/office/drawing/2015/10/21/chartex" xmlns:cx1="http://schemas.microsoft.com/office/drawing/2015/9/8/chartex" xmlns:cx="http://schemas.microsoft.com/office/drawing/2014/chartex">
             <w:pict>
               <v:shape w14:anchorId="6FF35446" id="Zone de texte 22" o:spid="_x0000_s1033" type="#_x0000_t202" style="position:absolute;margin-left:0;margin-top:357.9pt;width:228pt;height:.05pt;z-index:-251632640;visibility:visible;mso-wrap-style:square;mso-wrap-distance-left:9pt;mso-wrap-distance-top:0;mso-wrap-distance-right:9pt;mso-wrap-distance-bottom:0;mso-position-horizontal:absolute;mso-position-horizontal-relative:text;mso-position-vertical:absolute;mso-position-vertical-relative:text;v-text-anchor:top" o:gfxdata="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" stroked="f">
                 <v:textbox style="mso-fit-shape-to-text:t" inset="0,0,0,0">
@@ -3662,6 +3990,7 @@
       <w:r>
         <w:rPr>
           <w:noProof/>
+          <w:lang w:eastAsia="fr-FR"/>
         </w:rPr>
         <w:drawing>
           <wp:anchor distT="0" distB="0" distL="114300" distR="114300" simplePos="0" relativeHeight="251679744" behindDoc="1" locked="0" layoutInCell="1" allowOverlap="1">
@@ -3689,7 +4018,7 @@
                     </pic:cNvPicPr>
                   </pic:nvPicPr>
                   <pic:blipFill>
-                    <a:blip r:embed="rId16">
+                    <a:blip r:embed="rId19">
                       <a:extLst>
                         <a:ext uri="{28A0092B-C50C-407E-A947-70E740481C1C}">
                           <a14:useLocalDpi xmlns:a14="http://schemas.microsoft.com/office/drawing/2010/main" val="0"/>
@@ -3743,6 +4072,7 @@
       <w:r>
         <w:rPr>
           <w:noProof/>
+          <w:lang w:eastAsia="fr-FR"/>
         </w:rPr>
         <w:lastRenderedPageBreak/>
         <mc:AlternateContent>
@@ -3792,14 +4122,27 @@
                             <w:r>
                               <w:t xml:space="preserve">Figure </w:t>
                             </w:r>
-                            <w:fldSimple w:instr=" SEQ Figure \* ARABIC ">
-                              <w:r>
-                                <w:rPr>
-                                  <w:noProof/>
-                                </w:rPr>
-                                <w:t>9</w:t>
-                              </w:r>
-                            </w:fldSimple>
+                            <w:r>
+                              <w:fldChar w:fldCharType="begin"/>
+                            </w:r>
+                            <w:r>
+                              <w:instrText xml:space="preserve"> SEQ Figure \* ARABIC </w:instrText>
+                            </w:r>
+                            <w:r>
+                              <w:fldChar w:fldCharType="separate"/>
+                            </w:r>
+                            <w:r>
+                              <w:rPr>
+                                <w:noProof/>
+                              </w:rPr>
+                              <w:t>9</w:t>
+                            </w:r>
+                            <w:r>
+                              <w:rPr>
+                                <w:noProof/>
+                              </w:rPr>
+                              <w:fldChar w:fldCharType="end"/>
+                            </w:r>
                             <w:r>
                               <w:t xml:space="preserve"> Utilisateur : modifier la couleur</w:t>
                             </w:r>
@@ -3818,7 +4161,7 @@
               </wp:anchor>
             </w:drawing>
           </mc:Choice>
-          <mc:Fallback>
+          <mc:Fallback xmlns:w16se="http://schemas.microsoft.com/office/word/2015/wordml/symex" xmlns:w16cid="http://schemas.microsoft.com/office/word/2016/wordml/cid" xmlns:am3d="http://schemas.microsoft.com/office/drawing/2017/model3d" xmlns:aink="http://schemas.microsoft.com/office/drawing/2016/ink" xmlns:cx8="http://schemas.microsoft.com/office/drawing/2016/5/14/chartex" xmlns:cx7="http://schemas.microsoft.com/office/drawing/2016/5/13/chartex" xmlns:cx6="http://schemas.microsoft.com/office/drawing/2016/5/12/chartex" xmlns:cx5="http://schemas.microsoft.com/office/drawing/2016/5/11/chartex" xmlns:cx4="http://schemas.microsoft.com/office/drawing/2016/5/10/chartex" xmlns:cx3="http://schemas.microsoft.com/office/drawing/2016/5/9/chartex" xmlns:cx2="http://schemas.microsoft.com/office/drawing/2015/10/21/chartex" xmlns:cx1="http://schemas.microsoft.com/office/drawing/2015/9/8/chartex" xmlns:cx="http://schemas.microsoft.com/office/drawing/2014/chartex">
             <w:pict>
               <v:shape w14:anchorId="31DDD919" id="Zone de texte 24" o:spid="_x0000_s1034" type="#_x0000_t202" style="position:absolute;margin-left:0;margin-top:430.9pt;width:228.75pt;height:.05pt;z-index:-251628544;visibility:visible;mso-wrap-style:square;mso-wrap-distance-left:9pt;mso-wrap-distance-top:0;mso-wrap-distance-right:9pt;mso-wrap-distance-bottom:0;mso-position-horizontal:absolute;mso-position-horizontal-relative:text;mso-position-vertical:absolute;mso-position-vertical-relative:text;v-text-anchor:top" o:gfxdata="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" stroked="f">
                 <v:textbox style="mso-fit-shape-to-text:t" inset="0,0,0,0">
@@ -3855,6 +4198,7 @@
       <w:r>
         <w:rPr>
           <w:noProof/>
+          <w:lang w:eastAsia="fr-FR"/>
         </w:rPr>
         <w:drawing>
           <wp:anchor distT="0" distB="0" distL="114300" distR="114300" simplePos="0" relativeHeight="251681792" behindDoc="1" locked="0" layoutInCell="1" allowOverlap="1">
@@ -3882,7 +4226,7 @@
                     </pic:cNvPicPr>
                   </pic:nvPicPr>
                   <pic:blipFill>
-                    <a:blip r:embed="rId17">
+                    <a:blip r:embed="rId20">
                       <a:extLst>
                         <a:ext uri="{28A0092B-C50C-407E-A947-70E740481C1C}">
                           <a14:useLocalDpi xmlns:a14="http://schemas.microsoft.com/office/drawing/2010/main" val="0"/>
@@ -3969,8 +4313,8 @@
       </w:pPr>
     </w:p>
     <w:sectPr>
-      <w:headerReference w:type="default" r:id="rId18"/>
-      <w:footerReference w:type="default" r:id="rId19"/>
+      <w:headerReference w:type="default" r:id="rId21"/>
+      <w:footerReference w:type="default" r:id="rId22"/>
       <w:pgSz w:w="11906" w:h="16838"/>
       <w:pgMar w:top="1417" w:right="1417" w:bottom="1417" w:left="1417" w:header="708" w:footer="708" w:gutter="0"/>
       <w:cols w:space="708"/>
@@ -3982,7 +4326,7 @@
 </file>
 
 <file path=word/endnotes.xml><?xml version="1.0" encoding="utf-8"?>
-<w:endnotes xmlns:wpc="http://schemas.microsoft.com/office/word/2010/wordprocessingCanvas" xmlns:cx="http://schemas.microsoft.com/office/drawing/2014/chartex" xmlns:cx1="http://schemas.microsoft.com/office/drawing/2015/9/8/chartex" xmlns:cx2="http://schemas.microsoft.com/office/drawing/2015/10/21/chartex" xmlns:cx3="http://schemas.microsoft.com/office/drawing/2016/5/9/chartex" xmlns:cx4="http://schemas.microsoft.com/office/drawing/2016/5/10/chartex" xmlns:cx5="http://schemas.microsoft.com/office/drawing/2016/5/11/chartex" xmlns:cx6="http://schemas.microsoft.com/office/drawing/2016/5/12/chartex" xmlns:cx7="http://schemas.microsoft.com/office/drawing/2016/5/13/chartex" xmlns:cx8="http://schemas.microsoft.com/office/drawing/2016/5/14/chartex" xmlns:mc="http://schemas.openxmlformats.org/markup-compatibility/2006" xmlns:aink="http://schemas.microsoft.com/office/drawing/2016/ink" xmlns:am3d="http://schemas.microsoft.com/office/drawing/2017/model3d" xmlns:o="urn:schemas-microsoft-com:office:office" xmlns:r="http://schemas.openxmlformats.org/officeDocument/2006/relationships" xmlns:m="http://schemas.openxmlformats.org/officeDocument/2006/math" xmlns:v="urn:schemas-microsoft-com:vml" xmlns:wp14="http://schemas.microsoft.com/office/word/2010/wordprocessingDrawing" xmlns:wp="http://schemas.openxmlformats.org/drawingml/2006/wordprocessingDrawing" xmlns:w10="urn:schemas-microsoft-com:office:word" xmlns:w="http://schemas.openxmlformats.org/wordprocessingml/2006/main" xmlns:w14="http://schemas.microsoft.com/office/word/2010/wordml" xmlns:w15="http://schemas.microsoft.com/office/word/2012/wordml" xmlns:w16cid="http://schemas.microsoft.com/office/word/2016/wordml/cid" xmlns:w16se="http://schemas.microsoft.com/office/word/2015/wordml/symex" xmlns:wpg="http://schemas.microsoft.com/office/word/2010/wordprocessingGroup" xmlns:wpi="http://schemas.microsoft.com/office/word/2010/wordprocessingInk" xmlns:wne="http://schemas.microsoft.com/office/word/2006/wordml" xmlns:wps="http://schemas.microsoft.com/office/word/2010/wordprocessingShape" mc:Ignorable="w14 w15 w16se w16cid wp14">
+<w:endnotes xmlns:wpc="http://schemas.microsoft.com/office/word/2010/wordprocessingCanvas" xmlns:mc="http://schemas.openxmlformats.org/markup-compatibility/2006" xmlns:o="urn:schemas-microsoft-com:office:office" xmlns:r="http://schemas.openxmlformats.org/officeDocument/2006/relationships" xmlns:m="http://schemas.openxmlformats.org/officeDocument/2006/math" xmlns:v="urn:schemas-microsoft-com:vml" xmlns:wp14="http://schemas.microsoft.com/office/word/2010/wordprocessingDrawing" xmlns:wp="http://schemas.openxmlformats.org/drawingml/2006/wordprocessingDrawing" xmlns:w10="urn:schemas-microsoft-com:office:word" xmlns:w="http://schemas.openxmlformats.org/wordprocessingml/2006/main" xmlns:w14="http://schemas.microsoft.com/office/word/2010/wordml" xmlns:w15="http://schemas.microsoft.com/office/word/2012/wordml" xmlns:wpg="http://schemas.microsoft.com/office/word/2010/wordprocessingGroup" xmlns:wpi="http://schemas.microsoft.com/office/word/2010/wordprocessingInk" xmlns:wne="http://schemas.microsoft.com/office/word/2006/wordml" xmlns:wps="http://schemas.microsoft.com/office/word/2010/wordprocessingShape" mc:Ignorable="w14 w15 wp14">
   <w:endnote w:type="separator" w:id="-1">
     <w:p>
       <w:pPr>
@@ -4007,7 +4351,7 @@
 </file>
 
 <file path=word/footer1.xml><?xml version="1.0" encoding="utf-8"?>
-<w:ftr xmlns:wpc="http://schemas.microsoft.com/office/word/2010/wordprocessingCanvas" xmlns:cx="http://schemas.microsoft.com/office/drawing/2014/chartex" xmlns:cx1="http://schemas.microsoft.com/office/drawing/2015/9/8/chartex" xmlns:cx2="http://schemas.microsoft.com/office/drawing/2015/10/21/chartex" xmlns:cx3="http://schemas.microsoft.com/office/drawing/2016/5/9/chartex" xmlns:cx4="http://schemas.microsoft.com/office/drawing/2016/5/10/chartex" xmlns:cx5="http://schemas.microsoft.com/office/drawing/2016/5/11/chartex" xmlns:cx6="http://schemas.microsoft.com/office/drawing/2016/5/12/chartex" xmlns:cx7="http://schemas.microsoft.com/office/drawing/2016/5/13/chartex" xmlns:cx8="http://schemas.microsoft.com/office/drawing/2016/5/14/chartex" xmlns:mc="http://schemas.openxmlformats.org/markup-compatibility/2006" xmlns:aink="http://schemas.microsoft.com/office/drawing/2016/ink" xmlns:am3d="http://schemas.microsoft.com/office/drawing/2017/model3d" xmlns:o="urn:schemas-microsoft-com:office:office" xmlns:r="http://schemas.openxmlformats.org/officeDocument/2006/relationships" xmlns:m="http://schemas.openxmlformats.org/officeDocument/2006/math" xmlns:v="urn:schemas-microsoft-com:vml" xmlns:wp14="http://schemas.microsoft.com/office/word/2010/wordprocessingDrawing" xmlns:wp="http://schemas.openxmlformats.org/drawingml/2006/wordprocessingDrawing" xmlns:w10="urn:schemas-microsoft-com:office:word" xmlns:w="http://schemas.openxmlformats.org/wordprocessingml/2006/main" xmlns:w14="http://schemas.microsoft.com/office/word/2010/wordml" xmlns:w15="http://schemas.microsoft.com/office/word/2012/wordml" xmlns:w16cid="http://schemas.microsoft.com/office/word/2016/wordml/cid" xmlns:w16se="http://schemas.microsoft.com/office/word/2015/wordml/symex" xmlns:wpg="http://schemas.microsoft.com/office/word/2010/wordprocessingGroup" xmlns:wpi="http://schemas.microsoft.com/office/word/2010/wordprocessingInk" xmlns:wne="http://schemas.microsoft.com/office/word/2006/wordml" xmlns:wps="http://schemas.microsoft.com/office/word/2010/wordprocessingShape" mc:Ignorable="w14 w15 w16se w16cid wp14">
+<w:ftr xmlns:wpc="http://schemas.microsoft.com/office/word/2010/wordprocessingCanvas" xmlns:mc="http://schemas.openxmlformats.org/markup-compatibility/2006" xmlns:o="urn:schemas-microsoft-com:office:office" xmlns:r="http://schemas.openxmlformats.org/officeDocument/2006/relationships" xmlns:m="http://schemas.openxmlformats.org/officeDocument/2006/math" xmlns:v="urn:schemas-microsoft-com:vml" xmlns:wp14="http://schemas.microsoft.com/office/word/2010/wordprocessingDrawing" xmlns:wp="http://schemas.openxmlformats.org/drawingml/2006/wordprocessingDrawing" xmlns:w10="urn:schemas-microsoft-com:office:word" xmlns:w="http://schemas.openxmlformats.org/wordprocessingml/2006/main" xmlns:w14="http://schemas.microsoft.com/office/word/2010/wordml" xmlns:w15="http://schemas.microsoft.com/office/word/2012/wordml" xmlns:wpg="http://schemas.microsoft.com/office/word/2010/wordprocessingGroup" xmlns:wpi="http://schemas.microsoft.com/office/word/2010/wordprocessingInk" xmlns:wne="http://schemas.microsoft.com/office/word/2006/wordml" xmlns:wps="http://schemas.microsoft.com/office/word/2010/wordprocessingShape" mc:Ignorable="w14 w15 wp14">
   <w:sdt>
     <w:sdtPr>
       <w:id w:val="178094164"/>
@@ -4081,6 +4425,7 @@
         <w:r>
           <w:rPr>
             <w:noProof/>
+            <w:lang w:eastAsia="fr-FR"/>
           </w:rPr>
           <mc:AlternateContent>
             <mc:Choice Requires="wps">
@@ -4153,7 +4498,7 @@
                 </wp:anchor>
               </w:drawing>
             </mc:Choice>
-            <mc:Fallback>
+            <mc:Fallback xmlns:w16se="http://schemas.microsoft.com/office/word/2015/wordml/symex" xmlns:w16cid="http://schemas.microsoft.com/office/word/2016/wordml/cid" xmlns:am3d="http://schemas.microsoft.com/office/drawing/2017/model3d" xmlns:aink="http://schemas.microsoft.com/office/drawing/2016/ink" xmlns:cx8="http://schemas.microsoft.com/office/drawing/2016/5/14/chartex" xmlns:cx7="http://schemas.microsoft.com/office/drawing/2016/5/13/chartex" xmlns:cx6="http://schemas.microsoft.com/office/drawing/2016/5/12/chartex" xmlns:cx5="http://schemas.microsoft.com/office/drawing/2016/5/11/chartex" xmlns:cx4="http://schemas.microsoft.com/office/drawing/2016/5/10/chartex" xmlns:cx3="http://schemas.microsoft.com/office/drawing/2016/5/9/chartex" xmlns:cx2="http://schemas.microsoft.com/office/drawing/2015/10/21/chartex" xmlns:cx1="http://schemas.microsoft.com/office/drawing/2015/9/8/chartex" xmlns:cx="http://schemas.microsoft.com/office/drawing/2014/chartex">
               <w:pict>
                 <v:shapetype w14:anchorId="3DC6D661" id="_x0000_t110" coordsize="21600,21600" o:spt="110" path="m10800,l,10800,10800,21600,21600,10800xe">
                   <v:stroke joinstyle="miter"/>
@@ -4182,7 +4527,10 @@
           <w:fldChar w:fldCharType="separate"/>
         </w:r>
         <w:r>
-          <w:t>2</w:t>
+          <w:rPr>
+            <w:noProof/>
+          </w:rPr>
+          <w:t>17</w:t>
         </w:r>
         <w:r>
           <w:fldChar w:fldCharType="end"/>
@@ -4199,7 +4547,7 @@
 </file>
 
 <file path=word/footnotes.xml><?xml version="1.0" encoding="utf-8"?>
-<w:footnotes xmlns:wpc="http://schemas.microsoft.com/office/word/2010/wordprocessingCanvas" xmlns:cx="http://schemas.microsoft.com/office/drawing/2014/chartex" xmlns:cx1="http://schemas.microsoft.com/office/drawing/2015/9/8/chartex" xmlns:cx2="http://schemas.microsoft.com/office/drawing/2015/10/21/chartex" xmlns:cx3="http://schemas.microsoft.com/office/drawing/2016/5/9/chartex" xmlns:cx4="http://schemas.microsoft.com/office/drawing/2016/5/10/chartex" xmlns:cx5="http://schemas.microsoft.com/office/drawing/2016/5/11/chartex" xmlns:cx6="http://schemas.microsoft.com/office/drawing/2016/5/12/chartex" xmlns:cx7="http://schemas.microsoft.com/office/drawing/2016/5/13/chartex" xmlns:cx8="http://schemas.microsoft.com/office/drawing/2016/5/14/chartex" xmlns:mc="http://schemas.openxmlformats.org/markup-compatibility/2006" xmlns:aink="http://schemas.microsoft.com/office/drawing/2016/ink" xmlns:am3d="http://schemas.microsoft.com/office/drawing/2017/model3d" xmlns:o="urn:schemas-microsoft-com:office:office" xmlns:r="http://schemas.openxmlformats.org/officeDocument/2006/relationships" xmlns:m="http://schemas.openxmlformats.org/officeDocument/2006/math" xmlns:v="urn:schemas-microsoft-com:vml" xmlns:wp14="http://schemas.microsoft.com/office/word/2010/wordprocessingDrawing" xmlns:wp="http://schemas.openxmlformats.org/drawingml/2006/wordprocessingDrawing" xmlns:w10="urn:schemas-microsoft-com:office:word" xmlns:w="http://schemas.openxmlformats.org/wordprocessingml/2006/main" xmlns:w14="http://schemas.microsoft.com/office/word/2010/wordml" xmlns:w15="http://schemas.microsoft.com/office/word/2012/wordml" xmlns:w16cid="http://schemas.microsoft.com/office/word/2016/wordml/cid" xmlns:w16se="http://schemas.microsoft.com/office/word/2015/wordml/symex" xmlns:wpg="http://schemas.microsoft.com/office/word/2010/wordprocessingGroup" xmlns:wpi="http://schemas.microsoft.com/office/word/2010/wordprocessingInk" xmlns:wne="http://schemas.microsoft.com/office/word/2006/wordml" xmlns:wps="http://schemas.microsoft.com/office/word/2010/wordprocessingShape" mc:Ignorable="w14 w15 w16se w16cid wp14">
+<w:footnotes xmlns:wpc="http://schemas.microsoft.com/office/word/2010/wordprocessingCanvas" xmlns:mc="http://schemas.openxmlformats.org/markup-compatibility/2006" xmlns:o="urn:schemas-microsoft-com:office:office" xmlns:r="http://schemas.openxmlformats.org/officeDocument/2006/relationships" xmlns:m="http://schemas.openxmlformats.org/officeDocument/2006/math" xmlns:v="urn:schemas-microsoft-com:vml" xmlns:wp14="http://schemas.microsoft.com/office/word/2010/wordprocessingDrawing" xmlns:wp="http://schemas.openxmlformats.org/drawingml/2006/wordprocessingDrawing" xmlns:w10="urn:schemas-microsoft-com:office:word" xmlns:w="http://schemas.openxmlformats.org/wordprocessingml/2006/main" xmlns:w14="http://schemas.microsoft.com/office/word/2010/wordml" xmlns:w15="http://schemas.microsoft.com/office/word/2012/wordml" xmlns:wpg="http://schemas.microsoft.com/office/word/2010/wordprocessingGroup" xmlns:wpi="http://schemas.microsoft.com/office/word/2010/wordprocessingInk" xmlns:wne="http://schemas.microsoft.com/office/word/2006/wordml" xmlns:wps="http://schemas.microsoft.com/office/word/2010/wordprocessingShape" mc:Ignorable="w14 w15 wp14">
   <w:footnote w:type="separator" w:id="-1">
     <w:p>
       <w:pPr>
@@ -4224,7 +4572,7 @@
 </file>
 
 <file path=word/header1.xml><?xml version="1.0" encoding="utf-8"?>
-<w:hdr xmlns:wpc="http://schemas.microsoft.com/office/word/2010/wordprocessingCanvas" xmlns:cx="http://schemas.microsoft.com/office/drawing/2014/chartex" xmlns:cx1="http://schemas.microsoft.com/office/drawing/2015/9/8/chartex" xmlns:cx2="http://schemas.microsoft.com/office/drawing/2015/10/21/chartex" xmlns:cx3="http://schemas.microsoft.com/office/drawing/2016/5/9/chartex" xmlns:cx4="http://schemas.microsoft.com/office/drawing/2016/5/10/chartex" xmlns:cx5="http://schemas.microsoft.com/office/drawing/2016/5/11/chartex" xmlns:cx6="http://schemas.microsoft.com/office/drawing/2016/5/12/chartex" xmlns:cx7="http://schemas.microsoft.com/office/drawing/2016/5/13/chartex" xmlns:cx8="http://schemas.microsoft.com/office/drawing/2016/5/14/chartex" xmlns:mc="http://schemas.openxmlformats.org/markup-compatibility/2006" xmlns:aink="http://schemas.microsoft.com/office/drawing/2016/ink" xmlns:am3d="http://schemas.microsoft.com/office/drawing/2017/model3d" xmlns:o="urn:schemas-microsoft-com:office:office" xmlns:r="http://schemas.openxmlformats.org/officeDocument/2006/relationships" xmlns:m="http://schemas.openxmlformats.org/officeDocument/2006/math" xmlns:v="urn:schemas-microsoft-com:vml" xmlns:wp14="http://schemas.microsoft.com/office/word/2010/wordprocessingDrawing" xmlns:wp="http://schemas.openxmlformats.org/drawingml/2006/wordprocessingDrawing" xmlns:w10="urn:schemas-microsoft-com:office:word" xmlns:w="http://schemas.openxmlformats.org/wordprocessingml/2006/main" xmlns:w14="http://schemas.microsoft.com/office/word/2010/wordml" xmlns:w15="http://schemas.microsoft.com/office/word/2012/wordml" xmlns:w16cid="http://schemas.microsoft.com/office/word/2016/wordml/cid" xmlns:w16se="http://schemas.microsoft.com/office/word/2015/wordml/symex" xmlns:wpg="http://schemas.microsoft.com/office/word/2010/wordprocessingGroup" xmlns:wpi="http://schemas.microsoft.com/office/word/2010/wordprocessingInk" xmlns:wne="http://schemas.microsoft.com/office/word/2006/wordml" xmlns:wps="http://schemas.microsoft.com/office/word/2010/wordprocessingShape" mc:Ignorable="w14 w15 w16se w16cid wp14">
+<w:hdr xmlns:wpc="http://schemas.microsoft.com/office/word/2010/wordprocessingCanvas" xmlns:mc="http://schemas.openxmlformats.org/markup-compatibility/2006" xmlns:o="urn:schemas-microsoft-com:office:office" xmlns:r="http://schemas.openxmlformats.org/officeDocument/2006/relationships" xmlns:m="http://schemas.openxmlformats.org/officeDocument/2006/math" xmlns:v="urn:schemas-microsoft-com:vml" xmlns:wp14="http://schemas.microsoft.com/office/word/2010/wordprocessingDrawing" xmlns:wp="http://schemas.openxmlformats.org/drawingml/2006/wordprocessingDrawing" xmlns:w10="urn:schemas-microsoft-com:office:word" xmlns:w="http://schemas.openxmlformats.org/wordprocessingml/2006/main" xmlns:w14="http://schemas.microsoft.com/office/word/2010/wordml" xmlns:w15="http://schemas.microsoft.com/office/word/2012/wordml" xmlns:wpg="http://schemas.microsoft.com/office/word/2010/wordprocessingGroup" xmlns:wpi="http://schemas.microsoft.com/office/word/2010/wordprocessingInk" xmlns:wne="http://schemas.microsoft.com/office/word/2006/wordml" xmlns:wps="http://schemas.microsoft.com/office/word/2010/wordprocessingShape" mc:Ignorable="w14 w15 wp14">
   <w:p>
     <w:pPr>
       <w:pStyle w:val="En-tte"/>
@@ -4232,6 +4580,7 @@
     <w:r>
       <w:rPr>
         <w:noProof/>
+        <w:lang w:eastAsia="fr-FR"/>
       </w:rPr>
       <w:drawing>
         <wp:anchor distT="0" distB="0" distL="114300" distR="114300" simplePos="0" relativeHeight="251659264" behindDoc="1" locked="0" layoutInCell="1" allowOverlap="1" wp14:anchorId="5A04D490" wp14:editId="065B820A">
@@ -4309,7 +4658,7 @@
 </file>
 
 <file path=word/styles.xml><?xml version="1.0" encoding="utf-8"?>
-<w:styles xmlns:mc="http://schemas.openxmlformats.org/markup-compatibility/2006" xmlns:r="http://schemas.openxmlformats.org/officeDocument/2006/relationships" xmlns:w="http://schemas.openxmlformats.org/wordprocessingml/2006/main" xmlns:w14="http://schemas.microsoft.com/office/word/2010/wordml" xmlns:w15="http://schemas.microsoft.com/office/word/2012/wordml" xmlns:w16cid="http://schemas.microsoft.com/office/word/2016/wordml/cid" xmlns:w16se="http://schemas.microsoft.com/office/word/2015/wordml/symex" mc:Ignorable="w14 w15 w16se w16cid">
+<w:styles xmlns:mc="http://schemas.openxmlformats.org/markup-compatibility/2006" xmlns:r="http://schemas.openxmlformats.org/officeDocument/2006/relationships" xmlns:w="http://schemas.openxmlformats.org/wordprocessingml/2006/main" xmlns:w14="http://schemas.microsoft.com/office/word/2010/wordml" xmlns:w15="http://schemas.microsoft.com/office/word/2012/wordml" mc:Ignorable="w14 w15">
   <w:docDefaults>
     <w:rPrDefault>
       <w:rPr>
@@ -4325,7 +4674,7 @@
       </w:pPr>
     </w:pPrDefault>
   </w:docDefaults>
-  <w:latentStyles w:defLockedState="0" w:defUIPriority="99" w:defSemiHidden="0" w:defUnhideWhenUsed="0" w:defQFormat="0" w:count="375">
+  <w:latentStyles w:defLockedState="0" w:defUIPriority="99" w:defSemiHidden="0" w:defUnhideWhenUsed="0" w:defQFormat="0" w:count="371">
     <w:lsdException w:name="Normal" w:uiPriority="0" w:qFormat="1"/>
     <w:lsdException w:name="heading 1" w:uiPriority="9" w:qFormat="1"/>
     <w:lsdException w:name="heading 2" w:semiHidden="1" w:uiPriority="9" w:unhideWhenUsed="1" w:qFormat="1"/>
@@ -4697,10 +5046,6 @@
     <w:lsdException w:name="List Table 5 Dark Accent 6" w:uiPriority="50"/>
     <w:lsdException w:name="List Table 6 Colorful Accent 6" w:uiPriority="51"/>
     <w:lsdException w:name="List Table 7 Colorful Accent 6" w:uiPriority="52"/>
-    <w:lsdException w:name="Mention" w:semiHidden="1" w:unhideWhenUsed="1"/>
-    <w:lsdException w:name="Smart Hyperlink" w:semiHidden="1" w:unhideWhenUsed="1"/>
-    <w:lsdException w:name="Hashtag" w:semiHidden="1" w:unhideWhenUsed="1"/>
-    <w:lsdException w:name="Unresolved Mention" w:semiHidden="1" w:unhideWhenUsed="1"/>
   </w:latentStyles>
   <w:style w:type="paragraph" w:default="1" w:styleId="Normal">
     <w:name w:val="Normal"/>

</xml_diff>